<commit_message>
Corrections sur le rapport
</commit_message>
<xml_diff>
--- a/Rapport Choix de conception.docx
+++ b/Rapport Choix de conception.docx
@@ -67,7 +67,43 @@
           <w:sz w:val="24"/>
           <w:szCs w:val="24"/>
         </w:rPr>
-        <w:t>L’architecture de logiciel que nous avons choisis correspond au MVC. Le logiciel est organisée en trois parties : le Modèle (model), contenant les données, la Vue (view) qui les affiche et le Contrôleur (controller) qui les manipule.</w:t>
+        <w:t>L’architecture de logiciel que nous avons choisis correspond au MVC. Le logiciel est organisée en trois parties : le Modèle (model), contenant les données, la Vue (</w:t>
+      </w:r>
+      <w:proofErr w:type="spellStart"/>
+      <w:r>
+        <w:rPr>
+          <w:rFonts w:ascii="Arial" w:hAnsi="Arial" w:cs="Arial"/>
+          <w:sz w:val="24"/>
+          <w:szCs w:val="24"/>
+        </w:rPr>
+        <w:t>view</w:t>
+      </w:r>
+      <w:proofErr w:type="spellEnd"/>
+      <w:r>
+        <w:rPr>
+          <w:rFonts w:ascii="Arial" w:hAnsi="Arial" w:cs="Arial"/>
+          <w:sz w:val="24"/>
+          <w:szCs w:val="24"/>
+        </w:rPr>
+        <w:t>) qui les affiche et le Contrôleur (</w:t>
+      </w:r>
+      <w:proofErr w:type="spellStart"/>
+      <w:r>
+        <w:rPr>
+          <w:rFonts w:ascii="Arial" w:hAnsi="Arial" w:cs="Arial"/>
+          <w:sz w:val="24"/>
+          <w:szCs w:val="24"/>
+        </w:rPr>
+        <w:t>controller</w:t>
+      </w:r>
+      <w:proofErr w:type="spellEnd"/>
+      <w:r>
+        <w:rPr>
+          <w:rFonts w:ascii="Arial" w:hAnsi="Arial" w:cs="Arial"/>
+          <w:sz w:val="24"/>
+          <w:szCs w:val="24"/>
+        </w:rPr>
+        <w:t>) qui les manipule.</w:t>
       </w:r>
     </w:p>
     <w:p>
@@ -84,7 +120,25 @@
           <w:sz w:val="24"/>
           <w:szCs w:val="24"/>
         </w:rPr>
-        <w:t>Nous avons mis en place dans notre Controller une classe Facade : elle sélectionne la vue en fonction de ses demandes et en manipulant les données du modèle.</w:t>
+        <w:t xml:space="preserve">Nous avons mis en place dans notre Controller une classe </w:t>
+      </w:r>
+      <w:proofErr w:type="spellStart"/>
+      <w:r>
+        <w:rPr>
+          <w:rFonts w:ascii="Arial" w:hAnsi="Arial" w:cs="Arial"/>
+          <w:sz w:val="24"/>
+          <w:szCs w:val="24"/>
+        </w:rPr>
+        <w:t>Facade</w:t>
+      </w:r>
+      <w:proofErr w:type="spellEnd"/>
+      <w:r>
+        <w:rPr>
+          <w:rFonts w:ascii="Arial" w:hAnsi="Arial" w:cs="Arial"/>
+          <w:sz w:val="24"/>
+          <w:szCs w:val="24"/>
+        </w:rPr>
+        <w:t> : elle sélectionne la vue en fonction de ses demandes et en manipulant les données du modèle.</w:t>
       </w:r>
       <w:r>
         <w:rPr>
@@ -94,6 +148,7 @@
         </w:rPr>
         <w:t xml:space="preserve"> </w:t>
       </w:r>
+      <w:proofErr w:type="spellStart"/>
       <w:r>
         <w:rPr>
           <w:rFonts w:ascii="Arial" w:hAnsi="Arial" w:cs="Arial"/>
@@ -102,45 +157,14 @@
         </w:rPr>
         <w:t>Facade</w:t>
       </w:r>
-      <w:r>
-        <w:rPr>
-          <w:rFonts w:ascii="Arial" w:hAnsi="Arial" w:cs="Arial"/>
-          <w:sz w:val="24"/>
-          <w:szCs w:val="24"/>
-        </w:rPr>
-        <w:t xml:space="preserve"> permet d’encapsul</w:t>
-      </w:r>
-      <w:r>
-        <w:rPr>
-          <w:rFonts w:ascii="Arial" w:hAnsi="Arial" w:cs="Arial"/>
-          <w:sz w:val="24"/>
-          <w:szCs w:val="24"/>
-        </w:rPr>
-        <w:t>er</w:t>
-      </w:r>
-      <w:r>
-        <w:rPr>
-          <w:rFonts w:ascii="Arial" w:hAnsi="Arial" w:cs="Arial"/>
-          <w:sz w:val="24"/>
-          <w:szCs w:val="24"/>
-        </w:rPr>
-        <w:t xml:space="preserve"> la complexité entre le modèle et la vue</w:t>
-      </w:r>
-      <w:r>
-        <w:rPr>
-          <w:rFonts w:ascii="Arial" w:hAnsi="Arial" w:cs="Arial"/>
-          <w:sz w:val="24"/>
-          <w:szCs w:val="24"/>
-        </w:rPr>
-        <w:t>, n’en rajoutant pas inutilement dans ces deux parties</w:t>
-      </w:r>
-      <w:r>
-        <w:rPr>
-          <w:rFonts w:ascii="Arial" w:hAnsi="Arial" w:cs="Arial"/>
-          <w:sz w:val="24"/>
-          <w:szCs w:val="24"/>
-        </w:rPr>
-        <w:t>.</w:t>
+      <w:proofErr w:type="spellEnd"/>
+      <w:r>
+        <w:rPr>
+          <w:rFonts w:ascii="Arial" w:hAnsi="Arial" w:cs="Arial"/>
+          <w:sz w:val="24"/>
+          <w:szCs w:val="24"/>
+        </w:rPr>
+        <w:t xml:space="preserve"> permet d’encapsuler la complexité entre le modèle et la vue, n’en rajoutant pas inutilement dans ces deux parties.</w:t>
       </w:r>
     </w:p>
     <w:p>
@@ -157,23 +181,131 @@
           <w:sz w:val="24"/>
           <w:szCs w:val="24"/>
         </w:rPr>
-        <w:t>Pour limiter la dépendance entre la classe Echec du modèle et la classe echecWindow de la vue, nous avons décidé d’utiliser le design pattern de l’Observer. Nous avons créé une interface echecObserver qui surveille (« observe ») la classe Echec</w:t>
-      </w:r>
-      <w:r>
-        <w:rPr>
-          <w:rFonts w:ascii="Arial" w:hAnsi="Arial" w:cs="Arial"/>
-          <w:sz w:val="24"/>
-          <w:szCs w:val="24"/>
-        </w:rPr>
-        <w:t xml:space="preserve"> et permet à echecWindow de réagir en fonction des changements des changements survenus sur Echec. </w:t>
-      </w:r>
-      <w:r>
-        <w:rPr>
-          <w:rFonts w:ascii="Arial" w:hAnsi="Arial" w:cs="Arial"/>
-          <w:sz w:val="24"/>
-          <w:szCs w:val="24"/>
-        </w:rPr>
-        <w:t>Les différentes modifications demandant du controller demandant des changements sur la view sont le choix d’un mouvement par un joueur, une modification dans les mouvements qu’il peut faire ou la mise en échec/échec et mat d’un joueur. Chacune de ces situations correspond à une méthode dans echecObserver.</w:t>
+        <w:t xml:space="preserve">Pour limiter la dépendance entre la classe Echec du modèle et la classe </w:t>
+      </w:r>
+      <w:proofErr w:type="spellStart"/>
+      <w:r>
+        <w:rPr>
+          <w:rFonts w:ascii="Arial" w:hAnsi="Arial" w:cs="Arial"/>
+          <w:sz w:val="24"/>
+          <w:szCs w:val="24"/>
+        </w:rPr>
+        <w:t>echecWindow</w:t>
+      </w:r>
+      <w:proofErr w:type="spellEnd"/>
+      <w:r>
+        <w:rPr>
+          <w:rFonts w:ascii="Arial" w:hAnsi="Arial" w:cs="Arial"/>
+          <w:sz w:val="24"/>
+          <w:szCs w:val="24"/>
+        </w:rPr>
+        <w:t xml:space="preserve"> de la vue, nous avons décidé d’utiliser le design pattern de l’Observer. Nous avons créé une interface </w:t>
+      </w:r>
+      <w:proofErr w:type="spellStart"/>
+      <w:r>
+        <w:rPr>
+          <w:rFonts w:ascii="Arial" w:hAnsi="Arial" w:cs="Arial"/>
+          <w:sz w:val="24"/>
+          <w:szCs w:val="24"/>
+        </w:rPr>
+        <w:t>echecObserver</w:t>
+      </w:r>
+      <w:proofErr w:type="spellEnd"/>
+      <w:r>
+        <w:rPr>
+          <w:rFonts w:ascii="Arial" w:hAnsi="Arial" w:cs="Arial"/>
+          <w:sz w:val="24"/>
+          <w:szCs w:val="24"/>
+        </w:rPr>
+        <w:t xml:space="preserve"> qui surveille (« observe ») la classe Echec</w:t>
+      </w:r>
+      <w:r>
+        <w:rPr>
+          <w:rFonts w:ascii="Arial" w:hAnsi="Arial" w:cs="Arial"/>
+          <w:sz w:val="24"/>
+          <w:szCs w:val="24"/>
+        </w:rPr>
+        <w:t xml:space="preserve"> et permet à </w:t>
+      </w:r>
+      <w:proofErr w:type="spellStart"/>
+      <w:r>
+        <w:rPr>
+          <w:rFonts w:ascii="Arial" w:hAnsi="Arial" w:cs="Arial"/>
+          <w:sz w:val="24"/>
+          <w:szCs w:val="24"/>
+        </w:rPr>
+        <w:t>echecWindow</w:t>
+      </w:r>
+      <w:proofErr w:type="spellEnd"/>
+      <w:r>
+        <w:rPr>
+          <w:rFonts w:ascii="Arial" w:hAnsi="Arial" w:cs="Arial"/>
+          <w:sz w:val="24"/>
+          <w:szCs w:val="24"/>
+        </w:rPr>
+        <w:t xml:space="preserve"> de réagir en fonction des changements des changements survenus sur Echec. </w:t>
+      </w:r>
+      <w:r>
+        <w:rPr>
+          <w:rFonts w:ascii="Arial" w:hAnsi="Arial" w:cs="Arial"/>
+          <w:sz w:val="24"/>
+          <w:szCs w:val="24"/>
+        </w:rPr>
+        <w:t xml:space="preserve">Les différentes modifications demandant du </w:t>
+      </w:r>
+      <w:proofErr w:type="spellStart"/>
+      <w:r>
+        <w:rPr>
+          <w:rFonts w:ascii="Arial" w:hAnsi="Arial" w:cs="Arial"/>
+          <w:sz w:val="24"/>
+          <w:szCs w:val="24"/>
+        </w:rPr>
+        <w:t>controller</w:t>
+      </w:r>
+      <w:proofErr w:type="spellEnd"/>
+      <w:r>
+        <w:rPr>
+          <w:rFonts w:ascii="Arial" w:hAnsi="Arial" w:cs="Arial"/>
+          <w:sz w:val="24"/>
+          <w:szCs w:val="24"/>
+        </w:rPr>
+        <w:t xml:space="preserve"> demandant des changements sur la </w:t>
+      </w:r>
+      <w:proofErr w:type="spellStart"/>
+      <w:r>
+        <w:rPr>
+          <w:rFonts w:ascii="Arial" w:hAnsi="Arial" w:cs="Arial"/>
+          <w:sz w:val="24"/>
+          <w:szCs w:val="24"/>
+        </w:rPr>
+        <w:t>view</w:t>
+      </w:r>
+      <w:proofErr w:type="spellEnd"/>
+      <w:r>
+        <w:rPr>
+          <w:rFonts w:ascii="Arial" w:hAnsi="Arial" w:cs="Arial"/>
+          <w:sz w:val="24"/>
+          <w:szCs w:val="24"/>
+        </w:rPr>
+        <w:t xml:space="preserve"> sont le choix d’un mouvement par un joueur, une modification dans les mouvements qu’il peut faire ou la mise en échec/échec et mat d’un joueur. Chacune de ces situations correspond à une méthode dans </w:t>
+      </w:r>
+      <w:proofErr w:type="spellStart"/>
+      <w:r>
+        <w:rPr>
+          <w:rFonts w:ascii="Arial" w:hAnsi="Arial" w:cs="Arial"/>
+          <w:sz w:val="24"/>
+          <w:szCs w:val="24"/>
+        </w:rPr>
+        <w:t>echecObserver</w:t>
+      </w:r>
+      <w:proofErr w:type="spellEnd"/>
+      <w:r>
+        <w:rPr>
+          <w:rFonts w:ascii="Arial" w:hAnsi="Arial" w:cs="Arial"/>
+          <w:sz w:val="24"/>
+          <w:szCs w:val="24"/>
+        </w:rPr>
+        <w:t>.</w:t>
       </w:r>
     </w:p>
     <w:p>
@@ -239,15 +371,43 @@
           <w:sz w:val="24"/>
           <w:szCs w:val="24"/>
         </w:rPr>
-        <w:t xml:space="preserve"> créées par pieceFactory</w:t>
-      </w:r>
-      <w:r>
-        <w:rPr>
-          <w:rFonts w:ascii="Arial" w:hAnsi="Arial" w:cs="Arial"/>
-          <w:sz w:val="24"/>
-          <w:szCs w:val="24"/>
-        </w:rPr>
-        <w:t xml:space="preserve">, faisant appelle à la Factory Method : nous pouvons donc instancier chaque Pièce depuis la classe Echec, sans qu’Echec n’ait besoin de </w:t>
+        <w:t xml:space="preserve"> créées par </w:t>
+      </w:r>
+      <w:proofErr w:type="spellStart"/>
+      <w:r>
+        <w:rPr>
+          <w:rFonts w:ascii="Arial" w:hAnsi="Arial" w:cs="Arial"/>
+          <w:sz w:val="24"/>
+          <w:szCs w:val="24"/>
+        </w:rPr>
+        <w:t>pieceFactory</w:t>
+      </w:r>
+      <w:proofErr w:type="spellEnd"/>
+      <w:r>
+        <w:rPr>
+          <w:rFonts w:ascii="Arial" w:hAnsi="Arial" w:cs="Arial"/>
+          <w:sz w:val="24"/>
+          <w:szCs w:val="24"/>
+        </w:rPr>
+        <w:t xml:space="preserve">, faisant appelle à la </w:t>
+      </w:r>
+      <w:proofErr w:type="spellStart"/>
+      <w:r>
+        <w:rPr>
+          <w:rFonts w:ascii="Arial" w:hAnsi="Arial" w:cs="Arial"/>
+          <w:sz w:val="24"/>
+          <w:szCs w:val="24"/>
+        </w:rPr>
+        <w:t>Factory</w:t>
+      </w:r>
+      <w:proofErr w:type="spellEnd"/>
+      <w:r>
+        <w:rPr>
+          <w:rFonts w:ascii="Arial" w:hAnsi="Arial" w:cs="Arial"/>
+          <w:sz w:val="24"/>
+          <w:szCs w:val="24"/>
+        </w:rPr>
+        <w:t xml:space="preserve"> Method : nous pouvons donc instancier chaque Pièce depuis la classe Echec, sans qu’Echec n’ait besoin de </w:t>
       </w:r>
       <w:r>
         <w:rPr>
@@ -271,7 +431,43 @@
           <w:sz w:val="24"/>
           <w:szCs w:val="24"/>
         </w:rPr>
-        <w:t xml:space="preserve"> Pour cela, la classe Echec utilise la méthode setPiece(), faisant appel à notre pieceFactory qui créera toutes les pièces de l’échiquier.</w:t>
+        <w:t xml:space="preserve"> Pour cela, la classe Echec utilise la méthode </w:t>
+      </w:r>
+      <w:proofErr w:type="spellStart"/>
+      <w:r>
+        <w:rPr>
+          <w:rFonts w:ascii="Arial" w:hAnsi="Arial" w:cs="Arial"/>
+          <w:sz w:val="24"/>
+          <w:szCs w:val="24"/>
+        </w:rPr>
+        <w:t>setPiece</w:t>
+      </w:r>
+      <w:proofErr w:type="spellEnd"/>
+      <w:r>
+        <w:rPr>
+          <w:rFonts w:ascii="Arial" w:hAnsi="Arial" w:cs="Arial"/>
+          <w:sz w:val="24"/>
+          <w:szCs w:val="24"/>
+        </w:rPr>
+        <w:t xml:space="preserve">(), faisant appel à notre </w:t>
+      </w:r>
+      <w:proofErr w:type="spellStart"/>
+      <w:r>
+        <w:rPr>
+          <w:rFonts w:ascii="Arial" w:hAnsi="Arial" w:cs="Arial"/>
+          <w:sz w:val="24"/>
+          <w:szCs w:val="24"/>
+        </w:rPr>
+        <w:t>pieceFactory</w:t>
+      </w:r>
+      <w:proofErr w:type="spellEnd"/>
+      <w:r>
+        <w:rPr>
+          <w:rFonts w:ascii="Arial" w:hAnsi="Arial" w:cs="Arial"/>
+          <w:sz w:val="24"/>
+          <w:szCs w:val="24"/>
+        </w:rPr>
+        <w:t xml:space="preserve"> qui créera toutes les pièces de l’échiquier.</w:t>
       </w:r>
     </w:p>
     <w:p>
@@ -288,7 +484,41 @@
           <w:sz w:val="24"/>
           <w:szCs w:val="24"/>
         </w:rPr>
-        <w:t>Nous avons décidé de signaler la couleur des Pièces avec un énumérateur Color, contenant deux possibilités : BLACK et WHITE. Cela nous permet d’éviter les confusions qu’aurait put entrainer l’utilisation d’un booléen ou d’un entier pour identifier la couleur d’une pièce.</w:t>
+        <w:t xml:space="preserve">Nous avons décidé de signaler la couleur des Pièces avec un énumérateur </w:t>
+      </w:r>
+      <w:proofErr w:type="spellStart"/>
+      <w:r>
+        <w:rPr>
+          <w:rFonts w:ascii="Arial" w:hAnsi="Arial" w:cs="Arial"/>
+          <w:sz w:val="24"/>
+          <w:szCs w:val="24"/>
+        </w:rPr>
+        <w:t>Color</w:t>
+      </w:r>
+      <w:proofErr w:type="spellEnd"/>
+      <w:r>
+        <w:rPr>
+          <w:rFonts w:ascii="Arial" w:hAnsi="Arial" w:cs="Arial"/>
+          <w:sz w:val="24"/>
+          <w:szCs w:val="24"/>
+        </w:rPr>
+        <w:t xml:space="preserve">, contenant deux possibilités : BLACK et WHITE. Cela nous permet d’éviter les confusions qu’aurait </w:t>
+      </w:r>
+      <w:r>
+        <w:rPr>
+          <w:rFonts w:ascii="Arial" w:hAnsi="Arial" w:cs="Arial"/>
+          <w:sz w:val="24"/>
+          <w:szCs w:val="24"/>
+        </w:rPr>
+        <w:t>pu</w:t>
+      </w:r>
+      <w:r>
+        <w:rPr>
+          <w:rFonts w:ascii="Arial" w:hAnsi="Arial" w:cs="Arial"/>
+          <w:sz w:val="24"/>
+          <w:szCs w:val="24"/>
+        </w:rPr>
+        <w:t xml:space="preserve"> entrainer l’utilisation d’un booléen ou d’un entier pour identifier la couleur d’une pièce.</w:t>
       </w:r>
     </w:p>
     <w:p>

</xml_diff>

<commit_message>
Finition du choix de conception
</commit_message>
<xml_diff>
--- a/Rapport Choix de conception.docx
+++ b/Rapport Choix de conception.docx
@@ -1,13 +1,15 @@
 
 <file path=word/document.xml><?xml version="1.0" encoding="utf-8"?>
-<w:document xmlns:wpc="http://schemas.microsoft.com/office/word/2010/wordprocessingCanvas" xmlns:cx="http://schemas.microsoft.com/office/drawing/2014/chartex" xmlns:cx1="http://schemas.microsoft.com/office/drawing/2015/9/8/chartex" xmlns:cx2="http://schemas.microsoft.com/office/drawing/2015/10/21/chartex" xmlns:cx3="http://schemas.microsoft.com/office/drawing/2016/5/9/chartex" xmlns:cx4="http://schemas.microsoft.com/office/drawing/2016/5/10/chartex" xmlns:cx5="http://schemas.microsoft.com/office/drawing/2016/5/11/chartex" xmlns:cx6="http://schemas.microsoft.com/office/drawing/2016/5/12/chartex" xmlns:cx7="http://schemas.microsoft.com/office/drawing/2016/5/13/chartex" xmlns:cx8="http://schemas.microsoft.com/office/drawing/2016/5/14/chartex" xmlns:mc="http://schemas.openxmlformats.org/markup-compatibility/2006" xmlns:aink="http://schemas.microsoft.com/office/drawing/2016/ink" xmlns:am3d="http://schemas.microsoft.com/office/drawing/2017/model3d" xmlns:o="urn:schemas-microsoft-com:office:office" xmlns:oel="http://schemas.microsoft.com/office/2019/extlst" xmlns:r="http://schemas.openxmlformats.org/officeDocument/2006/relationships" xmlns:m="http://schemas.openxmlformats.org/officeDocument/2006/math" xmlns:v="urn:schemas-microsoft-com:vml" xmlns:wp14="http://schemas.microsoft.com/office/word/2010/wordprocessingDrawing" xmlns:wp="http://schemas.openxmlformats.org/drawingml/2006/wordprocessingDrawing" xmlns:w10="urn:schemas-microsoft-com:office:word" xmlns:w="http://schemas.openxmlformats.org/wordprocessingml/2006/main" xmlns:w14="http://schemas.microsoft.com/office/word/2010/wordml" xmlns:w15="http://schemas.microsoft.com/office/word/2012/wordml" xmlns:w16cex="http://schemas.microsoft.com/office/word/2018/wordml/cex" xmlns:w16cid="http://schemas.microsoft.com/office/word/2016/wordml/cid" xmlns:w16="http://schemas.microsoft.com/office/word/2018/wordml" xmlns:w16sdtdh="http://schemas.microsoft.com/office/word/2020/wordml/sdtdatahash" xmlns:w16se="http://schemas.microsoft.com/office/word/2015/wordml/symex" xmlns:wpg="http://schemas.microsoft.com/office/word/2010/wordprocessingGroup" xmlns:wpi="http://schemas.microsoft.com/office/word/2010/wordprocessingInk" xmlns:wne="http://schemas.microsoft.com/office/word/2006/wordml" xmlns:wps="http://schemas.microsoft.com/office/word/2010/wordprocessingShape" mc:Ignorable="w14 w15 w16se w16cid w16 w16cex w16sdtdh wp14">
+<w:document xmlns:o="urn:schemas-microsoft-com:office:office" xmlns:r="http://schemas.openxmlformats.org/officeDocument/2006/relationships" xmlns:v="urn:schemas-microsoft-com:vml" xmlns:w="http://schemas.openxmlformats.org/wordprocessingml/2006/main" xmlns:w10="urn:schemas-microsoft-com:office:word" xmlns:wp="http://schemas.openxmlformats.org/drawingml/2006/wordprocessingDrawing" xmlns:wps="http://schemas.microsoft.com/office/word/2010/wordprocessingShape" xmlns:wpg="http://schemas.microsoft.com/office/word/2010/wordprocessingGroup" xmlns:mc="http://schemas.openxmlformats.org/markup-compatibility/2006" xmlns:wp14="http://schemas.microsoft.com/office/word/2010/wordprocessingDrawing" xmlns:w14="http://schemas.microsoft.com/office/word/2010/wordml" mc:Ignorable="w14 wp14">
   <w:body>
     <w:p>
       <w:pPr>
+        <w:pStyle w:val="Normal"/>
         <w:jc w:val="center"/>
         <w:rPr>
           <w:rFonts w:ascii="Arial" w:hAnsi="Arial" w:cs="Arial"/>
           <w:b/>
+          <w:b/>
           <w:bCs/>
           <w:sz w:val="24"/>
           <w:szCs w:val="24"/>
@@ -15,46 +17,18 @@
       </w:pPr>
       <w:r>
         <w:rPr>
-          <w:rFonts w:ascii="Arial" w:hAnsi="Arial" w:cs="Arial"/>
+          <w:rFonts w:cs="Arial" w:ascii="Arial" w:hAnsi="Arial"/>
           <w:b/>
           <w:bCs/>
           <w:sz w:val="24"/>
           <w:szCs w:val="24"/>
         </w:rPr>
-        <w:t>Rapport </w:t>
-      </w:r>
-      <w:r>
-        <w:rPr>
-          <w:rFonts w:ascii="Arial" w:hAnsi="Arial" w:cs="Arial"/>
-          <w:b/>
-          <w:bCs/>
-          <w:sz w:val="24"/>
-          <w:szCs w:val="24"/>
-        </w:rPr>
-        <w:t xml:space="preserve">A31/32 </w:t>
-      </w:r>
-      <w:r>
-        <w:rPr>
-          <w:rFonts w:ascii="Arial" w:hAnsi="Arial" w:cs="Arial"/>
-          <w:b/>
-          <w:bCs/>
-          <w:sz w:val="24"/>
-          <w:szCs w:val="24"/>
-        </w:rPr>
-        <w:t>: Choix de conception</w:t>
+        <w:t>Rapport A31/32 : Choix de conception</w:t>
       </w:r>
     </w:p>
     <w:p>
       <w:pPr>
-        <w:rPr>
-          <w:rFonts w:ascii="Arial" w:hAnsi="Arial" w:cs="Arial"/>
-          <w:sz w:val="24"/>
-          <w:szCs w:val="24"/>
-        </w:rPr>
-      </w:pPr>
-    </w:p>
-    <w:p>
-      <w:pPr>
+        <w:pStyle w:val="Normal"/>
         <w:rPr>
           <w:rFonts w:ascii="Arial" w:hAnsi="Arial" w:cs="Arial"/>
           <w:sz w:val="24"/>
@@ -63,51 +37,15 @@
       </w:pPr>
       <w:r>
         <w:rPr>
-          <w:rFonts w:ascii="Arial" w:hAnsi="Arial" w:cs="Arial"/>
-          <w:sz w:val="24"/>
-          <w:szCs w:val="24"/>
-        </w:rPr>
-        <w:t>L’architecture de logiciel que nous avons choisis correspond au MVC. Le logiciel est organisée en trois parties : le Modèle (model), contenant les données, la Vue (</w:t>
-      </w:r>
-      <w:proofErr w:type="spellStart"/>
-      <w:r>
-        <w:rPr>
-          <w:rFonts w:ascii="Arial" w:hAnsi="Arial" w:cs="Arial"/>
-          <w:sz w:val="24"/>
-          <w:szCs w:val="24"/>
-        </w:rPr>
-        <w:t>view</w:t>
-      </w:r>
-      <w:proofErr w:type="spellEnd"/>
-      <w:r>
-        <w:rPr>
-          <w:rFonts w:ascii="Arial" w:hAnsi="Arial" w:cs="Arial"/>
-          <w:sz w:val="24"/>
-          <w:szCs w:val="24"/>
-        </w:rPr>
-        <w:t>) qui les affiche et le Contrôleur (</w:t>
-      </w:r>
-      <w:proofErr w:type="spellStart"/>
-      <w:r>
-        <w:rPr>
-          <w:rFonts w:ascii="Arial" w:hAnsi="Arial" w:cs="Arial"/>
-          <w:sz w:val="24"/>
-          <w:szCs w:val="24"/>
-        </w:rPr>
-        <w:t>controller</w:t>
-      </w:r>
-      <w:proofErr w:type="spellEnd"/>
-      <w:r>
-        <w:rPr>
-          <w:rFonts w:ascii="Arial" w:hAnsi="Arial" w:cs="Arial"/>
-          <w:sz w:val="24"/>
-          <w:szCs w:val="24"/>
-        </w:rPr>
-        <w:t>) qui les manipule.</w:t>
+          <w:rFonts w:cs="Arial" w:ascii="Arial" w:hAnsi="Arial"/>
+          <w:sz w:val="24"/>
+          <w:szCs w:val="24"/>
+        </w:rPr>
       </w:r>
     </w:p>
     <w:p>
       <w:pPr>
+        <w:pStyle w:val="Normal"/>
         <w:rPr>
           <w:rFonts w:ascii="Arial" w:hAnsi="Arial" w:cs="Arial"/>
           <w:sz w:val="24"/>
@@ -116,59 +54,16 @@
       </w:pPr>
       <w:r>
         <w:rPr>
-          <w:rFonts w:ascii="Arial" w:hAnsi="Arial" w:cs="Arial"/>
-          <w:sz w:val="24"/>
-          <w:szCs w:val="24"/>
-        </w:rPr>
-        <w:t xml:space="preserve">Nous avons mis en place dans notre Controller une classe </w:t>
-      </w:r>
-      <w:proofErr w:type="spellStart"/>
-      <w:r>
-        <w:rPr>
-          <w:rFonts w:ascii="Arial" w:hAnsi="Arial" w:cs="Arial"/>
-          <w:sz w:val="24"/>
-          <w:szCs w:val="24"/>
-        </w:rPr>
-        <w:t>Facade</w:t>
-      </w:r>
-      <w:proofErr w:type="spellEnd"/>
-      <w:r>
-        <w:rPr>
-          <w:rFonts w:ascii="Arial" w:hAnsi="Arial" w:cs="Arial"/>
-          <w:sz w:val="24"/>
-          <w:szCs w:val="24"/>
-        </w:rPr>
-        <w:t> : elle sélectionne la vue en fonction de ses demandes et en manipulant les données du modèle.</w:t>
-      </w:r>
-      <w:r>
-        <w:rPr>
-          <w:rFonts w:ascii="Arial" w:hAnsi="Arial" w:cs="Arial"/>
-          <w:sz w:val="24"/>
-          <w:szCs w:val="24"/>
-        </w:rPr>
-        <w:t xml:space="preserve"> </w:t>
-      </w:r>
-      <w:proofErr w:type="spellStart"/>
-      <w:r>
-        <w:rPr>
-          <w:rFonts w:ascii="Arial" w:hAnsi="Arial" w:cs="Arial"/>
-          <w:sz w:val="24"/>
-          <w:szCs w:val="24"/>
-        </w:rPr>
-        <w:t>Facade</w:t>
-      </w:r>
-      <w:proofErr w:type="spellEnd"/>
-      <w:r>
-        <w:rPr>
-          <w:rFonts w:ascii="Arial" w:hAnsi="Arial" w:cs="Arial"/>
-          <w:sz w:val="24"/>
-          <w:szCs w:val="24"/>
-        </w:rPr>
-        <w:t xml:space="preserve"> permet d’encapsuler la complexité entre le modèle et la vue, n’en rajoutant pas inutilement dans ces deux parties.</w:t>
+          <w:rFonts w:cs="Arial" w:ascii="Arial" w:hAnsi="Arial"/>
+          <w:sz w:val="24"/>
+          <w:szCs w:val="24"/>
+        </w:rPr>
+        <w:t>L’architecture de logiciel que nous avons choisis correspond au MVC. Le logiciel est organisée en trois parties : le Modèle (model), contenant les données, la Vue (view) qui les affiche et le Contrôleur (controller) qui les manipule.</w:t>
       </w:r>
     </w:p>
     <w:p>
       <w:pPr>
+        <w:pStyle w:val="Normal"/>
         <w:rPr>
           <w:rFonts w:ascii="Arial" w:hAnsi="Arial" w:cs="Arial"/>
           <w:sz w:val="24"/>
@@ -177,139 +72,16 @@
       </w:pPr>
       <w:r>
         <w:rPr>
-          <w:rFonts w:ascii="Arial" w:hAnsi="Arial" w:cs="Arial"/>
-          <w:sz w:val="24"/>
-          <w:szCs w:val="24"/>
-        </w:rPr>
-        <w:t xml:space="preserve">Pour limiter la dépendance entre la classe Echec du modèle et la classe </w:t>
-      </w:r>
-      <w:proofErr w:type="spellStart"/>
-      <w:r>
-        <w:rPr>
-          <w:rFonts w:ascii="Arial" w:hAnsi="Arial" w:cs="Arial"/>
-          <w:sz w:val="24"/>
-          <w:szCs w:val="24"/>
-        </w:rPr>
-        <w:t>echecWindow</w:t>
-      </w:r>
-      <w:proofErr w:type="spellEnd"/>
-      <w:r>
-        <w:rPr>
-          <w:rFonts w:ascii="Arial" w:hAnsi="Arial" w:cs="Arial"/>
-          <w:sz w:val="24"/>
-          <w:szCs w:val="24"/>
-        </w:rPr>
-        <w:t xml:space="preserve"> de la vue, nous avons décidé d’utiliser le design pattern de l’Observer. Nous avons créé une interface </w:t>
-      </w:r>
-      <w:proofErr w:type="spellStart"/>
-      <w:r>
-        <w:rPr>
-          <w:rFonts w:ascii="Arial" w:hAnsi="Arial" w:cs="Arial"/>
-          <w:sz w:val="24"/>
-          <w:szCs w:val="24"/>
-        </w:rPr>
-        <w:t>echecObserver</w:t>
-      </w:r>
-      <w:proofErr w:type="spellEnd"/>
-      <w:r>
-        <w:rPr>
-          <w:rFonts w:ascii="Arial" w:hAnsi="Arial" w:cs="Arial"/>
-          <w:sz w:val="24"/>
-          <w:szCs w:val="24"/>
-        </w:rPr>
-        <w:t xml:space="preserve"> qui surveille (« observe ») la classe Echec</w:t>
-      </w:r>
-      <w:r>
-        <w:rPr>
-          <w:rFonts w:ascii="Arial" w:hAnsi="Arial" w:cs="Arial"/>
-          <w:sz w:val="24"/>
-          <w:szCs w:val="24"/>
-        </w:rPr>
-        <w:t xml:space="preserve"> et permet à </w:t>
-      </w:r>
-      <w:proofErr w:type="spellStart"/>
-      <w:r>
-        <w:rPr>
-          <w:rFonts w:ascii="Arial" w:hAnsi="Arial" w:cs="Arial"/>
-          <w:sz w:val="24"/>
-          <w:szCs w:val="24"/>
-        </w:rPr>
-        <w:t>echecWindow</w:t>
-      </w:r>
-      <w:proofErr w:type="spellEnd"/>
-      <w:r>
-        <w:rPr>
-          <w:rFonts w:ascii="Arial" w:hAnsi="Arial" w:cs="Arial"/>
-          <w:sz w:val="24"/>
-          <w:szCs w:val="24"/>
-        </w:rPr>
-        <w:t xml:space="preserve"> de réagir en fonction des changements des changements survenus sur Echec. </w:t>
-      </w:r>
-      <w:r>
-        <w:rPr>
-          <w:rFonts w:ascii="Arial" w:hAnsi="Arial" w:cs="Arial"/>
-          <w:sz w:val="24"/>
-          <w:szCs w:val="24"/>
-        </w:rPr>
-        <w:t xml:space="preserve">Les différentes modifications demandant du </w:t>
-      </w:r>
-      <w:proofErr w:type="spellStart"/>
-      <w:r>
-        <w:rPr>
-          <w:rFonts w:ascii="Arial" w:hAnsi="Arial" w:cs="Arial"/>
-          <w:sz w:val="24"/>
-          <w:szCs w:val="24"/>
-        </w:rPr>
-        <w:t>controller</w:t>
-      </w:r>
-      <w:proofErr w:type="spellEnd"/>
-      <w:r>
-        <w:rPr>
-          <w:rFonts w:ascii="Arial" w:hAnsi="Arial" w:cs="Arial"/>
-          <w:sz w:val="24"/>
-          <w:szCs w:val="24"/>
-        </w:rPr>
-        <w:t xml:space="preserve"> demandant des changements sur la </w:t>
-      </w:r>
-      <w:proofErr w:type="spellStart"/>
-      <w:r>
-        <w:rPr>
-          <w:rFonts w:ascii="Arial" w:hAnsi="Arial" w:cs="Arial"/>
-          <w:sz w:val="24"/>
-          <w:szCs w:val="24"/>
-        </w:rPr>
-        <w:t>view</w:t>
-      </w:r>
-      <w:proofErr w:type="spellEnd"/>
-      <w:r>
-        <w:rPr>
-          <w:rFonts w:ascii="Arial" w:hAnsi="Arial" w:cs="Arial"/>
-          <w:sz w:val="24"/>
-          <w:szCs w:val="24"/>
-        </w:rPr>
-        <w:t xml:space="preserve"> sont le choix d’un mouvement par un joueur, une modification dans les mouvements qu’il peut faire ou la mise en échec/échec et mat d’un joueur. Chacune de ces situations correspond à une méthode dans </w:t>
-      </w:r>
-      <w:proofErr w:type="spellStart"/>
-      <w:r>
-        <w:rPr>
-          <w:rFonts w:ascii="Arial" w:hAnsi="Arial" w:cs="Arial"/>
-          <w:sz w:val="24"/>
-          <w:szCs w:val="24"/>
-        </w:rPr>
-        <w:t>echecObserver</w:t>
-      </w:r>
-      <w:proofErr w:type="spellEnd"/>
-      <w:r>
-        <w:rPr>
-          <w:rFonts w:ascii="Arial" w:hAnsi="Arial" w:cs="Arial"/>
-          <w:sz w:val="24"/>
-          <w:szCs w:val="24"/>
-        </w:rPr>
-        <w:t>.</w:t>
+          <w:rFonts w:cs="Arial" w:ascii="Arial" w:hAnsi="Arial"/>
+          <w:sz w:val="24"/>
+          <w:szCs w:val="24"/>
+        </w:rPr>
+        <w:t>Nous avons mis en place dans notre Controller une classe Facade : elle sélectionne la vue en fonction de ses demandes et en manipulant les données du modèle. Facade permet d’encapsuler la complexité entre le modèle et la vue, n’en rajoutant pas inutilement dans ces deux parties.</w:t>
       </w:r>
     </w:p>
     <w:p>
       <w:pPr>
+        <w:pStyle w:val="Normal"/>
         <w:rPr>
           <w:rFonts w:ascii="Arial" w:hAnsi="Arial" w:cs="Arial"/>
           <w:sz w:val="24"/>
@@ -318,39 +90,16 @@
       </w:pPr>
       <w:r>
         <w:rPr>
-          <w:rFonts w:ascii="Arial" w:hAnsi="Arial" w:cs="Arial"/>
-          <w:sz w:val="24"/>
-          <w:szCs w:val="24"/>
-        </w:rPr>
-        <w:t xml:space="preserve">Les différentes pièces ont plusieurs fonctionnalités et propriétés communes : elles ont chacune la possibilité de capturer une autre pièce, une liste de déplacements possibles, une couleur… Il a été décidé de faire hériter chaque type de pièce d’une super classe « Piece » contenant toutes </w:t>
-      </w:r>
-      <w:r>
-        <w:rPr>
-          <w:rFonts w:ascii="Arial" w:hAnsi="Arial" w:cs="Arial"/>
-          <w:sz w:val="24"/>
-          <w:szCs w:val="24"/>
-        </w:rPr>
-        <w:t>c</w:t>
-      </w:r>
-      <w:r>
-        <w:rPr>
-          <w:rFonts w:ascii="Arial" w:hAnsi="Arial" w:cs="Arial"/>
-          <w:sz w:val="24"/>
-          <w:szCs w:val="24"/>
-        </w:rPr>
-        <w:t xml:space="preserve">es propriétés communes. </w:t>
-      </w:r>
-      <w:r>
-        <w:rPr>
-          <w:rFonts w:ascii="Arial" w:hAnsi="Arial" w:cs="Arial"/>
-          <w:sz w:val="24"/>
-          <w:szCs w:val="24"/>
-        </w:rPr>
-        <w:t>Cela revient à suivre le principe DRY : si nous n’avons pas mutualisé le code, nous nous serons répété.</w:t>
+          <w:rFonts w:cs="Arial" w:ascii="Arial" w:hAnsi="Arial"/>
+          <w:sz w:val="24"/>
+          <w:szCs w:val="24"/>
+        </w:rPr>
+        <w:t>Pour limiter la dépendance entre la classe Echec du modèle et la classe echecWindow de la vue, nous avons décidé d’utiliser le design pattern de l’Observer. Nous avons créé une interface echecObserver qui surveille (« observe ») la classe Echec et permet à echecWindow de réagir en fonction des changements des changements survenus sur Echec. Les différentes modifications demandant du controller demandant des changements sur la view sont le choix d’un mouvement par un joueur, une modification dans les mouvements qu’il peut faire ou la mise en échec/échec et mat d’un joueur. Chacune de ces situations correspond à une méthode dans echecObserver.</w:t>
       </w:r>
     </w:p>
     <w:p>
       <w:pPr>
+        <w:pStyle w:val="Normal"/>
         <w:rPr>
           <w:rFonts w:ascii="Arial" w:hAnsi="Arial" w:cs="Arial"/>
           <w:sz w:val="24"/>
@@ -359,119 +108,16 @@
       </w:pPr>
       <w:r>
         <w:rPr>
-          <w:rFonts w:ascii="Arial" w:hAnsi="Arial" w:cs="Arial"/>
-          <w:sz w:val="24"/>
-          <w:szCs w:val="24"/>
-        </w:rPr>
-        <w:t>Les différents types de pièces sont ensuite</w:t>
-      </w:r>
-      <w:r>
-        <w:rPr>
-          <w:rFonts w:ascii="Arial" w:hAnsi="Arial" w:cs="Arial"/>
-          <w:sz w:val="24"/>
-          <w:szCs w:val="24"/>
-        </w:rPr>
-        <w:t xml:space="preserve"> créées par </w:t>
-      </w:r>
-      <w:proofErr w:type="spellStart"/>
-      <w:r>
-        <w:rPr>
-          <w:rFonts w:ascii="Arial" w:hAnsi="Arial" w:cs="Arial"/>
-          <w:sz w:val="24"/>
-          <w:szCs w:val="24"/>
-        </w:rPr>
-        <w:t>pieceFactory</w:t>
-      </w:r>
-      <w:proofErr w:type="spellEnd"/>
-      <w:r>
-        <w:rPr>
-          <w:rFonts w:ascii="Arial" w:hAnsi="Arial" w:cs="Arial"/>
-          <w:sz w:val="24"/>
-          <w:szCs w:val="24"/>
-        </w:rPr>
-        <w:t xml:space="preserve">, faisant appelle à la </w:t>
-      </w:r>
-      <w:proofErr w:type="spellStart"/>
-      <w:r>
-        <w:rPr>
-          <w:rFonts w:ascii="Arial" w:hAnsi="Arial" w:cs="Arial"/>
-          <w:sz w:val="24"/>
-          <w:szCs w:val="24"/>
-        </w:rPr>
-        <w:t>Factory</w:t>
-      </w:r>
-      <w:proofErr w:type="spellEnd"/>
-      <w:r>
-        <w:rPr>
-          <w:rFonts w:ascii="Arial" w:hAnsi="Arial" w:cs="Arial"/>
-          <w:sz w:val="24"/>
-          <w:szCs w:val="24"/>
-        </w:rPr>
-        <w:t xml:space="preserve"> Method : nous pouvons donc instancier chaque Pièce depuis la classe Echec, sans qu’Echec n’ait besoin de </w:t>
-      </w:r>
-      <w:r>
-        <w:rPr>
-          <w:rFonts w:ascii="Arial" w:hAnsi="Arial" w:cs="Arial"/>
-          <w:sz w:val="24"/>
-          <w:szCs w:val="24"/>
-        </w:rPr>
-        <w:t>connaitre</w:t>
-      </w:r>
-      <w:r>
-        <w:rPr>
-          <w:rFonts w:ascii="Arial" w:hAnsi="Arial" w:cs="Arial"/>
-          <w:sz w:val="24"/>
-          <w:szCs w:val="24"/>
-        </w:rPr>
-        <w:t xml:space="preserve"> leurs classes concrètes.</w:t>
-      </w:r>
-      <w:r>
-        <w:rPr>
-          <w:rFonts w:ascii="Arial" w:hAnsi="Arial" w:cs="Arial"/>
-          <w:sz w:val="24"/>
-          <w:szCs w:val="24"/>
-        </w:rPr>
-        <w:t xml:space="preserve"> Pour cela, la classe Echec utilise la méthode </w:t>
-      </w:r>
-      <w:proofErr w:type="spellStart"/>
-      <w:r>
-        <w:rPr>
-          <w:rFonts w:ascii="Arial" w:hAnsi="Arial" w:cs="Arial"/>
-          <w:sz w:val="24"/>
-          <w:szCs w:val="24"/>
-        </w:rPr>
-        <w:t>setPiece</w:t>
-      </w:r>
-      <w:proofErr w:type="spellEnd"/>
-      <w:r>
-        <w:rPr>
-          <w:rFonts w:ascii="Arial" w:hAnsi="Arial" w:cs="Arial"/>
-          <w:sz w:val="24"/>
-          <w:szCs w:val="24"/>
-        </w:rPr>
-        <w:t xml:space="preserve">(), faisant appel à notre </w:t>
-      </w:r>
-      <w:proofErr w:type="spellStart"/>
-      <w:r>
-        <w:rPr>
-          <w:rFonts w:ascii="Arial" w:hAnsi="Arial" w:cs="Arial"/>
-          <w:sz w:val="24"/>
-          <w:szCs w:val="24"/>
-        </w:rPr>
-        <w:t>pieceFactory</w:t>
-      </w:r>
-      <w:proofErr w:type="spellEnd"/>
-      <w:r>
-        <w:rPr>
-          <w:rFonts w:ascii="Arial" w:hAnsi="Arial" w:cs="Arial"/>
-          <w:sz w:val="24"/>
-          <w:szCs w:val="24"/>
-        </w:rPr>
-        <w:t xml:space="preserve"> qui créera toutes les pièces de l’échiquier.</w:t>
+          <w:rFonts w:cs="Arial" w:ascii="Arial" w:hAnsi="Arial"/>
+          <w:sz w:val="24"/>
+          <w:szCs w:val="24"/>
+        </w:rPr>
+        <w:t>Les différentes pièces ont plusieurs fonctionnalités et propriétés communes : elles ont chacune la possibilité de capturer une autre pièce, une liste de déplacements possibles, une couleur… Il a été décidé de faire hériter chaque type de pièce d’une super classe « Piece » contenant toutes ces propriétés communes. Cela revient à suivre le principe DRY : si nous n’avons pas mutualisé le code, nous nous serons répété.</w:t>
       </w:r>
     </w:p>
     <w:p>
       <w:pPr>
+        <w:pStyle w:val="Normal"/>
         <w:rPr>
           <w:rFonts w:ascii="Arial" w:hAnsi="Arial" w:cs="Arial"/>
           <w:sz w:val="24"/>
@@ -480,132 +126,78 @@
       </w:pPr>
       <w:r>
         <w:rPr>
-          <w:rFonts w:ascii="Arial" w:hAnsi="Arial" w:cs="Arial"/>
-          <w:sz w:val="24"/>
-          <w:szCs w:val="24"/>
-        </w:rPr>
-        <w:t xml:space="preserve">Nous avons décidé de signaler la couleur des Pièces avec un énumérateur </w:t>
-      </w:r>
-      <w:proofErr w:type="spellStart"/>
-      <w:r>
-        <w:rPr>
-          <w:rFonts w:ascii="Arial" w:hAnsi="Arial" w:cs="Arial"/>
-          <w:sz w:val="24"/>
-          <w:szCs w:val="24"/>
-        </w:rPr>
-        <w:t>Color</w:t>
-      </w:r>
-      <w:proofErr w:type="spellEnd"/>
-      <w:r>
-        <w:rPr>
-          <w:rFonts w:ascii="Arial" w:hAnsi="Arial" w:cs="Arial"/>
-          <w:sz w:val="24"/>
-          <w:szCs w:val="24"/>
-        </w:rPr>
-        <w:t xml:space="preserve">, contenant deux possibilités : BLACK et WHITE. Cela nous permet d’éviter les confusions qu’aurait </w:t>
-      </w:r>
-      <w:r>
-        <w:rPr>
-          <w:rFonts w:ascii="Arial" w:hAnsi="Arial" w:cs="Arial"/>
-          <w:sz w:val="24"/>
-          <w:szCs w:val="24"/>
-        </w:rPr>
-        <w:t>pu</w:t>
-      </w:r>
-      <w:r>
-        <w:rPr>
-          <w:rFonts w:ascii="Arial" w:hAnsi="Arial" w:cs="Arial"/>
-          <w:sz w:val="24"/>
-          <w:szCs w:val="24"/>
-        </w:rPr>
-        <w:t xml:space="preserve"> entrainer l’utilisation d’un booléen ou d’un entier pour identifier la couleur d’une pièce.</w:t>
+          <w:rFonts w:cs="Arial" w:ascii="Arial" w:hAnsi="Arial"/>
+          <w:sz w:val="24"/>
+          <w:szCs w:val="24"/>
+        </w:rPr>
+        <w:t>Les différents types de pièces sont ensuite créées par pieceFactory, faisant appelle à la Factory Method : nous pouvons donc instancier chaque Pièce depuis la classe Echec, sans qu’Echec n’ait besoin de connaitre leurs classes concrètes. Pour cela, la classe Echec utilise la méthode setPiece(), faisant appel à notre pieceFactory qui créera toutes les pièces de l’échiquier.</w:t>
       </w:r>
     </w:p>
     <w:p>
       <w:pPr>
+        <w:pStyle w:val="Normal"/>
         <w:rPr>
           <w:rFonts w:ascii="Arial" w:hAnsi="Arial" w:cs="Arial"/>
           <w:sz w:val="24"/>
           <w:szCs w:val="24"/>
         </w:rPr>
       </w:pPr>
+      <w:r>
+        <w:rPr>
+          <w:rFonts w:cs="Arial" w:ascii="Arial" w:hAnsi="Arial"/>
+          <w:sz w:val="24"/>
+          <w:szCs w:val="24"/>
+        </w:rPr>
+        <w:t>Nous avons décidé de signaler la couleur des Pièces avec un énumérateur Color, contenant deux possibilités : BLACK et WHITE. Cela nous permet d’éviter les confusions qu’aurait pu entrainer l’utilisation d’un booléen ou d’un entier pour identifier la couleur d’une pièce.</w:t>
+      </w:r>
+    </w:p>
+    <w:p>
+      <w:pPr>
+        <w:pStyle w:val="Normal"/>
+        <w:spacing w:before="0" w:after="160"/>
+        <w:rPr>
+          <w:rFonts w:ascii="Arial" w:hAnsi="Arial" w:cs="Arial"/>
+          <w:sz w:val="24"/>
+          <w:szCs w:val="24"/>
+        </w:rPr>
+      </w:pPr>
+      <w:r>
+        <w:rPr/>
+      </w:r>
     </w:p>
     <w:sectPr>
-      <w:headerReference w:type="default" r:id="rId6"/>
+      <w:headerReference w:type="default" r:id="rId2"/>
+      <w:type w:val="nextPage"/>
       <w:pgSz w:w="11906" w:h="16838"/>
-      <w:pgMar w:top="1417" w:right="1417" w:bottom="1417" w:left="1417" w:header="708" w:footer="708" w:gutter="0"/>
-      <w:cols w:space="708"/>
-      <w:docGrid w:linePitch="360"/>
+      <w:pgMar w:left="1417" w:right="1417" w:header="708" w:top="1417" w:footer="0" w:bottom="1417" w:gutter="0"/>
+      <w:pgNumType w:fmt="decimal"/>
+      <w:formProt w:val="false"/>
+      <w:textDirection w:val="lrTb"/>
+      <w:docGrid w:type="default" w:linePitch="360" w:charSpace="4096"/>
     </w:sectPr>
   </w:body>
 </w:document>
 </file>
 
-<file path=word/endnotes.xml><?xml version="1.0" encoding="utf-8"?>
-<w:endnotes xmlns:wpc="http://schemas.microsoft.com/office/word/2010/wordprocessingCanvas" xmlns:cx="http://schemas.microsoft.com/office/drawing/2014/chartex" xmlns:cx1="http://schemas.microsoft.com/office/drawing/2015/9/8/chartex" xmlns:cx2="http://schemas.microsoft.com/office/drawing/2015/10/21/chartex" xmlns:cx3="http://schemas.microsoft.com/office/drawing/2016/5/9/chartex" xmlns:cx4="http://schemas.microsoft.com/office/drawing/2016/5/10/chartex" xmlns:cx5="http://schemas.microsoft.com/office/drawing/2016/5/11/chartex" xmlns:cx6="http://schemas.microsoft.com/office/drawing/2016/5/12/chartex" xmlns:cx7="http://schemas.microsoft.com/office/drawing/2016/5/13/chartex" xmlns:cx8="http://schemas.microsoft.com/office/drawing/2016/5/14/chartex" xmlns:mc="http://schemas.openxmlformats.org/markup-compatibility/2006" xmlns:aink="http://schemas.microsoft.com/office/drawing/2016/ink" xmlns:am3d="http://schemas.microsoft.com/office/drawing/2017/model3d" xmlns:o="urn:schemas-microsoft-com:office:office" xmlns:oel="http://schemas.microsoft.com/office/2019/extlst" xmlns:r="http://schemas.openxmlformats.org/officeDocument/2006/relationships" xmlns:m="http://schemas.openxmlformats.org/officeDocument/2006/math" xmlns:v="urn:schemas-microsoft-com:vml" xmlns:wp14="http://schemas.microsoft.com/office/word/2010/wordprocessingDrawing" xmlns:wp="http://schemas.openxmlformats.org/drawingml/2006/wordprocessingDrawing" xmlns:w10="urn:schemas-microsoft-com:office:word" xmlns:w="http://schemas.openxmlformats.org/wordprocessingml/2006/main" xmlns:w14="http://schemas.microsoft.com/office/word/2010/wordml" xmlns:w15="http://schemas.microsoft.com/office/word/2012/wordml" xmlns:w16cex="http://schemas.microsoft.com/office/word/2018/wordml/cex" xmlns:w16cid="http://schemas.microsoft.com/office/word/2016/wordml/cid" xmlns:w16="http://schemas.microsoft.com/office/word/2018/wordml" xmlns:w16sdtdh="http://schemas.microsoft.com/office/word/2020/wordml/sdtdatahash" xmlns:w16se="http://schemas.microsoft.com/office/word/2015/wordml/symex" xmlns:wpg="http://schemas.microsoft.com/office/word/2010/wordprocessingGroup" xmlns:wpi="http://schemas.microsoft.com/office/word/2010/wordprocessingInk" xmlns:wne="http://schemas.microsoft.com/office/word/2006/wordml" xmlns:wps="http://schemas.microsoft.com/office/word/2010/wordprocessingShape" mc:Ignorable="w14 w15 w16se w16cid w16 w16cex w16sdtdh wp14">
-  <w:endnote w:type="separator" w:id="-1">
-    <w:p>
-      <w:pPr>
-        <w:spacing w:after="0" w:line="240" w:lineRule="auto"/>
-      </w:pPr>
-      <w:r>
-        <w:separator/>
-      </w:r>
-    </w:p>
-  </w:endnote>
-  <w:endnote w:type="continuationSeparator" w:id="0">
-    <w:p>
-      <w:pPr>
-        <w:spacing w:after="0" w:line="240" w:lineRule="auto"/>
-      </w:pPr>
-      <w:r>
-        <w:continuationSeparator/>
-      </w:r>
-    </w:p>
-  </w:endnote>
-</w:endnotes>
-</file>
-
-<file path=word/footnotes.xml><?xml version="1.0" encoding="utf-8"?>
-<w:footnotes xmlns:wpc="http://schemas.microsoft.com/office/word/2010/wordprocessingCanvas" xmlns:cx="http://schemas.microsoft.com/office/drawing/2014/chartex" xmlns:cx1="http://schemas.microsoft.com/office/drawing/2015/9/8/chartex" xmlns:cx2="http://schemas.microsoft.com/office/drawing/2015/10/21/chartex" xmlns:cx3="http://schemas.microsoft.com/office/drawing/2016/5/9/chartex" xmlns:cx4="http://schemas.microsoft.com/office/drawing/2016/5/10/chartex" xmlns:cx5="http://schemas.microsoft.com/office/drawing/2016/5/11/chartex" xmlns:cx6="http://schemas.microsoft.com/office/drawing/2016/5/12/chartex" xmlns:cx7="http://schemas.microsoft.com/office/drawing/2016/5/13/chartex" xmlns:cx8="http://schemas.microsoft.com/office/drawing/2016/5/14/chartex" xmlns:mc="http://schemas.openxmlformats.org/markup-compatibility/2006" xmlns:aink="http://schemas.microsoft.com/office/drawing/2016/ink" xmlns:am3d="http://schemas.microsoft.com/office/drawing/2017/model3d" xmlns:o="urn:schemas-microsoft-com:office:office" xmlns:oel="http://schemas.microsoft.com/office/2019/extlst" xmlns:r="http://schemas.openxmlformats.org/officeDocument/2006/relationships" xmlns:m="http://schemas.openxmlformats.org/officeDocument/2006/math" xmlns:v="urn:schemas-microsoft-com:vml" xmlns:wp14="http://schemas.microsoft.com/office/word/2010/wordprocessingDrawing" xmlns:wp="http://schemas.openxmlformats.org/drawingml/2006/wordprocessingDrawing" xmlns:w10="urn:schemas-microsoft-com:office:word" xmlns:w="http://schemas.openxmlformats.org/wordprocessingml/2006/main" xmlns:w14="http://schemas.microsoft.com/office/word/2010/wordml" xmlns:w15="http://schemas.microsoft.com/office/word/2012/wordml" xmlns:w16cex="http://schemas.microsoft.com/office/word/2018/wordml/cex" xmlns:w16cid="http://schemas.microsoft.com/office/word/2016/wordml/cid" xmlns:w16="http://schemas.microsoft.com/office/word/2018/wordml" xmlns:w16sdtdh="http://schemas.microsoft.com/office/word/2020/wordml/sdtdatahash" xmlns:w16se="http://schemas.microsoft.com/office/word/2015/wordml/symex" xmlns:wpg="http://schemas.microsoft.com/office/word/2010/wordprocessingGroup" xmlns:wpi="http://schemas.microsoft.com/office/word/2010/wordprocessingInk" xmlns:wne="http://schemas.microsoft.com/office/word/2006/wordml" xmlns:wps="http://schemas.microsoft.com/office/word/2010/wordprocessingShape" mc:Ignorable="w14 w15 w16se w16cid w16 w16cex w16sdtdh wp14">
-  <w:footnote w:type="separator" w:id="-1">
-    <w:p>
-      <w:pPr>
-        <w:spacing w:after="0" w:line="240" w:lineRule="auto"/>
-      </w:pPr>
-      <w:r>
-        <w:separator/>
-      </w:r>
-    </w:p>
-  </w:footnote>
-  <w:footnote w:type="continuationSeparator" w:id="0">
-    <w:p>
-      <w:pPr>
-        <w:spacing w:after="0" w:line="240" w:lineRule="auto"/>
-      </w:pPr>
-      <w:r>
-        <w:continuationSeparator/>
-      </w:r>
-    </w:p>
-  </w:footnote>
-</w:footnotes>
-</file>
-
 <file path=word/header1.xml><?xml version="1.0" encoding="utf-8"?>
-<w:hdr xmlns:wpc="http://schemas.microsoft.com/office/word/2010/wordprocessingCanvas" xmlns:cx="http://schemas.microsoft.com/office/drawing/2014/chartex" xmlns:cx1="http://schemas.microsoft.com/office/drawing/2015/9/8/chartex" xmlns:cx2="http://schemas.microsoft.com/office/drawing/2015/10/21/chartex" xmlns:cx3="http://schemas.microsoft.com/office/drawing/2016/5/9/chartex" xmlns:cx4="http://schemas.microsoft.com/office/drawing/2016/5/10/chartex" xmlns:cx5="http://schemas.microsoft.com/office/drawing/2016/5/11/chartex" xmlns:cx6="http://schemas.microsoft.com/office/drawing/2016/5/12/chartex" xmlns:cx7="http://schemas.microsoft.com/office/drawing/2016/5/13/chartex" xmlns:cx8="http://schemas.microsoft.com/office/drawing/2016/5/14/chartex" xmlns:mc="http://schemas.openxmlformats.org/markup-compatibility/2006" xmlns:aink="http://schemas.microsoft.com/office/drawing/2016/ink" xmlns:am3d="http://schemas.microsoft.com/office/drawing/2017/model3d" xmlns:o="urn:schemas-microsoft-com:office:office" xmlns:oel="http://schemas.microsoft.com/office/2019/extlst" xmlns:r="http://schemas.openxmlformats.org/officeDocument/2006/relationships" xmlns:m="http://schemas.openxmlformats.org/officeDocument/2006/math" xmlns:v="urn:schemas-microsoft-com:vml" xmlns:wp14="http://schemas.microsoft.com/office/word/2010/wordprocessingDrawing" xmlns:wp="http://schemas.openxmlformats.org/drawingml/2006/wordprocessingDrawing" xmlns:w10="urn:schemas-microsoft-com:office:word" xmlns:w="http://schemas.openxmlformats.org/wordprocessingml/2006/main" xmlns:w14="http://schemas.microsoft.com/office/word/2010/wordml" xmlns:w15="http://schemas.microsoft.com/office/word/2012/wordml" xmlns:w16cex="http://schemas.microsoft.com/office/word/2018/wordml/cex" xmlns:w16cid="http://schemas.microsoft.com/office/word/2016/wordml/cid" xmlns:w16="http://schemas.microsoft.com/office/word/2018/wordml" xmlns:w16sdtdh="http://schemas.microsoft.com/office/word/2020/wordml/sdtdatahash" xmlns:w16se="http://schemas.microsoft.com/office/word/2015/wordml/symex" xmlns:wpg="http://schemas.microsoft.com/office/word/2010/wordprocessingGroup" xmlns:wpi="http://schemas.microsoft.com/office/word/2010/wordprocessingInk" xmlns:wne="http://schemas.microsoft.com/office/word/2006/wordml" xmlns:wps="http://schemas.microsoft.com/office/word/2010/wordprocessingShape" mc:Ignorable="w14 w15 w16se w16cid w16 w16cex w16sdtdh wp14">
+<w:hdr xmlns:o="urn:schemas-microsoft-com:office:office" xmlns:r="http://schemas.openxmlformats.org/officeDocument/2006/relationships" xmlns:v="urn:schemas-microsoft-com:vml" xmlns:w="http://schemas.openxmlformats.org/wordprocessingml/2006/main" xmlns:w10="urn:schemas-microsoft-com:office:word" xmlns:wp="http://schemas.openxmlformats.org/drawingml/2006/wordprocessingDrawing" xmlns:wps="http://schemas.microsoft.com/office/word/2010/wordprocessingShape" xmlns:wpg="http://schemas.microsoft.com/office/word/2010/wordprocessingGroup" xmlns:mc="http://schemas.openxmlformats.org/markup-compatibility/2006" xmlns:wp14="http://schemas.microsoft.com/office/word/2010/wordprocessingDrawing" xmlns:w14="http://schemas.microsoft.com/office/word/2010/wordml" mc:Ignorable="w14 wp14">
   <w:p>
     <w:pPr>
-      <w:pStyle w:val="En-tte"/>
+      <w:pStyle w:val="Header"/>
+      <w:rPr/>
     </w:pPr>
     <w:r>
+      <w:rPr/>
       <w:t>NOEL Arnaud</w:t>
     </w:r>
   </w:p>
   <w:p>
     <w:pPr>
-      <w:pStyle w:val="En-tte"/>
+      <w:pStyle w:val="Header"/>
+      <w:rPr/>
     </w:pPr>
     <w:r>
+      <w:rPr/>
       <w:t>SANZOVO Victor</w:t>
     </w:r>
   </w:p>
@@ -613,11 +205,11 @@
 </file>
 
 <file path=word/styles.xml><?xml version="1.0" encoding="utf-8"?>
-<w:styles xmlns:mc="http://schemas.openxmlformats.org/markup-compatibility/2006" xmlns:r="http://schemas.openxmlformats.org/officeDocument/2006/relationships" xmlns:w="http://schemas.openxmlformats.org/wordprocessingml/2006/main" xmlns:w14="http://schemas.microsoft.com/office/word/2010/wordml" xmlns:w15="http://schemas.microsoft.com/office/word/2012/wordml" xmlns:w16cex="http://schemas.microsoft.com/office/word/2018/wordml/cex" xmlns:w16cid="http://schemas.microsoft.com/office/word/2016/wordml/cid" xmlns:w16="http://schemas.microsoft.com/office/word/2018/wordml" xmlns:w16sdtdh="http://schemas.microsoft.com/office/word/2020/wordml/sdtdatahash" xmlns:w16se="http://schemas.microsoft.com/office/word/2015/wordml/symex" mc:Ignorable="w14 w15 w16se w16cid w16 w16cex w16sdtdh">
+<w:styles xmlns:w="http://schemas.openxmlformats.org/wordprocessingml/2006/main" xmlns:w14="http://schemas.microsoft.com/office/word/2010/wordml" xmlns:mc="http://schemas.openxmlformats.org/markup-compatibility/2006" mc:Ignorable="w14">
   <w:docDefaults>
     <w:rPrDefault>
       <w:rPr>
-        <w:rFonts w:asciiTheme="minorHAnsi" w:eastAsiaTheme="minorHAnsi" w:hAnsiTheme="minorHAnsi" w:cstheme="minorBidi"/>
+        <w:rFonts w:ascii="Calibri" w:hAnsi="Calibri" w:eastAsia="Calibri" w:cs="" w:asciiTheme="minorHAnsi" w:cstheme="minorBidi" w:eastAsiaTheme="minorHAnsi" w:hAnsiTheme="minorHAnsi"/>
         <w:sz w:val="22"/>
         <w:szCs w:val="22"/>
         <w:lang w:val="fr-FR" w:eastAsia="en-US" w:bidi="ar-SA"/>
@@ -625,21 +217,21 @@
     </w:rPrDefault>
     <w:pPrDefault>
       <w:pPr>
-        <w:spacing w:after="160" w:line="259" w:lineRule="auto"/>
+        <w:suppressAutoHyphens w:val="true"/>
       </w:pPr>
     </w:pPrDefault>
   </w:docDefaults>
   <w:latentStyles w:defLockedState="0" w:defUIPriority="99" w:defSemiHidden="0" w:defUnhideWhenUsed="0" w:defQFormat="0" w:count="376">
     <w:lsdException w:name="Normal" w:uiPriority="0" w:qFormat="1"/>
     <w:lsdException w:name="heading 1" w:uiPriority="9" w:qFormat="1"/>
-    <w:lsdException w:name="heading 2" w:semiHidden="1" w:uiPriority="9" w:unhideWhenUsed="1" w:qFormat="1"/>
-    <w:lsdException w:name="heading 3" w:semiHidden="1" w:uiPriority="9" w:unhideWhenUsed="1" w:qFormat="1"/>
-    <w:lsdException w:name="heading 4" w:semiHidden="1" w:uiPriority="9" w:unhideWhenUsed="1" w:qFormat="1"/>
-    <w:lsdException w:name="heading 5" w:semiHidden="1" w:uiPriority="9" w:unhideWhenUsed="1" w:qFormat="1"/>
-    <w:lsdException w:name="heading 6" w:semiHidden="1" w:uiPriority="9" w:unhideWhenUsed="1" w:qFormat="1"/>
-    <w:lsdException w:name="heading 7" w:semiHidden="1" w:uiPriority="9" w:unhideWhenUsed="1" w:qFormat="1"/>
-    <w:lsdException w:name="heading 8" w:semiHidden="1" w:uiPriority="9" w:unhideWhenUsed="1" w:qFormat="1"/>
-    <w:lsdException w:name="heading 9" w:semiHidden="1" w:uiPriority="9" w:unhideWhenUsed="1" w:qFormat="1"/>
+    <w:lsdException w:name="heading 2" w:uiPriority="9" w:semiHidden="1" w:unhideWhenUsed="1" w:qFormat="1"/>
+    <w:lsdException w:name="heading 3" w:uiPriority="9" w:semiHidden="1" w:unhideWhenUsed="1" w:qFormat="1"/>
+    <w:lsdException w:name="heading 4" w:uiPriority="9" w:semiHidden="1" w:unhideWhenUsed="1" w:qFormat="1"/>
+    <w:lsdException w:name="heading 5" w:uiPriority="9" w:semiHidden="1" w:unhideWhenUsed="1" w:qFormat="1"/>
+    <w:lsdException w:name="heading 6" w:uiPriority="9" w:semiHidden="1" w:unhideWhenUsed="1" w:qFormat="1"/>
+    <w:lsdException w:name="heading 7" w:uiPriority="9" w:semiHidden="1" w:unhideWhenUsed="1" w:qFormat="1"/>
+    <w:lsdException w:name="heading 8" w:uiPriority="9" w:semiHidden="1" w:unhideWhenUsed="1" w:qFormat="1"/>
+    <w:lsdException w:name="heading 9" w:uiPriority="9" w:semiHidden="1" w:unhideWhenUsed="1" w:qFormat="1"/>
     <w:lsdException w:name="index 1" w:semiHidden="1" w:unhideWhenUsed="1"/>
     <w:lsdException w:name="index 2" w:semiHidden="1" w:unhideWhenUsed="1"/>
     <w:lsdException w:name="index 3" w:semiHidden="1" w:unhideWhenUsed="1"/>
@@ -649,22 +241,22 @@
     <w:lsdException w:name="index 7" w:semiHidden="1" w:unhideWhenUsed="1"/>
     <w:lsdException w:name="index 8" w:semiHidden="1" w:unhideWhenUsed="1"/>
     <w:lsdException w:name="index 9" w:semiHidden="1" w:unhideWhenUsed="1"/>
-    <w:lsdException w:name="toc 1" w:semiHidden="1" w:uiPriority="39" w:unhideWhenUsed="1"/>
-    <w:lsdException w:name="toc 2" w:semiHidden="1" w:uiPriority="39" w:unhideWhenUsed="1"/>
-    <w:lsdException w:name="toc 3" w:semiHidden="1" w:uiPriority="39" w:unhideWhenUsed="1"/>
-    <w:lsdException w:name="toc 4" w:semiHidden="1" w:uiPriority="39" w:unhideWhenUsed="1"/>
-    <w:lsdException w:name="toc 5" w:semiHidden="1" w:uiPriority="39" w:unhideWhenUsed="1"/>
-    <w:lsdException w:name="toc 6" w:semiHidden="1" w:uiPriority="39" w:unhideWhenUsed="1"/>
-    <w:lsdException w:name="toc 7" w:semiHidden="1" w:uiPriority="39" w:unhideWhenUsed="1"/>
-    <w:lsdException w:name="toc 8" w:semiHidden="1" w:uiPriority="39" w:unhideWhenUsed="1"/>
-    <w:lsdException w:name="toc 9" w:semiHidden="1" w:uiPriority="39" w:unhideWhenUsed="1"/>
+    <w:lsdException w:name="toc 1" w:uiPriority="39" w:semiHidden="1" w:unhideWhenUsed="1"/>
+    <w:lsdException w:name="toc 2" w:uiPriority="39" w:semiHidden="1" w:unhideWhenUsed="1"/>
+    <w:lsdException w:name="toc 3" w:uiPriority="39" w:semiHidden="1" w:unhideWhenUsed="1"/>
+    <w:lsdException w:name="toc 4" w:uiPriority="39" w:semiHidden="1" w:unhideWhenUsed="1"/>
+    <w:lsdException w:name="toc 5" w:uiPriority="39" w:semiHidden="1" w:unhideWhenUsed="1"/>
+    <w:lsdException w:name="toc 6" w:uiPriority="39" w:semiHidden="1" w:unhideWhenUsed="1"/>
+    <w:lsdException w:name="toc 7" w:uiPriority="39" w:semiHidden="1" w:unhideWhenUsed="1"/>
+    <w:lsdException w:name="toc 8" w:uiPriority="39" w:semiHidden="1" w:unhideWhenUsed="1"/>
+    <w:lsdException w:name="toc 9" w:uiPriority="39" w:semiHidden="1" w:unhideWhenUsed="1"/>
     <w:lsdException w:name="Normal Indent" w:semiHidden="1" w:unhideWhenUsed="1"/>
     <w:lsdException w:name="footnote text" w:semiHidden="1" w:unhideWhenUsed="1"/>
     <w:lsdException w:name="annotation text" w:semiHidden="1" w:unhideWhenUsed="1"/>
     <w:lsdException w:name="header" w:semiHidden="1" w:unhideWhenUsed="1"/>
     <w:lsdException w:name="footer" w:semiHidden="1" w:unhideWhenUsed="1"/>
     <w:lsdException w:name="index heading" w:semiHidden="1" w:unhideWhenUsed="1"/>
-    <w:lsdException w:name="caption" w:semiHidden="1" w:uiPriority="35" w:unhideWhenUsed="1" w:qFormat="1"/>
+    <w:lsdException w:name="caption" w:uiPriority="35" w:semiHidden="1" w:unhideWhenUsed="1" w:qFormat="1"/>
     <w:lsdException w:name="table of figures" w:semiHidden="1" w:unhideWhenUsed="1"/>
     <w:lsdException w:name="envelope address" w:semiHidden="1" w:unhideWhenUsed="1"/>
     <w:lsdException w:name="envelope return" w:semiHidden="1" w:unhideWhenUsed="1"/>
@@ -695,7 +287,7 @@
     <w:lsdException w:name="Title" w:uiPriority="10" w:qFormat="1"/>
     <w:lsdException w:name="Closing" w:semiHidden="1" w:unhideWhenUsed="1"/>
     <w:lsdException w:name="Signature" w:semiHidden="1" w:unhideWhenUsed="1"/>
-    <w:lsdException w:name="Default Paragraph Font" w:semiHidden="1" w:uiPriority="1" w:unhideWhenUsed="1"/>
+    <w:lsdException w:name="Default Paragraph Font" w:uiPriority="1" w:semiHidden="1" w:unhideWhenUsed="1"/>
     <w:lsdException w:name="Body Text" w:semiHidden="1" w:unhideWhenUsed="1"/>
     <w:lsdException w:name="Body Text Indent" w:semiHidden="1" w:unhideWhenUsed="1"/>
     <w:lsdException w:name="List Continue" w:semiHidden="1" w:unhideWhenUsed="1"/>
@@ -895,8 +487,8 @@
     <w:lsdException w:name="Subtle Reference" w:uiPriority="31" w:qFormat="1"/>
     <w:lsdException w:name="Intense Reference" w:uiPriority="32" w:qFormat="1"/>
     <w:lsdException w:name="Book Title" w:uiPriority="33" w:qFormat="1"/>
-    <w:lsdException w:name="Bibliography" w:semiHidden="1" w:uiPriority="37" w:unhideWhenUsed="1"/>
-    <w:lsdException w:name="TOC Heading" w:semiHidden="1" w:uiPriority="39" w:unhideWhenUsed="1" w:qFormat="1"/>
+    <w:lsdException w:name="Bibliography" w:uiPriority="37" w:semiHidden="1" w:unhideWhenUsed="1"/>
+    <w:lsdException w:name="TOC Heading" w:uiPriority="39" w:semiHidden="1" w:unhideWhenUsed="1" w:qFormat="1"/>
     <w:lsdException w:name="Plain Table 1" w:uiPriority="41"/>
     <w:lsdException w:name="Plain Table 2" w:uiPriority="42"/>
     <w:lsdException w:name="Plain Table 3" w:uiPriority="43"/>
@@ -1007,15 +599,155 @@
     <w:lsdException w:name="Unresolved Mention" w:semiHidden="1" w:unhideWhenUsed="1"/>
     <w:lsdException w:name="Smart Link" w:semiHidden="1" w:unhideWhenUsed="1"/>
   </w:latentStyles>
-  <w:style w:type="paragraph" w:default="1" w:styleId="Normal">
+  <w:style w:type="paragraph" w:styleId="Normal" w:default="1">
     <w:name w:val="Normal"/>
     <w:qFormat/>
-  </w:style>
-  <w:style w:type="character" w:default="1" w:styleId="Policepardfaut">
+    <w:pPr>
+      <w:widowControl/>
+      <w:bidi w:val="0"/>
+      <w:spacing w:lineRule="auto" w:line="259" w:before="0" w:after="160"/>
+      <w:jc w:val="left"/>
+    </w:pPr>
+    <w:rPr>
+      <w:rFonts w:ascii="Calibri" w:hAnsi="Calibri" w:eastAsia="Calibri" w:cs="" w:asciiTheme="minorHAnsi" w:cstheme="minorBidi" w:eastAsiaTheme="minorHAnsi" w:hAnsiTheme="minorHAnsi"/>
+      <w:color w:val="auto"/>
+      <w:kern w:val="0"/>
+      <w:sz w:val="22"/>
+      <w:szCs w:val="22"/>
+      <w:lang w:val="fr-FR" w:eastAsia="en-US" w:bidi="ar-SA"/>
+    </w:rPr>
+  </w:style>
+  <w:style w:type="character" w:styleId="DefaultParagraphFont" w:default="1">
     <w:name w:val="Default Paragraph Font"/>
     <w:uiPriority w:val="1"/>
     <w:semiHidden/>
     <w:unhideWhenUsed/>
+    <w:qFormat/>
+    <w:rPr/>
+  </w:style>
+  <w:style w:type="character" w:styleId="EntteCar" w:customStyle="1">
+    <w:name w:val="En-tête Car"/>
+    <w:basedOn w:val="DefaultParagraphFont"/>
+    <w:link w:val="En-tte"/>
+    <w:uiPriority w:val="99"/>
+    <w:qFormat/>
+    <w:rsid w:val="00046627"/>
+    <w:rPr/>
+  </w:style>
+  <w:style w:type="character" w:styleId="PieddepageCar" w:customStyle="1">
+    <w:name w:val="Pied de page Car"/>
+    <w:basedOn w:val="DefaultParagraphFont"/>
+    <w:link w:val="Pieddepage"/>
+    <w:uiPriority w:val="99"/>
+    <w:qFormat/>
+    <w:rsid w:val="00046627"/>
+    <w:rPr/>
+  </w:style>
+  <w:style w:type="paragraph" w:styleId="Heading">
+    <w:name w:val="Heading"/>
+    <w:basedOn w:val="Normal"/>
+    <w:next w:val="TextBody"/>
+    <w:qFormat/>
+    <w:pPr>
+      <w:keepNext w:val="true"/>
+      <w:spacing w:before="240" w:after="120"/>
+    </w:pPr>
+    <w:rPr>
+      <w:rFonts w:ascii="Arimo" w:hAnsi="Arimo" w:eastAsia="AR PL KaitiM GB" w:cs="FreeSans"/>
+      <w:sz w:val="28"/>
+      <w:szCs w:val="28"/>
+    </w:rPr>
+  </w:style>
+  <w:style w:type="paragraph" w:styleId="TextBody">
+    <w:name w:val="Body Text"/>
+    <w:basedOn w:val="Normal"/>
+    <w:pPr>
+      <w:spacing w:lineRule="auto" w:line="276" w:before="0" w:after="140"/>
+    </w:pPr>
+    <w:rPr/>
+  </w:style>
+  <w:style w:type="paragraph" w:styleId="List">
+    <w:name w:val="List"/>
+    <w:basedOn w:val="TextBody"/>
+    <w:pPr/>
+    <w:rPr>
+      <w:rFonts w:cs="FreeSans"/>
+    </w:rPr>
+  </w:style>
+  <w:style w:type="paragraph" w:styleId="Caption">
+    <w:name w:val="Caption"/>
+    <w:basedOn w:val="Normal"/>
+    <w:qFormat/>
+    <w:pPr>
+      <w:suppressLineNumbers/>
+      <w:spacing w:before="120" w:after="120"/>
+    </w:pPr>
+    <w:rPr>
+      <w:rFonts w:cs="FreeSans"/>
+      <w:i/>
+      <w:iCs/>
+      <w:sz w:val="24"/>
+      <w:szCs w:val="24"/>
+    </w:rPr>
+  </w:style>
+  <w:style w:type="paragraph" w:styleId="Index">
+    <w:name w:val="Index"/>
+    <w:basedOn w:val="Normal"/>
+    <w:qFormat/>
+    <w:pPr>
+      <w:suppressLineNumbers/>
+    </w:pPr>
+    <w:rPr>
+      <w:rFonts w:cs="FreeSans"/>
+    </w:rPr>
+  </w:style>
+  <w:style w:type="paragraph" w:styleId="HeaderandFooter">
+    <w:name w:val="Header and Footer"/>
+    <w:basedOn w:val="Normal"/>
+    <w:qFormat/>
+    <w:pPr/>
+    <w:rPr/>
+  </w:style>
+  <w:style w:type="paragraph" w:styleId="Header">
+    <w:name w:val="Header"/>
+    <w:basedOn w:val="Normal"/>
+    <w:link w:val="En-tteCar"/>
+    <w:uiPriority w:val="99"/>
+    <w:unhideWhenUsed/>
+    <w:rsid w:val="00046627"/>
+    <w:pPr>
+      <w:tabs>
+        <w:tab w:val="clear" w:pos="708"/>
+        <w:tab w:val="center" w:pos="4536" w:leader="none"/>
+        <w:tab w:val="right" w:pos="9072" w:leader="none"/>
+      </w:tabs>
+      <w:spacing w:lineRule="auto" w:line="240" w:before="0" w:after="0"/>
+    </w:pPr>
+    <w:rPr/>
+  </w:style>
+  <w:style w:type="paragraph" w:styleId="Footer">
+    <w:name w:val="Footer"/>
+    <w:basedOn w:val="Normal"/>
+    <w:link w:val="PieddepageCar"/>
+    <w:uiPriority w:val="99"/>
+    <w:unhideWhenUsed/>
+    <w:rsid w:val="00046627"/>
+    <w:pPr>
+      <w:tabs>
+        <w:tab w:val="clear" w:pos="708"/>
+        <w:tab w:val="center" w:pos="4536" w:leader="none"/>
+        <w:tab w:val="right" w:pos="9072" w:leader="none"/>
+      </w:tabs>
+      <w:spacing w:lineRule="auto" w:line="240" w:before="0" w:after="0"/>
+    </w:pPr>
+    <w:rPr/>
+  </w:style>
+  <w:style w:type="numbering" w:styleId="NoList" w:default="1">
+    <w:name w:val="No List"/>
+    <w:uiPriority w:val="99"/>
+    <w:semiHidden/>
+    <w:unhideWhenUsed/>
+    <w:qFormat/>
   </w:style>
   <w:style w:type="table" w:default="1" w:styleId="TableauNormal">
     <w:name w:val="Normal Table"/>
@@ -1023,7 +755,6 @@
     <w:semiHidden/>
     <w:unhideWhenUsed/>
     <w:tblPr>
-      <w:tblInd w:w="0" w:type="dxa"/>
       <w:tblCellMar>
         <w:top w:w="0" w:type="dxa"/>
         <w:left w:w="108" w:type="dxa"/>
@@ -1031,56 +762,6 @@
         <w:right w:w="108" w:type="dxa"/>
       </w:tblCellMar>
     </w:tblPr>
-  </w:style>
-  <w:style w:type="numbering" w:default="1" w:styleId="Aucuneliste">
-    <w:name w:val="No List"/>
-    <w:uiPriority w:val="99"/>
-    <w:semiHidden/>
-    <w:unhideWhenUsed/>
-  </w:style>
-  <w:style w:type="paragraph" w:styleId="En-tte">
-    <w:name w:val="header"/>
-    <w:basedOn w:val="Normal"/>
-    <w:link w:val="En-tteCar"/>
-    <w:uiPriority w:val="99"/>
-    <w:unhideWhenUsed/>
-    <w:rsid w:val="00046627"/>
-    <w:pPr>
-      <w:tabs>
-        <w:tab w:val="center" w:pos="4536"/>
-        <w:tab w:val="right" w:pos="9072"/>
-      </w:tabs>
-      <w:spacing w:after="0" w:line="240" w:lineRule="auto"/>
-    </w:pPr>
-  </w:style>
-  <w:style w:type="character" w:customStyle="1" w:styleId="En-tteCar">
-    <w:name w:val="En-tête Car"/>
-    <w:basedOn w:val="Policepardfaut"/>
-    <w:link w:val="En-tte"/>
-    <w:uiPriority w:val="99"/>
-    <w:rsid w:val="00046627"/>
-  </w:style>
-  <w:style w:type="paragraph" w:styleId="Pieddepage">
-    <w:name w:val="footer"/>
-    <w:basedOn w:val="Normal"/>
-    <w:link w:val="PieddepageCar"/>
-    <w:uiPriority w:val="99"/>
-    <w:unhideWhenUsed/>
-    <w:rsid w:val="00046627"/>
-    <w:pPr>
-      <w:tabs>
-        <w:tab w:val="center" w:pos="4536"/>
-        <w:tab w:val="right" w:pos="9072"/>
-      </w:tabs>
-      <w:spacing w:after="0" w:line="240" w:lineRule="auto"/>
-    </w:pPr>
-  </w:style>
-  <w:style w:type="character" w:customStyle="1" w:styleId="PieddepageCar">
-    <w:name w:val="Pied de page Car"/>
-    <w:basedOn w:val="Policepardfaut"/>
-    <w:link w:val="Pieddepage"/>
-    <w:uiPriority w:val="99"/>
-    <w:rsid w:val="00046627"/>
   </w:style>
 </w:styles>
 </file>

</xml_diff>

<commit_message>
MàJ diagramme UML + Rapport + Procédure installation
</commit_message>
<xml_diff>
--- a/Rapport Choix de conception.docx
+++ b/Rapport Choix de conception.docx
@@ -1,14 +1,12 @@
 
 <file path=word/document.xml><?xml version="1.0" encoding="utf-8"?>
-<w:document xmlns:o="urn:schemas-microsoft-com:office:office" xmlns:r="http://schemas.openxmlformats.org/officeDocument/2006/relationships" xmlns:v="urn:schemas-microsoft-com:vml" xmlns:w="http://schemas.openxmlformats.org/wordprocessingml/2006/main" xmlns:w10="urn:schemas-microsoft-com:office:word" xmlns:wp="http://schemas.openxmlformats.org/drawingml/2006/wordprocessingDrawing" xmlns:wps="http://schemas.microsoft.com/office/word/2010/wordprocessingShape" xmlns:wpg="http://schemas.microsoft.com/office/word/2010/wordprocessingGroup" xmlns:mc="http://schemas.openxmlformats.org/markup-compatibility/2006" xmlns:wp14="http://schemas.microsoft.com/office/word/2010/wordprocessingDrawing" xmlns:w14="http://schemas.microsoft.com/office/word/2010/wordml" mc:Ignorable="w14 wp14">
+<w:document xmlns:wpc="http://schemas.microsoft.com/office/word/2010/wordprocessingCanvas" xmlns:cx="http://schemas.microsoft.com/office/drawing/2014/chartex" xmlns:cx1="http://schemas.microsoft.com/office/drawing/2015/9/8/chartex" xmlns:cx2="http://schemas.microsoft.com/office/drawing/2015/10/21/chartex" xmlns:cx3="http://schemas.microsoft.com/office/drawing/2016/5/9/chartex" xmlns:cx4="http://schemas.microsoft.com/office/drawing/2016/5/10/chartex" xmlns:cx5="http://schemas.microsoft.com/office/drawing/2016/5/11/chartex" xmlns:cx6="http://schemas.microsoft.com/office/drawing/2016/5/12/chartex" xmlns:cx7="http://schemas.microsoft.com/office/drawing/2016/5/13/chartex" xmlns:cx8="http://schemas.microsoft.com/office/drawing/2016/5/14/chartex" xmlns:mc="http://schemas.openxmlformats.org/markup-compatibility/2006" xmlns:aink="http://schemas.microsoft.com/office/drawing/2016/ink" xmlns:am3d="http://schemas.microsoft.com/office/drawing/2017/model3d" xmlns:o="urn:schemas-microsoft-com:office:office" xmlns:oel="http://schemas.microsoft.com/office/2019/extlst" xmlns:r="http://schemas.openxmlformats.org/officeDocument/2006/relationships" xmlns:m="http://schemas.openxmlformats.org/officeDocument/2006/math" xmlns:v="urn:schemas-microsoft-com:vml" xmlns:wp14="http://schemas.microsoft.com/office/word/2010/wordprocessingDrawing" xmlns:wp="http://schemas.openxmlformats.org/drawingml/2006/wordprocessingDrawing" xmlns:w10="urn:schemas-microsoft-com:office:word" xmlns:w="http://schemas.openxmlformats.org/wordprocessingml/2006/main" xmlns:w14="http://schemas.microsoft.com/office/word/2010/wordml" xmlns:w15="http://schemas.microsoft.com/office/word/2012/wordml" xmlns:w16cex="http://schemas.microsoft.com/office/word/2018/wordml/cex" xmlns:w16cid="http://schemas.microsoft.com/office/word/2016/wordml/cid" xmlns:w16="http://schemas.microsoft.com/office/word/2018/wordml" xmlns:w16sdtdh="http://schemas.microsoft.com/office/word/2020/wordml/sdtdatahash" xmlns:w16se="http://schemas.microsoft.com/office/word/2015/wordml/symex" xmlns:wpg="http://schemas.microsoft.com/office/word/2010/wordprocessingGroup" xmlns:wpi="http://schemas.microsoft.com/office/word/2010/wordprocessingInk" xmlns:wne="http://schemas.microsoft.com/office/word/2006/wordml" xmlns:wps="http://schemas.microsoft.com/office/word/2010/wordprocessingShape" mc:Ignorable="w14 w15 w16se w16cid w16 w16cex w16sdtdh wp14">
   <w:body>
     <w:p>
       <w:pPr>
-        <w:pStyle w:val="Normal"/>
         <w:jc w:val="center"/>
         <w:rPr>
           <w:rFonts w:ascii="Arial" w:hAnsi="Arial" w:cs="Arial"/>
-          <w:b/>
           <w:b/>
           <w:bCs/>
           <w:sz w:val="24"/>
@@ -17,7 +15,7 @@
       </w:pPr>
       <w:r>
         <w:rPr>
-          <w:rFonts w:cs="Arial" w:ascii="Arial" w:hAnsi="Arial"/>
+          <w:rFonts w:ascii="Arial" w:hAnsi="Arial" w:cs="Arial"/>
           <w:b/>
           <w:bCs/>
           <w:sz w:val="24"/>
@@ -28,87 +26,267 @@
     </w:p>
     <w:p>
       <w:pPr>
-        <w:pStyle w:val="Normal"/>
-        <w:rPr>
-          <w:rFonts w:ascii="Arial" w:hAnsi="Arial" w:cs="Arial"/>
-          <w:sz w:val="24"/>
-          <w:szCs w:val="24"/>
-        </w:rPr>
-      </w:pPr>
-      <w:r>
-        <w:rPr>
-          <w:rFonts w:cs="Arial" w:ascii="Arial" w:hAnsi="Arial"/>
-          <w:sz w:val="24"/>
-          <w:szCs w:val="24"/>
-        </w:rPr>
-      </w:r>
-    </w:p>
-    <w:p>
-      <w:pPr>
-        <w:pStyle w:val="Normal"/>
-        <w:rPr>
-          <w:rFonts w:ascii="Arial" w:hAnsi="Arial" w:cs="Arial"/>
-          <w:sz w:val="24"/>
-          <w:szCs w:val="24"/>
-        </w:rPr>
-      </w:pPr>
-      <w:r>
-        <w:rPr>
-          <w:rFonts w:cs="Arial" w:ascii="Arial" w:hAnsi="Arial"/>
-          <w:sz w:val="24"/>
-          <w:szCs w:val="24"/>
-        </w:rPr>
-        <w:t>L’architecture de logiciel que nous avons choisis correspond au MVC. Le logiciel est organisée en trois parties : le Modèle (model), contenant les données, la Vue (view) qui les affiche et le Contrôleur (controller) qui les manipule.</w:t>
-      </w:r>
-    </w:p>
-    <w:p>
-      <w:pPr>
-        <w:pStyle w:val="Normal"/>
-        <w:rPr>
-          <w:rFonts w:ascii="Arial" w:hAnsi="Arial" w:cs="Arial"/>
-          <w:sz w:val="24"/>
-          <w:szCs w:val="24"/>
-        </w:rPr>
-      </w:pPr>
-      <w:r>
-        <w:rPr>
-          <w:rFonts w:cs="Arial" w:ascii="Arial" w:hAnsi="Arial"/>
-          <w:sz w:val="24"/>
-          <w:szCs w:val="24"/>
-        </w:rPr>
-        <w:t>Nous avons mis en place dans notre Controller une classe Facade : elle sélectionne la vue en fonction de ses demandes et en manipulant les données du modèle. Facade permet d’encapsuler la complexité entre le modèle et la vue, n’en rajoutant pas inutilement dans ces deux parties.</w:t>
-      </w:r>
-    </w:p>
-    <w:p>
-      <w:pPr>
-        <w:pStyle w:val="Normal"/>
-        <w:rPr>
-          <w:rFonts w:ascii="Arial" w:hAnsi="Arial" w:cs="Arial"/>
-          <w:sz w:val="24"/>
-          <w:szCs w:val="24"/>
-        </w:rPr>
-      </w:pPr>
-      <w:r>
-        <w:rPr>
-          <w:rFonts w:cs="Arial" w:ascii="Arial" w:hAnsi="Arial"/>
-          <w:sz w:val="24"/>
-          <w:szCs w:val="24"/>
-        </w:rPr>
-        <w:t>Pour limiter la dépendance entre la classe Echec du modèle et la classe echecWindow de la vue, nous avons décidé d’utiliser le design pattern de l’Observer. Nous avons créé une interface echecObserver qui surveille (« observe ») la classe Echec et permet à echecWindow de réagir en fonction des changements des changements survenus sur Echec. Les différentes modifications demandant du controller demandant des changements sur la view sont le choix d’un mouvement par un joueur, une modification dans les mouvements qu’il peut faire ou la mise en échec/échec et mat d’un joueur. Chacune de ces situations correspond à une méthode dans echecObserver.</w:t>
-      </w:r>
-    </w:p>
-    <w:p>
-      <w:pPr>
-        <w:pStyle w:val="Normal"/>
-        <w:rPr>
-          <w:rFonts w:ascii="Arial" w:hAnsi="Arial" w:cs="Arial"/>
-          <w:sz w:val="24"/>
-          <w:szCs w:val="24"/>
-        </w:rPr>
-      </w:pPr>
-      <w:r>
-        <w:rPr>
-          <w:rFonts w:cs="Arial" w:ascii="Arial" w:hAnsi="Arial"/>
+        <w:rPr>
+          <w:rFonts w:ascii="Arial" w:hAnsi="Arial" w:cs="Arial"/>
+          <w:b/>
+          <w:bCs/>
+          <w:sz w:val="24"/>
+          <w:szCs w:val="24"/>
+        </w:rPr>
+      </w:pPr>
+      <w:r>
+        <w:rPr>
+          <w:rFonts w:ascii="Arial" w:hAnsi="Arial" w:cs="Arial"/>
+          <w:b/>
+          <w:bCs/>
+          <w:sz w:val="24"/>
+          <w:szCs w:val="24"/>
+        </w:rPr>
+        <w:t>Première Partie :</w:t>
+      </w:r>
+    </w:p>
+    <w:p>
+      <w:pPr>
+        <w:rPr>
+          <w:rFonts w:ascii="Arial" w:hAnsi="Arial" w:cs="Arial"/>
+          <w:sz w:val="24"/>
+          <w:szCs w:val="24"/>
+        </w:rPr>
+      </w:pPr>
+      <w:r>
+        <w:rPr>
+          <w:rFonts w:ascii="Arial" w:hAnsi="Arial" w:cs="Arial"/>
+          <w:sz w:val="24"/>
+          <w:szCs w:val="24"/>
+        </w:rPr>
+        <w:t>L’architecture de logiciel que nous avons choisis correspond au MVC. Le logiciel est organisée en trois parties : le Modèle (model), contenant les données, la Vue (</w:t>
+      </w:r>
+      <w:proofErr w:type="spellStart"/>
+      <w:r>
+        <w:rPr>
+          <w:rFonts w:ascii="Arial" w:hAnsi="Arial" w:cs="Arial"/>
+          <w:sz w:val="24"/>
+          <w:szCs w:val="24"/>
+        </w:rPr>
+        <w:t>view</w:t>
+      </w:r>
+      <w:proofErr w:type="spellEnd"/>
+      <w:r>
+        <w:rPr>
+          <w:rFonts w:ascii="Arial" w:hAnsi="Arial" w:cs="Arial"/>
+          <w:sz w:val="24"/>
+          <w:szCs w:val="24"/>
+        </w:rPr>
+        <w:t>) qui les affiche et le Contrôleur (</w:t>
+      </w:r>
+      <w:proofErr w:type="spellStart"/>
+      <w:r>
+        <w:rPr>
+          <w:rFonts w:ascii="Arial" w:hAnsi="Arial" w:cs="Arial"/>
+          <w:sz w:val="24"/>
+          <w:szCs w:val="24"/>
+        </w:rPr>
+        <w:t>controller</w:t>
+      </w:r>
+      <w:proofErr w:type="spellEnd"/>
+      <w:r>
+        <w:rPr>
+          <w:rFonts w:ascii="Arial" w:hAnsi="Arial" w:cs="Arial"/>
+          <w:sz w:val="24"/>
+          <w:szCs w:val="24"/>
+        </w:rPr>
+        <w:t>) qui les manipule.</w:t>
+      </w:r>
+    </w:p>
+    <w:p>
+      <w:pPr>
+        <w:rPr>
+          <w:rFonts w:ascii="Arial" w:hAnsi="Arial" w:cs="Arial"/>
+          <w:sz w:val="24"/>
+          <w:szCs w:val="24"/>
+        </w:rPr>
+      </w:pPr>
+      <w:r>
+        <w:rPr>
+          <w:rFonts w:ascii="Arial" w:hAnsi="Arial" w:cs="Arial"/>
+          <w:sz w:val="24"/>
+          <w:szCs w:val="24"/>
+        </w:rPr>
+        <w:t xml:space="preserve">Nous avons mis en place dans notre Controller une classe </w:t>
+      </w:r>
+      <w:proofErr w:type="spellStart"/>
+      <w:r>
+        <w:rPr>
+          <w:rFonts w:ascii="Arial" w:hAnsi="Arial" w:cs="Arial"/>
+          <w:sz w:val="24"/>
+          <w:szCs w:val="24"/>
+        </w:rPr>
+        <w:t>Facade</w:t>
+      </w:r>
+      <w:proofErr w:type="spellEnd"/>
+      <w:r>
+        <w:rPr>
+          <w:rFonts w:ascii="Arial" w:hAnsi="Arial" w:cs="Arial"/>
+          <w:sz w:val="24"/>
+          <w:szCs w:val="24"/>
+        </w:rPr>
+        <w:t xml:space="preserve"> : elle sélectionne la vue en fonction de ses demandes et en manipulant les données du modèle. </w:t>
+      </w:r>
+      <w:proofErr w:type="spellStart"/>
+      <w:r>
+        <w:rPr>
+          <w:rFonts w:ascii="Arial" w:hAnsi="Arial" w:cs="Arial"/>
+          <w:sz w:val="24"/>
+          <w:szCs w:val="24"/>
+        </w:rPr>
+        <w:t>Facade</w:t>
+      </w:r>
+      <w:proofErr w:type="spellEnd"/>
+      <w:r>
+        <w:rPr>
+          <w:rFonts w:ascii="Arial" w:hAnsi="Arial" w:cs="Arial"/>
+          <w:sz w:val="24"/>
+          <w:szCs w:val="24"/>
+        </w:rPr>
+        <w:t xml:space="preserve"> permet d’encapsuler la complexité entre le modèle et la vue, n’en rajoutant pas inutilement dans ces deux parties.</w:t>
+      </w:r>
+    </w:p>
+    <w:p>
+      <w:pPr>
+        <w:rPr>
+          <w:rFonts w:ascii="Arial" w:hAnsi="Arial" w:cs="Arial"/>
+          <w:sz w:val="24"/>
+          <w:szCs w:val="24"/>
+        </w:rPr>
+      </w:pPr>
+      <w:r>
+        <w:rPr>
+          <w:rFonts w:ascii="Arial" w:hAnsi="Arial" w:cs="Arial"/>
+          <w:sz w:val="24"/>
+          <w:szCs w:val="24"/>
+        </w:rPr>
+        <w:t xml:space="preserve">Pour limiter la dépendance entre la classe Echec du modèle et la classe </w:t>
+      </w:r>
+      <w:proofErr w:type="spellStart"/>
+      <w:r>
+        <w:rPr>
+          <w:rFonts w:ascii="Arial" w:hAnsi="Arial" w:cs="Arial"/>
+          <w:sz w:val="24"/>
+          <w:szCs w:val="24"/>
+        </w:rPr>
+        <w:t>echecWindow</w:t>
+      </w:r>
+      <w:proofErr w:type="spellEnd"/>
+      <w:r>
+        <w:rPr>
+          <w:rFonts w:ascii="Arial" w:hAnsi="Arial" w:cs="Arial"/>
+          <w:sz w:val="24"/>
+          <w:szCs w:val="24"/>
+        </w:rPr>
+        <w:t xml:space="preserve"> de la vue, nous avons décidé d’utiliser le design pattern de l’Observer. Nous avons créé une interface </w:t>
+      </w:r>
+      <w:proofErr w:type="spellStart"/>
+      <w:r>
+        <w:rPr>
+          <w:rFonts w:ascii="Arial" w:hAnsi="Arial" w:cs="Arial"/>
+          <w:sz w:val="24"/>
+          <w:szCs w:val="24"/>
+        </w:rPr>
+        <w:t>echecObserver</w:t>
+      </w:r>
+      <w:proofErr w:type="spellEnd"/>
+      <w:r>
+        <w:rPr>
+          <w:rFonts w:ascii="Arial" w:hAnsi="Arial" w:cs="Arial"/>
+          <w:sz w:val="24"/>
+          <w:szCs w:val="24"/>
+        </w:rPr>
+        <w:t xml:space="preserve"> qui surveille (« observe ») la classe Echec et permet à </w:t>
+      </w:r>
+      <w:proofErr w:type="spellStart"/>
+      <w:r>
+        <w:rPr>
+          <w:rFonts w:ascii="Arial" w:hAnsi="Arial" w:cs="Arial"/>
+          <w:sz w:val="24"/>
+          <w:szCs w:val="24"/>
+        </w:rPr>
+        <w:t>echecWindow</w:t>
+      </w:r>
+      <w:proofErr w:type="spellEnd"/>
+      <w:r>
+        <w:rPr>
+          <w:rFonts w:ascii="Arial" w:hAnsi="Arial" w:cs="Arial"/>
+          <w:sz w:val="24"/>
+          <w:szCs w:val="24"/>
+        </w:rPr>
+        <w:t xml:space="preserve"> de réagir en fonction des changements des changements survenus sur Echec. Les différentes modifications demandant du </w:t>
+      </w:r>
+      <w:proofErr w:type="spellStart"/>
+      <w:r>
+        <w:rPr>
+          <w:rFonts w:ascii="Arial" w:hAnsi="Arial" w:cs="Arial"/>
+          <w:sz w:val="24"/>
+          <w:szCs w:val="24"/>
+        </w:rPr>
+        <w:t>controller</w:t>
+      </w:r>
+      <w:proofErr w:type="spellEnd"/>
+      <w:r>
+        <w:rPr>
+          <w:rFonts w:ascii="Arial" w:hAnsi="Arial" w:cs="Arial"/>
+          <w:sz w:val="24"/>
+          <w:szCs w:val="24"/>
+        </w:rPr>
+        <w:t xml:space="preserve"> demandant des changements sur la </w:t>
+      </w:r>
+      <w:proofErr w:type="spellStart"/>
+      <w:r>
+        <w:rPr>
+          <w:rFonts w:ascii="Arial" w:hAnsi="Arial" w:cs="Arial"/>
+          <w:sz w:val="24"/>
+          <w:szCs w:val="24"/>
+        </w:rPr>
+        <w:t>view</w:t>
+      </w:r>
+      <w:proofErr w:type="spellEnd"/>
+      <w:r>
+        <w:rPr>
+          <w:rFonts w:ascii="Arial" w:hAnsi="Arial" w:cs="Arial"/>
+          <w:sz w:val="24"/>
+          <w:szCs w:val="24"/>
+        </w:rPr>
+        <w:t xml:space="preserve"> sont le choix d’un mouvement par un joueur, une modification dans les mouvements qu’il peut faire ou la mise en échec/échec et mat d’un joueur. Chacune de ces situations correspond à une méthode dans </w:t>
+      </w:r>
+      <w:proofErr w:type="spellStart"/>
+      <w:r>
+        <w:rPr>
+          <w:rFonts w:ascii="Arial" w:hAnsi="Arial" w:cs="Arial"/>
+          <w:sz w:val="24"/>
+          <w:szCs w:val="24"/>
+        </w:rPr>
+        <w:t>echecObserver</w:t>
+      </w:r>
+      <w:proofErr w:type="spellEnd"/>
+      <w:r>
+        <w:rPr>
+          <w:rFonts w:ascii="Arial" w:hAnsi="Arial" w:cs="Arial"/>
+          <w:sz w:val="24"/>
+          <w:szCs w:val="24"/>
+        </w:rPr>
+        <w:t>.</w:t>
+      </w:r>
+    </w:p>
+    <w:p>
+      <w:pPr>
+        <w:rPr>
+          <w:rFonts w:ascii="Arial" w:hAnsi="Arial" w:cs="Arial"/>
+          <w:sz w:val="24"/>
+          <w:szCs w:val="24"/>
+        </w:rPr>
+      </w:pPr>
+      <w:r>
+        <w:rPr>
+          <w:rFonts w:ascii="Arial" w:hAnsi="Arial" w:cs="Arial"/>
           <w:sz w:val="24"/>
           <w:szCs w:val="24"/>
         </w:rPr>
@@ -117,87 +295,590 @@
     </w:p>
     <w:p>
       <w:pPr>
-        <w:pStyle w:val="Normal"/>
-        <w:rPr>
-          <w:rFonts w:ascii="Arial" w:hAnsi="Arial" w:cs="Arial"/>
-          <w:sz w:val="24"/>
-          <w:szCs w:val="24"/>
-        </w:rPr>
-      </w:pPr>
-      <w:r>
-        <w:rPr>
-          <w:rFonts w:cs="Arial" w:ascii="Arial" w:hAnsi="Arial"/>
-          <w:sz w:val="24"/>
-          <w:szCs w:val="24"/>
-        </w:rPr>
-        <w:t>Les différents types de pièces sont ensuite créées par pieceFactory, faisant appelle à la Factory Method : nous pouvons donc instancier chaque Pièce depuis la classe Echec, sans qu’Echec n’ait besoin de connaitre leurs classes concrètes. Pour cela, la classe Echec utilise la méthode setPiece(), faisant appel à notre pieceFactory qui créera toutes les pièces de l’échiquier.</w:t>
-      </w:r>
-    </w:p>
-    <w:p>
-      <w:pPr>
-        <w:pStyle w:val="Normal"/>
-        <w:rPr>
-          <w:rFonts w:ascii="Arial" w:hAnsi="Arial" w:cs="Arial"/>
-          <w:sz w:val="24"/>
-          <w:szCs w:val="24"/>
-        </w:rPr>
-      </w:pPr>
-      <w:r>
-        <w:rPr>
-          <w:rFonts w:cs="Arial" w:ascii="Arial" w:hAnsi="Arial"/>
-          <w:sz w:val="24"/>
-          <w:szCs w:val="24"/>
-        </w:rPr>
-        <w:t>Nous avons décidé de signaler la couleur des Pièces avec un énumérateur Color, contenant deux possibilités : BLACK et WHITE. Cela nous permet d’éviter les confusions qu’aurait pu entrainer l’utilisation d’un booléen ou d’un entier pour identifier la couleur d’une pièce.</w:t>
-      </w:r>
-    </w:p>
-    <w:p>
-      <w:pPr>
-        <w:pStyle w:val="Normal"/>
-        <w:spacing w:before="0" w:after="160"/>
-        <w:rPr>
-          <w:rFonts w:ascii="Arial" w:hAnsi="Arial" w:cs="Arial"/>
-          <w:sz w:val="24"/>
-          <w:szCs w:val="24"/>
-        </w:rPr>
-      </w:pPr>
-      <w:r>
-        <w:rPr/>
+        <w:rPr>
+          <w:rFonts w:ascii="Arial" w:hAnsi="Arial" w:cs="Arial"/>
+          <w:sz w:val="24"/>
+          <w:szCs w:val="24"/>
+        </w:rPr>
+      </w:pPr>
+      <w:r>
+        <w:rPr>
+          <w:rFonts w:ascii="Arial" w:hAnsi="Arial" w:cs="Arial"/>
+          <w:sz w:val="24"/>
+          <w:szCs w:val="24"/>
+        </w:rPr>
+        <w:t xml:space="preserve">Les différents types de pièces sont ensuite créées par </w:t>
+      </w:r>
+      <w:proofErr w:type="spellStart"/>
+      <w:r>
+        <w:rPr>
+          <w:rFonts w:ascii="Arial" w:hAnsi="Arial" w:cs="Arial"/>
+          <w:sz w:val="24"/>
+          <w:szCs w:val="24"/>
+        </w:rPr>
+        <w:t>pieceFactory</w:t>
+      </w:r>
+      <w:proofErr w:type="spellEnd"/>
+      <w:r>
+        <w:rPr>
+          <w:rFonts w:ascii="Arial" w:hAnsi="Arial" w:cs="Arial"/>
+          <w:sz w:val="24"/>
+          <w:szCs w:val="24"/>
+        </w:rPr>
+        <w:t xml:space="preserve">, faisant appelle à la </w:t>
+      </w:r>
+      <w:proofErr w:type="spellStart"/>
+      <w:r>
+        <w:rPr>
+          <w:rFonts w:ascii="Arial" w:hAnsi="Arial" w:cs="Arial"/>
+          <w:sz w:val="24"/>
+          <w:szCs w:val="24"/>
+        </w:rPr>
+        <w:t>Factory</w:t>
+      </w:r>
+      <w:proofErr w:type="spellEnd"/>
+      <w:r>
+        <w:rPr>
+          <w:rFonts w:ascii="Arial" w:hAnsi="Arial" w:cs="Arial"/>
+          <w:sz w:val="24"/>
+          <w:szCs w:val="24"/>
+        </w:rPr>
+        <w:t xml:space="preserve"> Method : nous pouvons donc instancier chaque Pièce depuis la classe Echec, sans qu’Echec n’ait besoin de connaitre leurs classes concrètes. Pour cela, la classe Echec utilise la méthode </w:t>
+      </w:r>
+      <w:proofErr w:type="spellStart"/>
+      <w:r>
+        <w:rPr>
+          <w:rFonts w:ascii="Arial" w:hAnsi="Arial" w:cs="Arial"/>
+          <w:sz w:val="24"/>
+          <w:szCs w:val="24"/>
+        </w:rPr>
+        <w:t>setPiece</w:t>
+      </w:r>
+      <w:proofErr w:type="spellEnd"/>
+      <w:r>
+        <w:rPr>
+          <w:rFonts w:ascii="Arial" w:hAnsi="Arial" w:cs="Arial"/>
+          <w:sz w:val="24"/>
+          <w:szCs w:val="24"/>
+        </w:rPr>
+        <w:t xml:space="preserve">(), faisant appel à notre </w:t>
+      </w:r>
+      <w:proofErr w:type="spellStart"/>
+      <w:r>
+        <w:rPr>
+          <w:rFonts w:ascii="Arial" w:hAnsi="Arial" w:cs="Arial"/>
+          <w:sz w:val="24"/>
+          <w:szCs w:val="24"/>
+        </w:rPr>
+        <w:t>pieceFactory</w:t>
+      </w:r>
+      <w:proofErr w:type="spellEnd"/>
+      <w:r>
+        <w:rPr>
+          <w:rFonts w:ascii="Arial" w:hAnsi="Arial" w:cs="Arial"/>
+          <w:sz w:val="24"/>
+          <w:szCs w:val="24"/>
+        </w:rPr>
+        <w:t xml:space="preserve"> qui créera toutes les pièces de l’échiquier.</w:t>
+      </w:r>
+    </w:p>
+    <w:p>
+      <w:pPr>
+        <w:rPr>
+          <w:rFonts w:ascii="Arial" w:hAnsi="Arial" w:cs="Arial"/>
+          <w:sz w:val="24"/>
+          <w:szCs w:val="24"/>
+        </w:rPr>
+      </w:pPr>
+      <w:r>
+        <w:rPr>
+          <w:rFonts w:ascii="Arial" w:hAnsi="Arial" w:cs="Arial"/>
+          <w:sz w:val="24"/>
+          <w:szCs w:val="24"/>
+        </w:rPr>
+        <w:t xml:space="preserve">Nous avons décidé de signaler la couleur des Pièces avec un énumérateur </w:t>
+      </w:r>
+      <w:proofErr w:type="spellStart"/>
+      <w:r>
+        <w:rPr>
+          <w:rFonts w:ascii="Arial" w:hAnsi="Arial" w:cs="Arial"/>
+          <w:sz w:val="24"/>
+          <w:szCs w:val="24"/>
+        </w:rPr>
+        <w:t>Color</w:t>
+      </w:r>
+      <w:proofErr w:type="spellEnd"/>
+      <w:r>
+        <w:rPr>
+          <w:rFonts w:ascii="Arial" w:hAnsi="Arial" w:cs="Arial"/>
+          <w:sz w:val="24"/>
+          <w:szCs w:val="24"/>
+        </w:rPr>
+        <w:t>, contenant deux possibilités : BLACK et WHITE. Cela nous permet d’éviter les confusions qu’aurait pu entrainer l’utilisation d’un booléen ou d’un entier pour identifier la couleur d’une pièce.</w:t>
+      </w:r>
+    </w:p>
+    <w:p>
+      <w:pPr>
+        <w:rPr>
+          <w:rFonts w:ascii="Arial" w:hAnsi="Arial" w:cs="Arial"/>
+          <w:sz w:val="24"/>
+          <w:szCs w:val="24"/>
+        </w:rPr>
+      </w:pPr>
+    </w:p>
+    <w:p>
+      <w:pPr>
+        <w:rPr>
+          <w:rFonts w:ascii="Arial" w:hAnsi="Arial" w:cs="Arial"/>
+          <w:b/>
+          <w:bCs/>
+          <w:sz w:val="24"/>
+          <w:szCs w:val="24"/>
+        </w:rPr>
+      </w:pPr>
+      <w:r>
+        <w:rPr>
+          <w:rFonts w:ascii="Arial" w:hAnsi="Arial" w:cs="Arial"/>
+          <w:b/>
+          <w:bCs/>
+          <w:sz w:val="24"/>
+          <w:szCs w:val="24"/>
+        </w:rPr>
+        <w:t>Deuxième Partie :</w:t>
+      </w:r>
+    </w:p>
+    <w:p>
+      <w:pPr>
+        <w:rPr>
+          <w:rFonts w:ascii="Arial" w:hAnsi="Arial" w:cs="Arial"/>
+          <w:sz w:val="24"/>
+          <w:szCs w:val="24"/>
+        </w:rPr>
+      </w:pPr>
+      <w:r>
+        <w:rPr>
+          <w:rFonts w:ascii="Arial" w:hAnsi="Arial" w:cs="Arial"/>
+          <w:sz w:val="24"/>
+          <w:szCs w:val="24"/>
+        </w:rPr>
+        <w:t xml:space="preserve">Pour le calcul des mouvements possibles, plutôt que d’utiliser un tableau d’entier en 2 dimensions, ce qui montrait certains inconvénients, nous avons décidé de créer une </w:t>
+      </w:r>
+      <w:proofErr w:type="spellStart"/>
+      <w:r>
+        <w:rPr>
+          <w:rFonts w:ascii="Arial" w:hAnsi="Arial" w:cs="Arial"/>
+          <w:sz w:val="24"/>
+          <w:szCs w:val="24"/>
+        </w:rPr>
+        <w:t>map</w:t>
+      </w:r>
+      <w:proofErr w:type="spellEnd"/>
+      <w:r>
+        <w:rPr>
+          <w:rFonts w:ascii="Arial" w:hAnsi="Arial" w:cs="Arial"/>
+          <w:sz w:val="24"/>
+          <w:szCs w:val="24"/>
+        </w:rPr>
+        <w:t>, ayant un entier comme identifiant et un tableau d’entier comme valeur.</w:t>
+      </w:r>
+      <w:r>
+        <w:rPr>
+          <w:rFonts w:ascii="Arial" w:hAnsi="Arial" w:cs="Arial"/>
+          <w:sz w:val="24"/>
+          <w:szCs w:val="24"/>
+        </w:rPr>
+        <w:t xml:space="preserve"> Chaque clé contient le déplacement réalisé en faisant l’un des mouvements possibles, et la </w:t>
+      </w:r>
+      <w:proofErr w:type="spellStart"/>
+      <w:r>
+        <w:rPr>
+          <w:rFonts w:ascii="Arial" w:hAnsi="Arial" w:cs="Arial"/>
+          <w:sz w:val="24"/>
+          <w:szCs w:val="24"/>
+        </w:rPr>
+        <w:t>map</w:t>
+      </w:r>
+      <w:proofErr w:type="spellEnd"/>
+      <w:r>
+        <w:rPr>
+          <w:rFonts w:ascii="Arial" w:hAnsi="Arial" w:cs="Arial"/>
+          <w:sz w:val="24"/>
+          <w:szCs w:val="24"/>
+        </w:rPr>
+        <w:t xml:space="preserve"> contient la liste des mouvements possibles de la pièce sélectionnée.</w:t>
+      </w:r>
+    </w:p>
+    <w:p>
+      <w:pPr>
+        <w:rPr>
+          <w:rFonts w:ascii="Arial" w:hAnsi="Arial" w:cs="Arial"/>
+          <w:sz w:val="24"/>
+          <w:szCs w:val="24"/>
+        </w:rPr>
+      </w:pPr>
+      <w:r>
+        <w:rPr>
+          <w:rFonts w:ascii="Arial" w:hAnsi="Arial" w:cs="Arial"/>
+          <w:sz w:val="24"/>
+          <w:szCs w:val="24"/>
+        </w:rPr>
+        <w:lastRenderedPageBreak/>
+        <w:t xml:space="preserve">C’est la classe Echec qui va vérifier elle-même si </w:t>
+      </w:r>
+      <w:r>
+        <w:rPr>
+          <w:rFonts w:ascii="Arial" w:hAnsi="Arial" w:cs="Arial"/>
+          <w:sz w:val="24"/>
+          <w:szCs w:val="24"/>
+        </w:rPr>
+        <w:t>il est possible de faire un rock durant le calcul de tous les mouvements possibles</w:t>
+      </w:r>
+      <w:r>
+        <w:rPr>
+          <w:rFonts w:ascii="Arial" w:hAnsi="Arial" w:cs="Arial"/>
+          <w:sz w:val="24"/>
+          <w:szCs w:val="24"/>
+        </w:rPr>
+        <w:t>.</w:t>
+      </w:r>
+    </w:p>
+    <w:p>
+      <w:pPr>
+        <w:rPr>
+          <w:rFonts w:ascii="Arial" w:hAnsi="Arial" w:cs="Arial"/>
+          <w:sz w:val="24"/>
+          <w:szCs w:val="24"/>
+        </w:rPr>
+      </w:pPr>
+      <w:r>
+        <w:rPr>
+          <w:rFonts w:ascii="Arial" w:hAnsi="Arial" w:cs="Arial"/>
+          <w:sz w:val="24"/>
+          <w:szCs w:val="24"/>
+        </w:rPr>
+        <w:t xml:space="preserve">Une nouvelle méthode </w:t>
+      </w:r>
+      <w:proofErr w:type="spellStart"/>
+      <w:r>
+        <w:rPr>
+          <w:rFonts w:ascii="Arial" w:hAnsi="Arial" w:cs="Arial"/>
+          <w:sz w:val="24"/>
+          <w:szCs w:val="24"/>
+        </w:rPr>
+        <w:t>searchM</w:t>
+      </w:r>
+      <w:r>
+        <w:rPr>
+          <w:rFonts w:ascii="Arial" w:hAnsi="Arial" w:cs="Arial"/>
+          <w:sz w:val="24"/>
+          <w:szCs w:val="24"/>
+        </w:rPr>
+        <w:t>ouvement</w:t>
+      </w:r>
+      <w:r>
+        <w:rPr>
+          <w:rFonts w:ascii="Arial" w:hAnsi="Arial" w:cs="Arial"/>
+          <w:sz w:val="24"/>
+          <w:szCs w:val="24"/>
+        </w:rPr>
+        <w:t>p</w:t>
+      </w:r>
+      <w:r>
+        <w:rPr>
+          <w:rFonts w:ascii="Arial" w:hAnsi="Arial" w:cs="Arial"/>
+          <w:sz w:val="24"/>
+          <w:szCs w:val="24"/>
+        </w:rPr>
+        <w:t>ossible</w:t>
+      </w:r>
+      <w:r>
+        <w:rPr>
+          <w:rFonts w:ascii="Arial" w:hAnsi="Arial" w:cs="Arial"/>
+          <w:sz w:val="24"/>
+          <w:szCs w:val="24"/>
+        </w:rPr>
+        <w:t>Echec</w:t>
+      </w:r>
+      <w:proofErr w:type="spellEnd"/>
+      <w:r>
+        <w:rPr>
+          <w:rFonts w:ascii="Arial" w:hAnsi="Arial" w:cs="Arial"/>
+          <w:sz w:val="24"/>
+          <w:szCs w:val="24"/>
+        </w:rPr>
+        <w:t xml:space="preserve">() renvoie un </w:t>
+      </w:r>
+      <w:r>
+        <w:rPr>
+          <w:rFonts w:ascii="Arial" w:hAnsi="Arial" w:cs="Arial"/>
+          <w:sz w:val="24"/>
+          <w:szCs w:val="24"/>
+        </w:rPr>
+        <w:t xml:space="preserve">tableau de </w:t>
+      </w:r>
+      <w:r>
+        <w:rPr>
+          <w:rFonts w:ascii="Arial" w:hAnsi="Arial" w:cs="Arial"/>
+          <w:sz w:val="24"/>
+          <w:szCs w:val="24"/>
+        </w:rPr>
+        <w:t>booléen vérifiant</w:t>
+      </w:r>
+      <w:r>
+        <w:rPr>
+          <w:rFonts w:ascii="Arial" w:hAnsi="Arial" w:cs="Arial"/>
+          <w:sz w:val="24"/>
+          <w:szCs w:val="24"/>
+        </w:rPr>
+        <w:t xml:space="preserve"> quels</w:t>
+      </w:r>
+      <w:r>
+        <w:rPr>
+          <w:rFonts w:ascii="Arial" w:hAnsi="Arial" w:cs="Arial"/>
+          <w:sz w:val="24"/>
+          <w:szCs w:val="24"/>
+        </w:rPr>
+        <w:t xml:space="preserve"> pions</w:t>
+      </w:r>
+      <w:r>
+        <w:rPr>
+          <w:rFonts w:ascii="Arial" w:hAnsi="Arial" w:cs="Arial"/>
+          <w:sz w:val="24"/>
+          <w:szCs w:val="24"/>
+        </w:rPr>
+        <w:t xml:space="preserve"> il est encore possible de bouger en étant en situation d’échec</w:t>
+      </w:r>
+      <w:r>
+        <w:rPr>
+          <w:rFonts w:ascii="Arial" w:hAnsi="Arial" w:cs="Arial"/>
+          <w:sz w:val="24"/>
+          <w:szCs w:val="24"/>
+        </w:rPr>
+        <w:t>, encapsulant la difficulté qui serait sinon dans la méthode vérifiant les échec et mat</w:t>
+      </w:r>
+      <w:r>
+        <w:rPr>
+          <w:rFonts w:ascii="Arial" w:hAnsi="Arial" w:cs="Arial"/>
+          <w:sz w:val="24"/>
+          <w:szCs w:val="24"/>
+        </w:rPr>
+        <w:t>.</w:t>
+      </w:r>
+    </w:p>
+    <w:p>
+      <w:pPr>
+        <w:rPr>
+          <w:rFonts w:ascii="Arial" w:hAnsi="Arial" w:cs="Arial"/>
+          <w:sz w:val="24"/>
+          <w:szCs w:val="24"/>
+        </w:rPr>
+      </w:pPr>
+      <w:r>
+        <w:rPr>
+          <w:rFonts w:ascii="Arial" w:hAnsi="Arial" w:cs="Arial"/>
+          <w:sz w:val="24"/>
+          <w:szCs w:val="24"/>
+        </w:rPr>
+        <w:t>Echec contient aussi une méthode assurant la promotion des pion, permettant d’échanger le pion par une tour, un cavalier, une dame ou un fou au choix, avec la dame comme choix par défaut.</w:t>
+      </w:r>
+      <w:r>
+        <w:rPr>
+          <w:rFonts w:ascii="Arial" w:hAnsi="Arial" w:cs="Arial"/>
+          <w:sz w:val="24"/>
+          <w:szCs w:val="24"/>
+        </w:rPr>
+        <w:t xml:space="preserve"> La fonction </w:t>
+      </w:r>
+      <w:proofErr w:type="spellStart"/>
+      <w:r>
+        <w:rPr>
+          <w:rFonts w:ascii="Arial" w:hAnsi="Arial" w:cs="Arial"/>
+          <w:sz w:val="24"/>
+          <w:szCs w:val="24"/>
+        </w:rPr>
+        <w:t>pionPromu</w:t>
+      </w:r>
+      <w:proofErr w:type="spellEnd"/>
+      <w:r>
+        <w:rPr>
+          <w:rFonts w:ascii="Arial" w:hAnsi="Arial" w:cs="Arial"/>
+          <w:sz w:val="24"/>
+          <w:szCs w:val="24"/>
+        </w:rPr>
+        <w:t>() agit après la promotion, et permet de changer le nom de la pièce.</w:t>
+      </w:r>
+      <w:r>
+        <w:rPr>
+          <w:rFonts w:ascii="Arial" w:hAnsi="Arial" w:cs="Arial"/>
+          <w:sz w:val="24"/>
+          <w:szCs w:val="24"/>
+        </w:rPr>
+        <w:t xml:space="preserve"> Elle est appelée par la façade.</w:t>
+      </w:r>
+      <w:r>
+        <w:rPr>
+          <w:rFonts w:ascii="Arial" w:hAnsi="Arial" w:cs="Arial"/>
+          <w:sz w:val="24"/>
+          <w:szCs w:val="24"/>
+        </w:rPr>
+        <w:t xml:space="preserve"> La vue s’occupe d’afficher le menu de choix de la pièce et de changer le visuel de la pièce une fois ce choix effectué.</w:t>
+      </w:r>
+    </w:p>
+    <w:p>
+      <w:pPr>
+        <w:rPr>
+          <w:rFonts w:ascii="Arial" w:hAnsi="Arial" w:cs="Arial"/>
+          <w:sz w:val="24"/>
+          <w:szCs w:val="24"/>
+        </w:rPr>
+      </w:pPr>
+      <w:r>
+        <w:rPr>
+          <w:rFonts w:ascii="Arial" w:hAnsi="Arial" w:cs="Arial"/>
+          <w:sz w:val="24"/>
+          <w:szCs w:val="24"/>
+        </w:rPr>
+        <w:t>Chose que nous n’avons pas prévus au départ, nous avons finalement créé une classe joueur. Il s’est avéré que c’était finalement une solution plus simple que de se contenter d’un string pour identifier les deux joueurs. On en profite pour identifier le roi correspondant au joueur, ce qui permet de savoir directement quel joueur a été mit en échec lorsqu’un roi est mit en échec.</w:t>
+      </w:r>
+      <w:r>
+        <w:rPr>
+          <w:rFonts w:ascii="Arial" w:hAnsi="Arial" w:cs="Arial"/>
+          <w:sz w:val="24"/>
+          <w:szCs w:val="24"/>
+        </w:rPr>
+        <w:t xml:space="preserve"> On identifie aussi la couleur du joueur.</w:t>
+      </w:r>
+    </w:p>
+    <w:p>
+      <w:pPr>
+        <w:rPr>
+          <w:rFonts w:ascii="Arial" w:hAnsi="Arial" w:cs="Arial"/>
+          <w:sz w:val="24"/>
+          <w:szCs w:val="24"/>
+        </w:rPr>
+      </w:pPr>
+      <w:r>
+        <w:rPr>
+          <w:rFonts w:ascii="Arial" w:hAnsi="Arial" w:cs="Arial"/>
+          <w:sz w:val="24"/>
+          <w:szCs w:val="24"/>
+        </w:rPr>
+        <w:t xml:space="preserve">Nous avons rencontré une certaine difficulté avec les pièces du jeu sur la </w:t>
+      </w:r>
+      <w:proofErr w:type="spellStart"/>
+      <w:r>
+        <w:rPr>
+          <w:rFonts w:ascii="Arial" w:hAnsi="Arial" w:cs="Arial"/>
+          <w:sz w:val="24"/>
+          <w:szCs w:val="24"/>
+        </w:rPr>
+        <w:t>vué</w:t>
+      </w:r>
+      <w:proofErr w:type="spellEnd"/>
+      <w:r>
+        <w:rPr>
+          <w:rFonts w:ascii="Arial" w:hAnsi="Arial" w:cs="Arial"/>
+          <w:sz w:val="24"/>
+          <w:szCs w:val="24"/>
+        </w:rPr>
+        <w:t xml:space="preserve">, aussi nous avons encapsulé cette difficulté en leur créant une classe à part dans la vue. Elle hérite de </w:t>
+      </w:r>
+      <w:proofErr w:type="spellStart"/>
+      <w:r>
+        <w:rPr>
+          <w:rFonts w:ascii="Arial" w:hAnsi="Arial" w:cs="Arial"/>
+          <w:sz w:val="24"/>
+          <w:szCs w:val="24"/>
+        </w:rPr>
+        <w:t>J_Button</w:t>
+      </w:r>
+      <w:proofErr w:type="spellEnd"/>
+      <w:r>
+        <w:rPr>
+          <w:rFonts w:ascii="Arial" w:hAnsi="Arial" w:cs="Arial"/>
+          <w:sz w:val="24"/>
+          <w:szCs w:val="24"/>
+        </w:rPr>
+        <w:t xml:space="preserve"> et dispose de ses propres propriétés en plus : des coordonnés x et y et un nom.</w:t>
       </w:r>
     </w:p>
     <w:sectPr>
-      <w:headerReference w:type="default" r:id="rId2"/>
-      <w:type w:val="nextPage"/>
+      <w:headerReference w:type="default" r:id="rId6"/>
       <w:pgSz w:w="11906" w:h="16838"/>
-      <w:pgMar w:left="1417" w:right="1417" w:header="708" w:top="1417" w:footer="0" w:bottom="1417" w:gutter="0"/>
-      <w:pgNumType w:fmt="decimal"/>
-      <w:formProt w:val="false"/>
-      <w:textDirection w:val="lrTb"/>
-      <w:docGrid w:type="default" w:linePitch="360" w:charSpace="4096"/>
+      <w:pgMar w:top="1417" w:right="1417" w:bottom="1417" w:left="1417" w:header="708" w:footer="0" w:gutter="0"/>
+      <w:cols w:space="720"/>
+      <w:formProt w:val="0"/>
+      <w:docGrid w:linePitch="360" w:charSpace="4096"/>
     </w:sectPr>
   </w:body>
 </w:document>
 </file>
 
+<file path=word/endnotes.xml><?xml version="1.0" encoding="utf-8"?>
+<w:endnotes xmlns:wpc="http://schemas.microsoft.com/office/word/2010/wordprocessingCanvas" xmlns:cx="http://schemas.microsoft.com/office/drawing/2014/chartex" xmlns:cx1="http://schemas.microsoft.com/office/drawing/2015/9/8/chartex" xmlns:cx2="http://schemas.microsoft.com/office/drawing/2015/10/21/chartex" xmlns:cx3="http://schemas.microsoft.com/office/drawing/2016/5/9/chartex" xmlns:cx4="http://schemas.microsoft.com/office/drawing/2016/5/10/chartex" xmlns:cx5="http://schemas.microsoft.com/office/drawing/2016/5/11/chartex" xmlns:cx6="http://schemas.microsoft.com/office/drawing/2016/5/12/chartex" xmlns:cx7="http://schemas.microsoft.com/office/drawing/2016/5/13/chartex" xmlns:cx8="http://schemas.microsoft.com/office/drawing/2016/5/14/chartex" xmlns:mc="http://schemas.openxmlformats.org/markup-compatibility/2006" xmlns:aink="http://schemas.microsoft.com/office/drawing/2016/ink" xmlns:am3d="http://schemas.microsoft.com/office/drawing/2017/model3d" xmlns:o="urn:schemas-microsoft-com:office:office" xmlns:oel="http://schemas.microsoft.com/office/2019/extlst" xmlns:r="http://schemas.openxmlformats.org/officeDocument/2006/relationships" xmlns:m="http://schemas.openxmlformats.org/officeDocument/2006/math" xmlns:v="urn:schemas-microsoft-com:vml" xmlns:wp14="http://schemas.microsoft.com/office/word/2010/wordprocessingDrawing" xmlns:wp="http://schemas.openxmlformats.org/drawingml/2006/wordprocessingDrawing" xmlns:w10="urn:schemas-microsoft-com:office:word" xmlns:w="http://schemas.openxmlformats.org/wordprocessingml/2006/main" xmlns:w14="http://schemas.microsoft.com/office/word/2010/wordml" xmlns:w15="http://schemas.microsoft.com/office/word/2012/wordml" xmlns:w16cex="http://schemas.microsoft.com/office/word/2018/wordml/cex" xmlns:w16cid="http://schemas.microsoft.com/office/word/2016/wordml/cid" xmlns:w16="http://schemas.microsoft.com/office/word/2018/wordml" xmlns:w16sdtdh="http://schemas.microsoft.com/office/word/2020/wordml/sdtdatahash" xmlns:w16se="http://schemas.microsoft.com/office/word/2015/wordml/symex" xmlns:wpg="http://schemas.microsoft.com/office/word/2010/wordprocessingGroup" xmlns:wpi="http://schemas.microsoft.com/office/word/2010/wordprocessingInk" xmlns:wne="http://schemas.microsoft.com/office/word/2006/wordml" xmlns:wps="http://schemas.microsoft.com/office/word/2010/wordprocessingShape" mc:Ignorable="w14 w15 w16se w16cid w16 w16cex w16sdtdh wp14">
+  <w:endnote w:type="separator" w:id="-1">
+    <w:p>
+      <w:pPr>
+        <w:spacing w:after="0" w:line="240" w:lineRule="auto"/>
+      </w:pPr>
+      <w:r>
+        <w:separator/>
+      </w:r>
+    </w:p>
+  </w:endnote>
+  <w:endnote w:type="continuationSeparator" w:id="0">
+    <w:p>
+      <w:pPr>
+        <w:spacing w:after="0" w:line="240" w:lineRule="auto"/>
+      </w:pPr>
+      <w:r>
+        <w:continuationSeparator/>
+      </w:r>
+    </w:p>
+  </w:endnote>
+</w:endnotes>
+</file>
+
+<file path=word/footnotes.xml><?xml version="1.0" encoding="utf-8"?>
+<w:footnotes xmlns:wpc="http://schemas.microsoft.com/office/word/2010/wordprocessingCanvas" xmlns:cx="http://schemas.microsoft.com/office/drawing/2014/chartex" xmlns:cx1="http://schemas.microsoft.com/office/drawing/2015/9/8/chartex" xmlns:cx2="http://schemas.microsoft.com/office/drawing/2015/10/21/chartex" xmlns:cx3="http://schemas.microsoft.com/office/drawing/2016/5/9/chartex" xmlns:cx4="http://schemas.microsoft.com/office/drawing/2016/5/10/chartex" xmlns:cx5="http://schemas.microsoft.com/office/drawing/2016/5/11/chartex" xmlns:cx6="http://schemas.microsoft.com/office/drawing/2016/5/12/chartex" xmlns:cx7="http://schemas.microsoft.com/office/drawing/2016/5/13/chartex" xmlns:cx8="http://schemas.microsoft.com/office/drawing/2016/5/14/chartex" xmlns:mc="http://schemas.openxmlformats.org/markup-compatibility/2006" xmlns:aink="http://schemas.microsoft.com/office/drawing/2016/ink" xmlns:am3d="http://schemas.microsoft.com/office/drawing/2017/model3d" xmlns:o="urn:schemas-microsoft-com:office:office" xmlns:oel="http://schemas.microsoft.com/office/2019/extlst" xmlns:r="http://schemas.openxmlformats.org/officeDocument/2006/relationships" xmlns:m="http://schemas.openxmlformats.org/officeDocument/2006/math" xmlns:v="urn:schemas-microsoft-com:vml" xmlns:wp14="http://schemas.microsoft.com/office/word/2010/wordprocessingDrawing" xmlns:wp="http://schemas.openxmlformats.org/drawingml/2006/wordprocessingDrawing" xmlns:w10="urn:schemas-microsoft-com:office:word" xmlns:w="http://schemas.openxmlformats.org/wordprocessingml/2006/main" xmlns:w14="http://schemas.microsoft.com/office/word/2010/wordml" xmlns:w15="http://schemas.microsoft.com/office/word/2012/wordml" xmlns:w16cex="http://schemas.microsoft.com/office/word/2018/wordml/cex" xmlns:w16cid="http://schemas.microsoft.com/office/word/2016/wordml/cid" xmlns:w16="http://schemas.microsoft.com/office/word/2018/wordml" xmlns:w16sdtdh="http://schemas.microsoft.com/office/word/2020/wordml/sdtdatahash" xmlns:w16se="http://schemas.microsoft.com/office/word/2015/wordml/symex" xmlns:wpg="http://schemas.microsoft.com/office/word/2010/wordprocessingGroup" xmlns:wpi="http://schemas.microsoft.com/office/word/2010/wordprocessingInk" xmlns:wne="http://schemas.microsoft.com/office/word/2006/wordml" xmlns:wps="http://schemas.microsoft.com/office/word/2010/wordprocessingShape" mc:Ignorable="w14 w15 w16se w16cid w16 w16cex w16sdtdh wp14">
+  <w:footnote w:type="separator" w:id="-1">
+    <w:p>
+      <w:pPr>
+        <w:spacing w:after="0" w:line="240" w:lineRule="auto"/>
+      </w:pPr>
+      <w:r>
+        <w:separator/>
+      </w:r>
+    </w:p>
+  </w:footnote>
+  <w:footnote w:type="continuationSeparator" w:id="0">
+    <w:p>
+      <w:pPr>
+        <w:spacing w:after="0" w:line="240" w:lineRule="auto"/>
+      </w:pPr>
+      <w:r>
+        <w:continuationSeparator/>
+      </w:r>
+    </w:p>
+  </w:footnote>
+</w:footnotes>
+</file>
+
 <file path=word/header1.xml><?xml version="1.0" encoding="utf-8"?>
-<w:hdr xmlns:o="urn:schemas-microsoft-com:office:office" xmlns:r="http://schemas.openxmlformats.org/officeDocument/2006/relationships" xmlns:v="urn:schemas-microsoft-com:vml" xmlns:w="http://schemas.openxmlformats.org/wordprocessingml/2006/main" xmlns:w10="urn:schemas-microsoft-com:office:word" xmlns:wp="http://schemas.openxmlformats.org/drawingml/2006/wordprocessingDrawing" xmlns:wps="http://schemas.microsoft.com/office/word/2010/wordprocessingShape" xmlns:wpg="http://schemas.microsoft.com/office/word/2010/wordprocessingGroup" xmlns:mc="http://schemas.openxmlformats.org/markup-compatibility/2006" xmlns:wp14="http://schemas.microsoft.com/office/word/2010/wordprocessingDrawing" xmlns:w14="http://schemas.microsoft.com/office/word/2010/wordml" mc:Ignorable="w14 wp14">
+<w:hdr xmlns:wpc="http://schemas.microsoft.com/office/word/2010/wordprocessingCanvas" xmlns:cx="http://schemas.microsoft.com/office/drawing/2014/chartex" xmlns:cx1="http://schemas.microsoft.com/office/drawing/2015/9/8/chartex" xmlns:cx2="http://schemas.microsoft.com/office/drawing/2015/10/21/chartex" xmlns:cx3="http://schemas.microsoft.com/office/drawing/2016/5/9/chartex" xmlns:cx4="http://schemas.microsoft.com/office/drawing/2016/5/10/chartex" xmlns:cx5="http://schemas.microsoft.com/office/drawing/2016/5/11/chartex" xmlns:cx6="http://schemas.microsoft.com/office/drawing/2016/5/12/chartex" xmlns:cx7="http://schemas.microsoft.com/office/drawing/2016/5/13/chartex" xmlns:cx8="http://schemas.microsoft.com/office/drawing/2016/5/14/chartex" xmlns:mc="http://schemas.openxmlformats.org/markup-compatibility/2006" xmlns:aink="http://schemas.microsoft.com/office/drawing/2016/ink" xmlns:am3d="http://schemas.microsoft.com/office/drawing/2017/model3d" xmlns:o="urn:schemas-microsoft-com:office:office" xmlns:oel="http://schemas.microsoft.com/office/2019/extlst" xmlns:r="http://schemas.openxmlformats.org/officeDocument/2006/relationships" xmlns:m="http://schemas.openxmlformats.org/officeDocument/2006/math" xmlns:v="urn:schemas-microsoft-com:vml" xmlns:wp14="http://schemas.microsoft.com/office/word/2010/wordprocessingDrawing" xmlns:wp="http://schemas.openxmlformats.org/drawingml/2006/wordprocessingDrawing" xmlns:w10="urn:schemas-microsoft-com:office:word" xmlns:w="http://schemas.openxmlformats.org/wordprocessingml/2006/main" xmlns:w14="http://schemas.microsoft.com/office/word/2010/wordml" xmlns:w15="http://schemas.microsoft.com/office/word/2012/wordml" xmlns:w16cex="http://schemas.microsoft.com/office/word/2018/wordml/cex" xmlns:w16cid="http://schemas.microsoft.com/office/word/2016/wordml/cid" xmlns:w16="http://schemas.microsoft.com/office/word/2018/wordml" xmlns:w16sdtdh="http://schemas.microsoft.com/office/word/2020/wordml/sdtdatahash" xmlns:w16se="http://schemas.microsoft.com/office/word/2015/wordml/symex" xmlns:wpg="http://schemas.microsoft.com/office/word/2010/wordprocessingGroup" xmlns:wpi="http://schemas.microsoft.com/office/word/2010/wordprocessingInk" xmlns:wne="http://schemas.microsoft.com/office/word/2006/wordml" xmlns:wps="http://schemas.microsoft.com/office/word/2010/wordprocessingShape" mc:Ignorable="w14 w15 w16se w16cid w16 w16cex w16sdtdh wp14">
   <w:p>
     <w:pPr>
-      <w:pStyle w:val="Header"/>
-      <w:rPr/>
+      <w:pStyle w:val="En-tte"/>
     </w:pPr>
     <w:r>
-      <w:rPr/>
       <w:t>NOEL Arnaud</w:t>
     </w:r>
   </w:p>
   <w:p>
     <w:pPr>
-      <w:pStyle w:val="Header"/>
-      <w:rPr/>
+      <w:pStyle w:val="En-tte"/>
     </w:pPr>
     <w:r>
-      <w:rPr/>
       <w:t>SANZOVO Victor</w:t>
     </w:r>
   </w:p>
@@ -205,11 +886,11 @@
 </file>
 
 <file path=word/styles.xml><?xml version="1.0" encoding="utf-8"?>
-<w:styles xmlns:w="http://schemas.openxmlformats.org/wordprocessingml/2006/main" xmlns:w14="http://schemas.microsoft.com/office/word/2010/wordml" xmlns:mc="http://schemas.openxmlformats.org/markup-compatibility/2006" mc:Ignorable="w14">
+<w:styles xmlns:mc="http://schemas.openxmlformats.org/markup-compatibility/2006" xmlns:r="http://schemas.openxmlformats.org/officeDocument/2006/relationships" xmlns:w="http://schemas.openxmlformats.org/wordprocessingml/2006/main" xmlns:w14="http://schemas.microsoft.com/office/word/2010/wordml" xmlns:w15="http://schemas.microsoft.com/office/word/2012/wordml" xmlns:w16cex="http://schemas.microsoft.com/office/word/2018/wordml/cex" xmlns:w16cid="http://schemas.microsoft.com/office/word/2016/wordml/cid" xmlns:w16="http://schemas.microsoft.com/office/word/2018/wordml" xmlns:w16sdtdh="http://schemas.microsoft.com/office/word/2020/wordml/sdtdatahash" xmlns:w16se="http://schemas.microsoft.com/office/word/2015/wordml/symex" mc:Ignorable="w14 w15 w16se w16cid w16 w16cex w16sdtdh">
   <w:docDefaults>
     <w:rPrDefault>
       <w:rPr>
-        <w:rFonts w:ascii="Calibri" w:hAnsi="Calibri" w:eastAsia="Calibri" w:cs="" w:asciiTheme="minorHAnsi" w:cstheme="minorBidi" w:eastAsiaTheme="minorHAnsi" w:hAnsiTheme="minorHAnsi"/>
+        <w:rFonts w:asciiTheme="minorHAnsi" w:eastAsiaTheme="minorHAnsi" w:hAnsiTheme="minorHAnsi" w:cstheme="minorBidi"/>
         <w:sz w:val="22"/>
         <w:szCs w:val="22"/>
         <w:lang w:val="fr-FR" w:eastAsia="en-US" w:bidi="ar-SA"/>
@@ -217,21 +898,21 @@
     </w:rPrDefault>
     <w:pPrDefault>
       <w:pPr>
-        <w:suppressAutoHyphens w:val="true"/>
+        <w:suppressAutoHyphens/>
       </w:pPr>
     </w:pPrDefault>
   </w:docDefaults>
   <w:latentStyles w:defLockedState="0" w:defUIPriority="99" w:defSemiHidden="0" w:defUnhideWhenUsed="0" w:defQFormat="0" w:count="376">
     <w:lsdException w:name="Normal" w:uiPriority="0" w:qFormat="1"/>
     <w:lsdException w:name="heading 1" w:uiPriority="9" w:qFormat="1"/>
-    <w:lsdException w:name="heading 2" w:uiPriority="9" w:semiHidden="1" w:unhideWhenUsed="1" w:qFormat="1"/>
-    <w:lsdException w:name="heading 3" w:uiPriority="9" w:semiHidden="1" w:unhideWhenUsed="1" w:qFormat="1"/>
-    <w:lsdException w:name="heading 4" w:uiPriority="9" w:semiHidden="1" w:unhideWhenUsed="1" w:qFormat="1"/>
-    <w:lsdException w:name="heading 5" w:uiPriority="9" w:semiHidden="1" w:unhideWhenUsed="1" w:qFormat="1"/>
-    <w:lsdException w:name="heading 6" w:uiPriority="9" w:semiHidden="1" w:unhideWhenUsed="1" w:qFormat="1"/>
-    <w:lsdException w:name="heading 7" w:uiPriority="9" w:semiHidden="1" w:unhideWhenUsed="1" w:qFormat="1"/>
-    <w:lsdException w:name="heading 8" w:uiPriority="9" w:semiHidden="1" w:unhideWhenUsed="1" w:qFormat="1"/>
-    <w:lsdException w:name="heading 9" w:uiPriority="9" w:semiHidden="1" w:unhideWhenUsed="1" w:qFormat="1"/>
+    <w:lsdException w:name="heading 2" w:semiHidden="1" w:uiPriority="9" w:unhideWhenUsed="1" w:qFormat="1"/>
+    <w:lsdException w:name="heading 3" w:semiHidden="1" w:uiPriority="9" w:unhideWhenUsed="1" w:qFormat="1"/>
+    <w:lsdException w:name="heading 4" w:semiHidden="1" w:uiPriority="9" w:unhideWhenUsed="1" w:qFormat="1"/>
+    <w:lsdException w:name="heading 5" w:semiHidden="1" w:uiPriority="9" w:unhideWhenUsed="1" w:qFormat="1"/>
+    <w:lsdException w:name="heading 6" w:semiHidden="1" w:uiPriority="9" w:unhideWhenUsed="1" w:qFormat="1"/>
+    <w:lsdException w:name="heading 7" w:semiHidden="1" w:uiPriority="9" w:unhideWhenUsed="1" w:qFormat="1"/>
+    <w:lsdException w:name="heading 8" w:semiHidden="1" w:uiPriority="9" w:unhideWhenUsed="1" w:qFormat="1"/>
+    <w:lsdException w:name="heading 9" w:semiHidden="1" w:uiPriority="9" w:unhideWhenUsed="1" w:qFormat="1"/>
     <w:lsdException w:name="index 1" w:semiHidden="1" w:unhideWhenUsed="1"/>
     <w:lsdException w:name="index 2" w:semiHidden="1" w:unhideWhenUsed="1"/>
     <w:lsdException w:name="index 3" w:semiHidden="1" w:unhideWhenUsed="1"/>
@@ -241,22 +922,22 @@
     <w:lsdException w:name="index 7" w:semiHidden="1" w:unhideWhenUsed="1"/>
     <w:lsdException w:name="index 8" w:semiHidden="1" w:unhideWhenUsed="1"/>
     <w:lsdException w:name="index 9" w:semiHidden="1" w:unhideWhenUsed="1"/>
-    <w:lsdException w:name="toc 1" w:uiPriority="39" w:semiHidden="1" w:unhideWhenUsed="1"/>
-    <w:lsdException w:name="toc 2" w:uiPriority="39" w:semiHidden="1" w:unhideWhenUsed="1"/>
-    <w:lsdException w:name="toc 3" w:uiPriority="39" w:semiHidden="1" w:unhideWhenUsed="1"/>
-    <w:lsdException w:name="toc 4" w:uiPriority="39" w:semiHidden="1" w:unhideWhenUsed="1"/>
-    <w:lsdException w:name="toc 5" w:uiPriority="39" w:semiHidden="1" w:unhideWhenUsed="1"/>
-    <w:lsdException w:name="toc 6" w:uiPriority="39" w:semiHidden="1" w:unhideWhenUsed="1"/>
-    <w:lsdException w:name="toc 7" w:uiPriority="39" w:semiHidden="1" w:unhideWhenUsed="1"/>
-    <w:lsdException w:name="toc 8" w:uiPriority="39" w:semiHidden="1" w:unhideWhenUsed="1"/>
-    <w:lsdException w:name="toc 9" w:uiPriority="39" w:semiHidden="1" w:unhideWhenUsed="1"/>
+    <w:lsdException w:name="toc 1" w:semiHidden="1" w:uiPriority="39" w:unhideWhenUsed="1"/>
+    <w:lsdException w:name="toc 2" w:semiHidden="1" w:uiPriority="39" w:unhideWhenUsed="1"/>
+    <w:lsdException w:name="toc 3" w:semiHidden="1" w:uiPriority="39" w:unhideWhenUsed="1"/>
+    <w:lsdException w:name="toc 4" w:semiHidden="1" w:uiPriority="39" w:unhideWhenUsed="1"/>
+    <w:lsdException w:name="toc 5" w:semiHidden="1" w:uiPriority="39" w:unhideWhenUsed="1"/>
+    <w:lsdException w:name="toc 6" w:semiHidden="1" w:uiPriority="39" w:unhideWhenUsed="1"/>
+    <w:lsdException w:name="toc 7" w:semiHidden="1" w:uiPriority="39" w:unhideWhenUsed="1"/>
+    <w:lsdException w:name="toc 8" w:semiHidden="1" w:uiPriority="39" w:unhideWhenUsed="1"/>
+    <w:lsdException w:name="toc 9" w:semiHidden="1" w:uiPriority="39" w:unhideWhenUsed="1"/>
     <w:lsdException w:name="Normal Indent" w:semiHidden="1" w:unhideWhenUsed="1"/>
     <w:lsdException w:name="footnote text" w:semiHidden="1" w:unhideWhenUsed="1"/>
     <w:lsdException w:name="annotation text" w:semiHidden="1" w:unhideWhenUsed="1"/>
     <w:lsdException w:name="header" w:semiHidden="1" w:unhideWhenUsed="1"/>
     <w:lsdException w:name="footer" w:semiHidden="1" w:unhideWhenUsed="1"/>
     <w:lsdException w:name="index heading" w:semiHidden="1" w:unhideWhenUsed="1"/>
-    <w:lsdException w:name="caption" w:uiPriority="35" w:semiHidden="1" w:unhideWhenUsed="1" w:qFormat="1"/>
+    <w:lsdException w:name="caption" w:semiHidden="1" w:uiPriority="35" w:unhideWhenUsed="1" w:qFormat="1"/>
     <w:lsdException w:name="table of figures" w:semiHidden="1" w:unhideWhenUsed="1"/>
     <w:lsdException w:name="envelope address" w:semiHidden="1" w:unhideWhenUsed="1"/>
     <w:lsdException w:name="envelope return" w:semiHidden="1" w:unhideWhenUsed="1"/>
@@ -287,7 +968,7 @@
     <w:lsdException w:name="Title" w:uiPriority="10" w:qFormat="1"/>
     <w:lsdException w:name="Closing" w:semiHidden="1" w:unhideWhenUsed="1"/>
     <w:lsdException w:name="Signature" w:semiHidden="1" w:unhideWhenUsed="1"/>
-    <w:lsdException w:name="Default Paragraph Font" w:uiPriority="1" w:semiHidden="1" w:unhideWhenUsed="1"/>
+    <w:lsdException w:name="Default Paragraph Font" w:semiHidden="1" w:uiPriority="1" w:unhideWhenUsed="1"/>
     <w:lsdException w:name="Body Text" w:semiHidden="1" w:unhideWhenUsed="1"/>
     <w:lsdException w:name="Body Text Indent" w:semiHidden="1" w:unhideWhenUsed="1"/>
     <w:lsdException w:name="List Continue" w:semiHidden="1" w:unhideWhenUsed="1"/>
@@ -487,8 +1168,8 @@
     <w:lsdException w:name="Subtle Reference" w:uiPriority="31" w:qFormat="1"/>
     <w:lsdException w:name="Intense Reference" w:uiPriority="32" w:qFormat="1"/>
     <w:lsdException w:name="Book Title" w:uiPriority="33" w:qFormat="1"/>
-    <w:lsdException w:name="Bibliography" w:uiPriority="37" w:semiHidden="1" w:unhideWhenUsed="1"/>
-    <w:lsdException w:name="TOC Heading" w:uiPriority="39" w:semiHidden="1" w:unhideWhenUsed="1" w:qFormat="1"/>
+    <w:lsdException w:name="Bibliography" w:semiHidden="1" w:uiPriority="37" w:unhideWhenUsed="1"/>
+    <w:lsdException w:name="TOC Heading" w:semiHidden="1" w:uiPriority="39" w:unhideWhenUsed="1" w:qFormat="1"/>
     <w:lsdException w:name="Plain Table 1" w:uiPriority="41"/>
     <w:lsdException w:name="Plain Table 2" w:uiPriority="42"/>
     <w:lsdException w:name="Plain Table 3" w:uiPriority="43"/>
@@ -599,83 +1280,86 @@
     <w:lsdException w:name="Unresolved Mention" w:semiHidden="1" w:unhideWhenUsed="1"/>
     <w:lsdException w:name="Smart Link" w:semiHidden="1" w:unhideWhenUsed="1"/>
   </w:latentStyles>
-  <w:style w:type="paragraph" w:styleId="Normal" w:default="1">
+  <w:style w:type="paragraph" w:default="1" w:styleId="Normal">
     <w:name w:val="Normal"/>
     <w:qFormat/>
     <w:pPr>
-      <w:widowControl/>
-      <w:bidi w:val="0"/>
-      <w:spacing w:lineRule="auto" w:line="259" w:before="0" w:after="160"/>
-      <w:jc w:val="left"/>
+      <w:spacing w:after="160" w:line="259" w:lineRule="auto"/>
     </w:pPr>
-    <w:rPr>
-      <w:rFonts w:ascii="Calibri" w:hAnsi="Calibri" w:eastAsia="Calibri" w:cs="" w:asciiTheme="minorHAnsi" w:cstheme="minorBidi" w:eastAsiaTheme="minorHAnsi" w:hAnsiTheme="minorHAnsi"/>
-      <w:color w:val="auto"/>
-      <w:kern w:val="0"/>
-      <w:sz w:val="22"/>
-      <w:szCs w:val="22"/>
-      <w:lang w:val="fr-FR" w:eastAsia="en-US" w:bidi="ar-SA"/>
-    </w:rPr>
   </w:style>
-  <w:style w:type="character" w:styleId="DefaultParagraphFont" w:default="1">
+  <w:style w:type="character" w:default="1" w:styleId="Policepardfaut">
     <w:name w:val="Default Paragraph Font"/>
     <w:uiPriority w:val="1"/>
     <w:semiHidden/>
     <w:unhideWhenUsed/>
-    <w:qFormat/>
-    <w:rPr/>
   </w:style>
-  <w:style w:type="character" w:styleId="EntteCar" w:customStyle="1">
+  <w:style w:type="table" w:default="1" w:styleId="TableauNormal">
+    <w:name w:val="Normal Table"/>
+    <w:uiPriority w:val="99"/>
+    <w:semiHidden/>
+    <w:unhideWhenUsed/>
+    <w:tblPr>
+      <w:tblInd w:w="0" w:type="dxa"/>
+      <w:tblCellMar>
+        <w:top w:w="0" w:type="dxa"/>
+        <w:left w:w="108" w:type="dxa"/>
+        <w:bottom w:w="0" w:type="dxa"/>
+        <w:right w:w="108" w:type="dxa"/>
+      </w:tblCellMar>
+    </w:tblPr>
+  </w:style>
+  <w:style w:type="numbering" w:default="1" w:styleId="Aucuneliste">
+    <w:name w:val="No List"/>
+    <w:uiPriority w:val="99"/>
+    <w:semiHidden/>
+    <w:unhideWhenUsed/>
+  </w:style>
+  <w:style w:type="character" w:customStyle="1" w:styleId="En-tteCar">
     <w:name w:val="En-tête Car"/>
-    <w:basedOn w:val="DefaultParagraphFont"/>
-    <w:link w:val="En-tte"/>
+    <w:basedOn w:val="Policepardfaut"/>
     <w:uiPriority w:val="99"/>
     <w:qFormat/>
     <w:rsid w:val="00046627"/>
-    <w:rPr/>
   </w:style>
-  <w:style w:type="character" w:styleId="PieddepageCar" w:customStyle="1">
+  <w:style w:type="character" w:customStyle="1" w:styleId="PieddepageCar">
     <w:name w:val="Pied de page Car"/>
-    <w:basedOn w:val="DefaultParagraphFont"/>
+    <w:basedOn w:val="Policepardfaut"/>
     <w:link w:val="Pieddepage"/>
     <w:uiPriority w:val="99"/>
     <w:qFormat/>
     <w:rsid w:val="00046627"/>
-    <w:rPr/>
   </w:style>
-  <w:style w:type="paragraph" w:styleId="Heading">
+  <w:style w:type="paragraph" w:customStyle="1" w:styleId="Heading">
     <w:name w:val="Heading"/>
     <w:basedOn w:val="Normal"/>
-    <w:next w:val="TextBody"/>
+    <w:next w:val="Corpsdetexte"/>
     <w:qFormat/>
     <w:pPr>
-      <w:keepNext w:val="true"/>
+      <w:keepNext/>
       <w:spacing w:before="240" w:after="120"/>
     </w:pPr>
     <w:rPr>
-      <w:rFonts w:ascii="Arimo" w:hAnsi="Arimo" w:eastAsia="AR PL KaitiM GB" w:cs="FreeSans"/>
+      <w:rFonts w:ascii="Arimo" w:eastAsia="AR PL KaitiM GB" w:hAnsi="Arimo" w:cs="FreeSans"/>
       <w:sz w:val="28"/>
       <w:szCs w:val="28"/>
     </w:rPr>
   </w:style>
-  <w:style w:type="paragraph" w:styleId="TextBody">
+  <w:style w:type="paragraph" w:styleId="Corpsdetexte">
     <w:name w:val="Body Text"/>
     <w:basedOn w:val="Normal"/>
     <w:pPr>
-      <w:spacing w:lineRule="auto" w:line="276" w:before="0" w:after="140"/>
+      <w:spacing w:after="140" w:line="276" w:lineRule="auto"/>
     </w:pPr>
-    <w:rPr/>
   </w:style>
-  <w:style w:type="paragraph" w:styleId="List">
+  <w:style w:type="paragraph" w:styleId="Liste">
     <w:name w:val="List"/>
-    <w:basedOn w:val="TextBody"/>
-    <w:pPr/>
+    <w:basedOn w:val="Corpsdetexte"/>
     <w:rPr>
       <w:rFonts w:cs="FreeSans"/>
     </w:rPr>
   </w:style>
-  <w:style w:type="paragraph" w:styleId="Caption">
-    <w:name w:val="Caption"/>
+  <w:style w:type="paragraph" w:styleId="Lgende">
+    <w:name w:val="caption"/>
     <w:basedOn w:val="Normal"/>
     <w:qFormat/>
     <w:pPr>
@@ -690,7 +1374,7 @@
       <w:szCs w:val="24"/>
     </w:rPr>
   </w:style>
-  <w:style w:type="paragraph" w:styleId="Index">
+  <w:style w:type="paragraph" w:customStyle="1" w:styleId="Index">
     <w:name w:val="Index"/>
     <w:basedOn w:val="Normal"/>
     <w:qFormat/>
@@ -701,32 +1385,27 @@
       <w:rFonts w:cs="FreeSans"/>
     </w:rPr>
   </w:style>
-  <w:style w:type="paragraph" w:styleId="HeaderandFooter">
+  <w:style w:type="paragraph" w:customStyle="1" w:styleId="HeaderandFooter">
     <w:name w:val="Header and Footer"/>
     <w:basedOn w:val="Normal"/>
     <w:qFormat/>
-    <w:pPr/>
-    <w:rPr/>
   </w:style>
-  <w:style w:type="paragraph" w:styleId="Header">
-    <w:name w:val="Header"/>
+  <w:style w:type="paragraph" w:styleId="En-tte">
+    <w:name w:val="header"/>
     <w:basedOn w:val="Normal"/>
-    <w:link w:val="En-tteCar"/>
     <w:uiPriority w:val="99"/>
     <w:unhideWhenUsed/>
     <w:rsid w:val="00046627"/>
     <w:pPr>
       <w:tabs>
-        <w:tab w:val="clear" w:pos="708"/>
-        <w:tab w:val="center" w:pos="4536" w:leader="none"/>
-        <w:tab w:val="right" w:pos="9072" w:leader="none"/>
+        <w:tab w:val="center" w:pos="4536"/>
+        <w:tab w:val="right" w:pos="9072"/>
       </w:tabs>
-      <w:spacing w:lineRule="auto" w:line="240" w:before="0" w:after="0"/>
+      <w:spacing w:after="0" w:line="240" w:lineRule="auto"/>
     </w:pPr>
-    <w:rPr/>
   </w:style>
-  <w:style w:type="paragraph" w:styleId="Footer">
-    <w:name w:val="Footer"/>
+  <w:style w:type="paragraph" w:styleId="Pieddepage">
+    <w:name w:val="footer"/>
     <w:basedOn w:val="Normal"/>
     <w:link w:val="PieddepageCar"/>
     <w:uiPriority w:val="99"/>
@@ -734,34 +1413,11 @@
     <w:rsid w:val="00046627"/>
     <w:pPr>
       <w:tabs>
-        <w:tab w:val="clear" w:pos="708"/>
-        <w:tab w:val="center" w:pos="4536" w:leader="none"/>
-        <w:tab w:val="right" w:pos="9072" w:leader="none"/>
+        <w:tab w:val="center" w:pos="4536"/>
+        <w:tab w:val="right" w:pos="9072"/>
       </w:tabs>
-      <w:spacing w:lineRule="auto" w:line="240" w:before="0" w:after="0"/>
+      <w:spacing w:after="0" w:line="240" w:lineRule="auto"/>
     </w:pPr>
-    <w:rPr/>
-  </w:style>
-  <w:style w:type="numbering" w:styleId="NoList" w:default="1">
-    <w:name w:val="No List"/>
-    <w:uiPriority w:val="99"/>
-    <w:semiHidden/>
-    <w:unhideWhenUsed/>
-    <w:qFormat/>
-  </w:style>
-  <w:style w:type="table" w:default="1" w:styleId="TableauNormal">
-    <w:name w:val="Normal Table"/>
-    <w:uiPriority w:val="99"/>
-    <w:semiHidden/>
-    <w:unhideWhenUsed/>
-    <w:tblPr>
-      <w:tblCellMar>
-        <w:top w:w="0" w:type="dxa"/>
-        <w:left w:w="108" w:type="dxa"/>
-        <w:bottom w:w="0" w:type="dxa"/>
-        <w:right w:w="108" w:type="dxa"/>
-      </w:tblCellMar>
-    </w:tblPr>
   </w:style>
 </w:styles>
 </file>

</xml_diff>

<commit_message>
Correction rapport, Finalisation UML
</commit_message>
<xml_diff>
--- a/Rapport Choix de conception.docx
+++ b/Rapport Choix de conception.docx
@@ -26,6 +26,7 @@
     </w:p>
     <w:p>
       <w:pPr>
+        <w:jc w:val="both"/>
         <w:rPr>
           <w:rFonts w:ascii="Arial" w:hAnsi="Arial" w:cs="Arial"/>
           <w:b/>
@@ -47,19 +48,36 @@
     </w:p>
     <w:p>
       <w:pPr>
-        <w:rPr>
-          <w:rFonts w:ascii="Arial" w:hAnsi="Arial" w:cs="Arial"/>
-          <w:sz w:val="24"/>
-          <w:szCs w:val="24"/>
-        </w:rPr>
-      </w:pPr>
-      <w:r>
-        <w:rPr>
-          <w:rFonts w:ascii="Arial" w:hAnsi="Arial" w:cs="Arial"/>
-          <w:sz w:val="24"/>
-          <w:szCs w:val="24"/>
-        </w:rPr>
-        <w:t>L’architecture de logiciel que nous avons choisis correspond au MVC. Le logiciel est organisée en trois parties : le Modèle (model), contenant les données, la Vue (</w:t>
+        <w:jc w:val="both"/>
+        <w:rPr>
+          <w:rFonts w:ascii="Arial" w:hAnsi="Arial" w:cs="Arial"/>
+          <w:sz w:val="24"/>
+          <w:szCs w:val="24"/>
+        </w:rPr>
+      </w:pPr>
+      <w:r>
+        <w:rPr>
+          <w:rFonts w:ascii="Arial" w:hAnsi="Arial" w:cs="Arial"/>
+          <w:sz w:val="24"/>
+          <w:szCs w:val="24"/>
+        </w:rPr>
+        <w:t>L’architecture de logiciel que nous avons choisi</w:t>
+      </w:r>
+      <w:r>
+        <w:rPr>
+          <w:rFonts w:ascii="Arial" w:hAnsi="Arial" w:cs="Arial"/>
+          <w:sz w:val="24"/>
+          <w:szCs w:val="24"/>
+        </w:rPr>
+        <w:t>e</w:t>
+      </w:r>
+      <w:r>
+        <w:rPr>
+          <w:rFonts w:ascii="Arial" w:hAnsi="Arial" w:cs="Arial"/>
+          <w:sz w:val="24"/>
+          <w:szCs w:val="24"/>
+        </w:rPr>
+        <w:t xml:space="preserve"> correspond au MVC. Le logiciel est organisé en trois parties : le Modèle (model), contenant les données, la Vue (</w:t>
       </w:r>
       <w:proofErr w:type="spellStart"/>
       <w:r>
@@ -100,6 +118,7 @@
     </w:p>
     <w:p>
       <w:pPr>
+        <w:jc w:val="both"/>
         <w:rPr>
           <w:rFonts w:ascii="Arial" w:hAnsi="Arial" w:cs="Arial"/>
           <w:sz w:val="24"/>
@@ -153,6 +172,7 @@
     </w:p>
     <w:p>
       <w:pPr>
+        <w:jc w:val="both"/>
         <w:rPr>
           <w:rFonts w:ascii="Arial" w:hAnsi="Arial" w:cs="Arial"/>
           <w:sz w:val="24"/>
@@ -219,7 +239,7 @@
           <w:sz w:val="24"/>
           <w:szCs w:val="24"/>
         </w:rPr>
-        <w:t xml:space="preserve"> de réagir en fonction des changements des changements survenus sur Echec. Les différentes modifications demandant du </w:t>
+        <w:t xml:space="preserve"> de réagir en fonction des changements survenus sur Echec. Les différentes modifications du </w:t>
       </w:r>
       <w:proofErr w:type="spellStart"/>
       <w:r>
@@ -278,6 +298,7 @@
     </w:p>
     <w:p>
       <w:pPr>
+        <w:jc w:val="both"/>
         <w:rPr>
           <w:rFonts w:ascii="Arial" w:hAnsi="Arial" w:cs="Arial"/>
           <w:sz w:val="24"/>
@@ -295,19 +316,20 @@
     </w:p>
     <w:p>
       <w:pPr>
-        <w:rPr>
-          <w:rFonts w:ascii="Arial" w:hAnsi="Arial" w:cs="Arial"/>
-          <w:sz w:val="24"/>
-          <w:szCs w:val="24"/>
-        </w:rPr>
-      </w:pPr>
-      <w:r>
-        <w:rPr>
-          <w:rFonts w:ascii="Arial" w:hAnsi="Arial" w:cs="Arial"/>
-          <w:sz w:val="24"/>
-          <w:szCs w:val="24"/>
-        </w:rPr>
-        <w:t xml:space="preserve">Les différents types de pièces sont ensuite créées par </w:t>
+        <w:jc w:val="both"/>
+        <w:rPr>
+          <w:rFonts w:ascii="Arial" w:hAnsi="Arial" w:cs="Arial"/>
+          <w:sz w:val="24"/>
+          <w:szCs w:val="24"/>
+        </w:rPr>
+      </w:pPr>
+      <w:r>
+        <w:rPr>
+          <w:rFonts w:ascii="Arial" w:hAnsi="Arial" w:cs="Arial"/>
+          <w:sz w:val="24"/>
+          <w:szCs w:val="24"/>
+        </w:rPr>
+        <w:t xml:space="preserve">Les différents types de pièces sont ensuite créés par </w:t>
       </w:r>
       <w:proofErr w:type="spellStart"/>
       <w:r>
@@ -325,7 +347,7 @@
           <w:sz w:val="24"/>
           <w:szCs w:val="24"/>
         </w:rPr>
-        <w:t xml:space="preserve">, faisant appelle à la </w:t>
+        <w:t xml:space="preserve">, faisant appel à la </w:t>
       </w:r>
       <w:proofErr w:type="spellStart"/>
       <w:r>
@@ -343,7 +365,23 @@
           <w:sz w:val="24"/>
           <w:szCs w:val="24"/>
         </w:rPr>
-        <w:t xml:space="preserve"> Method : nous pouvons donc instancier chaque Pièce depuis la classe Echec, sans qu’Echec n’ait besoin de connaitre leurs classes concrètes. Pour cela, la classe Echec utilise la méthode </w:t>
+        <w:t xml:space="preserve"> Method : nous pouvons donc instancier chaque Pièce depuis la classe Echec, sans qu’Echec n’ait besoin de conna</w:t>
+      </w:r>
+      <w:r>
+        <w:rPr>
+          <w:rFonts w:ascii="Arial" w:hAnsi="Arial" w:cs="Arial"/>
+          <w:sz w:val="24"/>
+          <w:szCs w:val="24"/>
+        </w:rPr>
+        <w:t>î</w:t>
+      </w:r>
+      <w:r>
+        <w:rPr>
+          <w:rFonts w:ascii="Arial" w:hAnsi="Arial" w:cs="Arial"/>
+          <w:sz w:val="24"/>
+          <w:szCs w:val="24"/>
+        </w:rPr>
+        <w:t xml:space="preserve">tre leurs classes concrètes. Pour cela, la classe Echec utilise la méthode </w:t>
       </w:r>
       <w:proofErr w:type="spellStart"/>
       <w:r>
@@ -384,6 +422,7 @@
     </w:p>
     <w:p>
       <w:pPr>
+        <w:jc w:val="both"/>
         <w:rPr>
           <w:rFonts w:ascii="Arial" w:hAnsi="Arial" w:cs="Arial"/>
           <w:sz w:val="24"/>
@@ -414,20 +453,38 @@
           <w:sz w:val="24"/>
           <w:szCs w:val="24"/>
         </w:rPr>
-        <w:t>, contenant deux possibilités : BLACK et WHITE. Cela nous permet d’éviter les confusions qu’aurait pu entrainer l’utilisation d’un booléen ou d’un entier pour identifier la couleur d’une pièce.</w:t>
-      </w:r>
-    </w:p>
-    <w:p>
-      <w:pPr>
-        <w:rPr>
-          <w:rFonts w:ascii="Arial" w:hAnsi="Arial" w:cs="Arial"/>
-          <w:sz w:val="24"/>
-          <w:szCs w:val="24"/>
-        </w:rPr>
-      </w:pPr>
-    </w:p>
-    <w:p>
-      <w:pPr>
+        <w:t xml:space="preserve">, contenant deux possibilités : BLACK et WHITE. Cela nous permet d’éviter les confusions qu’aurait pu </w:t>
+      </w:r>
+      <w:r>
+        <w:rPr>
+          <w:rFonts w:ascii="Arial" w:hAnsi="Arial" w:cs="Arial"/>
+          <w:sz w:val="24"/>
+          <w:szCs w:val="24"/>
+        </w:rPr>
+        <w:t>entraîner</w:t>
+      </w:r>
+      <w:r>
+        <w:rPr>
+          <w:rFonts w:ascii="Arial" w:hAnsi="Arial" w:cs="Arial"/>
+          <w:sz w:val="24"/>
+          <w:szCs w:val="24"/>
+        </w:rPr>
+        <w:t xml:space="preserve"> l’utilisation d’un booléen ou d’un entier pour identifier la couleur d’une pièce.</w:t>
+      </w:r>
+    </w:p>
+    <w:p>
+      <w:pPr>
+        <w:jc w:val="both"/>
+        <w:rPr>
+          <w:rFonts w:ascii="Arial" w:hAnsi="Arial" w:cs="Arial"/>
+          <w:sz w:val="24"/>
+          <w:szCs w:val="24"/>
+        </w:rPr>
+      </w:pPr>
+    </w:p>
+    <w:p>
+      <w:pPr>
+        <w:jc w:val="both"/>
         <w:rPr>
           <w:rFonts w:ascii="Arial" w:hAnsi="Arial" w:cs="Arial"/>
           <w:b/>
@@ -449,6 +506,7 @@
     </w:p>
     <w:p>
       <w:pPr>
+        <w:jc w:val="both"/>
         <w:rPr>
           <w:rFonts w:ascii="Arial" w:hAnsi="Arial" w:cs="Arial"/>
           <w:sz w:val="24"/>
@@ -510,6 +568,49 @@
     </w:p>
     <w:p>
       <w:pPr>
+        <w:jc w:val="both"/>
+        <w:rPr>
+          <w:rFonts w:ascii="Arial" w:hAnsi="Arial" w:cs="Arial"/>
+          <w:sz w:val="24"/>
+          <w:szCs w:val="24"/>
+        </w:rPr>
+      </w:pPr>
+      <w:r>
+        <w:rPr>
+          <w:rFonts w:ascii="Arial" w:hAnsi="Arial" w:cs="Arial"/>
+          <w:sz w:val="24"/>
+          <w:szCs w:val="24"/>
+        </w:rPr>
+        <w:t>C’est la classe Echec qui va vérifier elle-même s</w:t>
+      </w:r>
+      <w:r>
+        <w:rPr>
+          <w:rFonts w:ascii="Arial" w:hAnsi="Arial" w:cs="Arial"/>
+          <w:sz w:val="24"/>
+          <w:szCs w:val="24"/>
+        </w:rPr>
+        <w:t>’</w:t>
+      </w:r>
+      <w:r>
+        <w:rPr>
+          <w:rFonts w:ascii="Arial" w:hAnsi="Arial" w:cs="Arial"/>
+          <w:sz w:val="24"/>
+          <w:szCs w:val="24"/>
+        </w:rPr>
+        <w:t>il est possible de faire un rock durant le calcul de tous les mouvements possibles</w:t>
+      </w:r>
+      <w:r>
+        <w:rPr>
+          <w:rFonts w:ascii="Arial" w:hAnsi="Arial" w:cs="Arial"/>
+          <w:sz w:val="24"/>
+          <w:szCs w:val="24"/>
+        </w:rPr>
+        <w:t>.</w:t>
+      </w:r>
+    </w:p>
+    <w:p>
+      <w:pPr>
+        <w:jc w:val="both"/>
         <w:rPr>
           <w:rFonts w:ascii="Arial" w:hAnsi="Arial" w:cs="Arial"/>
           <w:sz w:val="24"/>
@@ -523,15 +624,113 @@
           <w:szCs w:val="24"/>
         </w:rPr>
         <w:lastRenderedPageBreak/>
-        <w:t xml:space="preserve">C’est la classe Echec qui va vérifier elle-même si </w:t>
-      </w:r>
-      <w:r>
-        <w:rPr>
-          <w:rFonts w:ascii="Arial" w:hAnsi="Arial" w:cs="Arial"/>
-          <w:sz w:val="24"/>
-          <w:szCs w:val="24"/>
-        </w:rPr>
-        <w:t>il est possible de faire un rock durant le calcul de tous les mouvements possibles</w:t>
+        <w:t xml:space="preserve">Une nouvelle méthode </w:t>
+      </w:r>
+      <w:proofErr w:type="spellStart"/>
+      <w:r>
+        <w:rPr>
+          <w:rFonts w:ascii="Arial" w:hAnsi="Arial" w:cs="Arial"/>
+          <w:sz w:val="24"/>
+          <w:szCs w:val="24"/>
+        </w:rPr>
+        <w:t>searchM</w:t>
+      </w:r>
+      <w:r>
+        <w:rPr>
+          <w:rFonts w:ascii="Arial" w:hAnsi="Arial" w:cs="Arial"/>
+          <w:sz w:val="24"/>
+          <w:szCs w:val="24"/>
+        </w:rPr>
+        <w:t>ouvement</w:t>
+      </w:r>
+      <w:r>
+        <w:rPr>
+          <w:rFonts w:ascii="Arial" w:hAnsi="Arial" w:cs="Arial"/>
+          <w:sz w:val="24"/>
+          <w:szCs w:val="24"/>
+        </w:rPr>
+        <w:t>p</w:t>
+      </w:r>
+      <w:r>
+        <w:rPr>
+          <w:rFonts w:ascii="Arial" w:hAnsi="Arial" w:cs="Arial"/>
+          <w:sz w:val="24"/>
+          <w:szCs w:val="24"/>
+        </w:rPr>
+        <w:t>ossible</w:t>
+      </w:r>
+      <w:r>
+        <w:rPr>
+          <w:rFonts w:ascii="Arial" w:hAnsi="Arial" w:cs="Arial"/>
+          <w:sz w:val="24"/>
+          <w:szCs w:val="24"/>
+        </w:rPr>
+        <w:t>Echec</w:t>
+      </w:r>
+      <w:proofErr w:type="spellEnd"/>
+      <w:r>
+        <w:rPr>
+          <w:rFonts w:ascii="Arial" w:hAnsi="Arial" w:cs="Arial"/>
+          <w:sz w:val="24"/>
+          <w:szCs w:val="24"/>
+        </w:rPr>
+        <w:t xml:space="preserve">() renvoie un </w:t>
+      </w:r>
+      <w:r>
+        <w:rPr>
+          <w:rFonts w:ascii="Arial" w:hAnsi="Arial" w:cs="Arial"/>
+          <w:sz w:val="24"/>
+          <w:szCs w:val="24"/>
+        </w:rPr>
+        <w:t xml:space="preserve">tableau de </w:t>
+      </w:r>
+      <w:r>
+        <w:rPr>
+          <w:rFonts w:ascii="Arial" w:hAnsi="Arial" w:cs="Arial"/>
+          <w:sz w:val="24"/>
+          <w:szCs w:val="24"/>
+        </w:rPr>
+        <w:t>booléen vérifiant</w:t>
+      </w:r>
+      <w:r>
+        <w:rPr>
+          <w:rFonts w:ascii="Arial" w:hAnsi="Arial" w:cs="Arial"/>
+          <w:sz w:val="24"/>
+          <w:szCs w:val="24"/>
+        </w:rPr>
+        <w:t xml:space="preserve"> quels pions</w:t>
+      </w:r>
+      <w:r>
+        <w:rPr>
+          <w:rFonts w:ascii="Arial" w:hAnsi="Arial" w:cs="Arial"/>
+          <w:sz w:val="24"/>
+          <w:szCs w:val="24"/>
+        </w:rPr>
+        <w:t xml:space="preserve"> il est encore possible de bouger en étant en situation d’échec</w:t>
+      </w:r>
+      <w:r>
+        <w:rPr>
+          <w:rFonts w:ascii="Arial" w:hAnsi="Arial" w:cs="Arial"/>
+          <w:sz w:val="24"/>
+          <w:szCs w:val="24"/>
+        </w:rPr>
+        <w:t>, encapsulant la difficulté qui serait sinon dans la méthode vérifiant les échec</w:t>
+      </w:r>
+      <w:r>
+        <w:rPr>
+          <w:rFonts w:ascii="Arial" w:hAnsi="Arial" w:cs="Arial"/>
+          <w:sz w:val="24"/>
+          <w:szCs w:val="24"/>
+        </w:rPr>
+        <w:t>s</w:t>
+      </w:r>
+      <w:r>
+        <w:rPr>
+          <w:rFonts w:ascii="Arial" w:hAnsi="Arial" w:cs="Arial"/>
+          <w:sz w:val="24"/>
+          <w:szCs w:val="24"/>
+        </w:rPr>
+        <w:t xml:space="preserve"> et mat</w:t>
       </w:r>
       <w:r>
         <w:rPr>
@@ -544,19 +743,44 @@
     </w:p>
     <w:p>
       <w:pPr>
-        <w:rPr>
-          <w:rFonts w:ascii="Arial" w:hAnsi="Arial" w:cs="Arial"/>
-          <w:sz w:val="24"/>
-          <w:szCs w:val="24"/>
-        </w:rPr>
-      </w:pPr>
-      <w:r>
-        <w:rPr>
-          <w:rFonts w:ascii="Arial" w:hAnsi="Arial" w:cs="Arial"/>
-          <w:sz w:val="24"/>
-          <w:szCs w:val="24"/>
-        </w:rPr>
-        <w:t xml:space="preserve">Une nouvelle méthode </w:t>
+        <w:jc w:val="both"/>
+        <w:rPr>
+          <w:rFonts w:ascii="Arial" w:hAnsi="Arial" w:cs="Arial"/>
+          <w:sz w:val="24"/>
+          <w:szCs w:val="24"/>
+        </w:rPr>
+      </w:pPr>
+      <w:r>
+        <w:rPr>
+          <w:rFonts w:ascii="Arial" w:hAnsi="Arial" w:cs="Arial"/>
+          <w:sz w:val="24"/>
+          <w:szCs w:val="24"/>
+        </w:rPr>
+        <w:t>Echec contient aussi une méthode assurant la promotion des pion</w:t>
+      </w:r>
+      <w:r>
+        <w:rPr>
+          <w:rFonts w:ascii="Arial" w:hAnsi="Arial" w:cs="Arial"/>
+          <w:sz w:val="24"/>
+          <w:szCs w:val="24"/>
+        </w:rPr>
+        <w:t>s</w:t>
+      </w:r>
+      <w:r>
+        <w:rPr>
+          <w:rFonts w:ascii="Arial" w:hAnsi="Arial" w:cs="Arial"/>
+          <w:sz w:val="24"/>
+          <w:szCs w:val="24"/>
+        </w:rPr>
+        <w:t>, permettant d’échanger le pion par une tour, un cavalier, une dame ou un fou au choix, avec la dame comme choix par défaut.</w:t>
+      </w:r>
+      <w:r>
+        <w:rPr>
+          <w:rFonts w:ascii="Arial" w:hAnsi="Arial" w:cs="Arial"/>
+          <w:sz w:val="24"/>
+          <w:szCs w:val="24"/>
+        </w:rPr>
+        <w:t xml:space="preserve"> La fonction </w:t>
       </w:r>
       <w:proofErr w:type="spellStart"/>
       <w:r>
@@ -565,39 +789,7 @@
           <w:sz w:val="24"/>
           <w:szCs w:val="24"/>
         </w:rPr>
-        <w:t>searchM</w:t>
-      </w:r>
-      <w:r>
-        <w:rPr>
-          <w:rFonts w:ascii="Arial" w:hAnsi="Arial" w:cs="Arial"/>
-          <w:sz w:val="24"/>
-          <w:szCs w:val="24"/>
-        </w:rPr>
-        <w:t>ouvement</w:t>
-      </w:r>
-      <w:r>
-        <w:rPr>
-          <w:rFonts w:ascii="Arial" w:hAnsi="Arial" w:cs="Arial"/>
-          <w:sz w:val="24"/>
-          <w:szCs w:val="24"/>
-        </w:rPr>
-        <w:t>p</w:t>
-      </w:r>
-      <w:r>
-        <w:rPr>
-          <w:rFonts w:ascii="Arial" w:hAnsi="Arial" w:cs="Arial"/>
-          <w:sz w:val="24"/>
-          <w:szCs w:val="24"/>
-        </w:rPr>
-        <w:t>ossible</w:t>
-      </w:r>
-      <w:r>
-        <w:rPr>
-          <w:rFonts w:ascii="Arial" w:hAnsi="Arial" w:cs="Arial"/>
-          <w:sz w:val="24"/>
-          <w:szCs w:val="24"/>
-        </w:rPr>
-        <w:t>Echec</w:t>
+        <w:t>pionPromu</w:t>
       </w:r>
       <w:proofErr w:type="spellEnd"/>
       <w:r>
@@ -606,88 +798,147 @@
           <w:sz w:val="24"/>
           <w:szCs w:val="24"/>
         </w:rPr>
-        <w:t xml:space="preserve">() renvoie un </w:t>
-      </w:r>
-      <w:r>
-        <w:rPr>
-          <w:rFonts w:ascii="Arial" w:hAnsi="Arial" w:cs="Arial"/>
-          <w:sz w:val="24"/>
-          <w:szCs w:val="24"/>
-        </w:rPr>
-        <w:t xml:space="preserve">tableau de </w:t>
-      </w:r>
-      <w:r>
-        <w:rPr>
-          <w:rFonts w:ascii="Arial" w:hAnsi="Arial" w:cs="Arial"/>
-          <w:sz w:val="24"/>
-          <w:szCs w:val="24"/>
-        </w:rPr>
-        <w:t>booléen vérifiant</w:t>
-      </w:r>
-      <w:r>
-        <w:rPr>
-          <w:rFonts w:ascii="Arial" w:hAnsi="Arial" w:cs="Arial"/>
-          <w:sz w:val="24"/>
-          <w:szCs w:val="24"/>
-        </w:rPr>
-        <w:t xml:space="preserve"> quels</w:t>
-      </w:r>
-      <w:r>
-        <w:rPr>
-          <w:rFonts w:ascii="Arial" w:hAnsi="Arial" w:cs="Arial"/>
-          <w:sz w:val="24"/>
-          <w:szCs w:val="24"/>
-        </w:rPr>
-        <w:t xml:space="preserve"> pions</w:t>
-      </w:r>
-      <w:r>
-        <w:rPr>
-          <w:rFonts w:ascii="Arial" w:hAnsi="Arial" w:cs="Arial"/>
-          <w:sz w:val="24"/>
-          <w:szCs w:val="24"/>
-        </w:rPr>
-        <w:t xml:space="preserve"> il est encore possible de bouger en étant en situation d’échec</w:t>
-      </w:r>
-      <w:r>
-        <w:rPr>
-          <w:rFonts w:ascii="Arial" w:hAnsi="Arial" w:cs="Arial"/>
-          <w:sz w:val="24"/>
-          <w:szCs w:val="24"/>
-        </w:rPr>
-        <w:t>, encapsulant la difficulté qui serait sinon dans la méthode vérifiant les échec et mat</w:t>
-      </w:r>
-      <w:r>
-        <w:rPr>
-          <w:rFonts w:ascii="Arial" w:hAnsi="Arial" w:cs="Arial"/>
-          <w:sz w:val="24"/>
-          <w:szCs w:val="24"/>
-        </w:rPr>
-        <w:t>.</w:t>
-      </w:r>
-    </w:p>
-    <w:p>
-      <w:pPr>
-        <w:rPr>
-          <w:rFonts w:ascii="Arial" w:hAnsi="Arial" w:cs="Arial"/>
-          <w:sz w:val="24"/>
-          <w:szCs w:val="24"/>
-        </w:rPr>
-      </w:pPr>
-      <w:r>
-        <w:rPr>
-          <w:rFonts w:ascii="Arial" w:hAnsi="Arial" w:cs="Arial"/>
-          <w:sz w:val="24"/>
-          <w:szCs w:val="24"/>
-        </w:rPr>
-        <w:t>Echec contient aussi une méthode assurant la promotion des pion, permettant d’échanger le pion par une tour, un cavalier, une dame ou un fou au choix, avec la dame comme choix par défaut.</w:t>
-      </w:r>
-      <w:r>
-        <w:rPr>
-          <w:rFonts w:ascii="Arial" w:hAnsi="Arial" w:cs="Arial"/>
-          <w:sz w:val="24"/>
-          <w:szCs w:val="24"/>
-        </w:rPr>
-        <w:t xml:space="preserve"> La fonction </w:t>
+        <w:t>() agit après la promotion, et permet de changer le nom de la pièce.</w:t>
+      </w:r>
+      <w:r>
+        <w:rPr>
+          <w:rFonts w:ascii="Arial" w:hAnsi="Arial" w:cs="Arial"/>
+          <w:sz w:val="24"/>
+          <w:szCs w:val="24"/>
+        </w:rPr>
+        <w:t xml:space="preserve"> Elle est appelée par la façade.</w:t>
+      </w:r>
+      <w:r>
+        <w:rPr>
+          <w:rFonts w:ascii="Arial" w:hAnsi="Arial" w:cs="Arial"/>
+          <w:sz w:val="24"/>
+          <w:szCs w:val="24"/>
+        </w:rPr>
+        <w:t xml:space="preserve"> La vue s’occupe d’afficher le menu de choix de la pièce et de changer le visuel de la pièce une fois ce choix effectué.</w:t>
+      </w:r>
+    </w:p>
+    <w:p>
+      <w:pPr>
+        <w:jc w:val="both"/>
+        <w:rPr>
+          <w:rFonts w:ascii="Arial" w:hAnsi="Arial" w:cs="Arial"/>
+          <w:sz w:val="24"/>
+          <w:szCs w:val="24"/>
+        </w:rPr>
+      </w:pPr>
+      <w:r>
+        <w:rPr>
+          <w:rFonts w:ascii="Arial" w:hAnsi="Arial" w:cs="Arial"/>
+          <w:sz w:val="24"/>
+          <w:szCs w:val="24"/>
+        </w:rPr>
+        <w:t>Chose que nous n’avons pas prévu</w:t>
+      </w:r>
+      <w:r>
+        <w:rPr>
+          <w:rFonts w:ascii="Arial" w:hAnsi="Arial" w:cs="Arial"/>
+          <w:sz w:val="24"/>
+          <w:szCs w:val="24"/>
+        </w:rPr>
+        <w:t>e</w:t>
+      </w:r>
+      <w:r>
+        <w:rPr>
+          <w:rFonts w:ascii="Arial" w:hAnsi="Arial" w:cs="Arial"/>
+          <w:sz w:val="24"/>
+          <w:szCs w:val="24"/>
+        </w:rPr>
+        <w:t xml:space="preserve"> </w:t>
+      </w:r>
+      <w:r>
+        <w:rPr>
+          <w:rFonts w:ascii="Arial" w:hAnsi="Arial" w:cs="Arial"/>
+          <w:sz w:val="24"/>
+          <w:szCs w:val="24"/>
+        </w:rPr>
+        <w:t>dans notre premier plan</w:t>
+      </w:r>
+      <w:r>
+        <w:rPr>
+          <w:rFonts w:ascii="Arial" w:hAnsi="Arial" w:cs="Arial"/>
+          <w:sz w:val="24"/>
+          <w:szCs w:val="24"/>
+        </w:rPr>
+        <w:t xml:space="preserve">, nous avons finalement créé une classe joueur. Il s’est avéré que c’était finalement une solution plus simple que de se contenter d’un string pour identifier les deux joueurs. On en profite pour identifier le roi correspondant au joueur, ce qui permet de savoir directement quel joueur a été </w:t>
+      </w:r>
+      <w:r>
+        <w:rPr>
+          <w:rFonts w:ascii="Arial" w:hAnsi="Arial" w:cs="Arial"/>
+          <w:sz w:val="24"/>
+          <w:szCs w:val="24"/>
+        </w:rPr>
+        <w:t>mis</w:t>
+      </w:r>
+      <w:r>
+        <w:rPr>
+          <w:rFonts w:ascii="Arial" w:hAnsi="Arial" w:cs="Arial"/>
+          <w:sz w:val="24"/>
+          <w:szCs w:val="24"/>
+        </w:rPr>
+        <w:t xml:space="preserve"> en échec lorsqu’un roi est </w:t>
+      </w:r>
+      <w:r>
+        <w:rPr>
+          <w:rFonts w:ascii="Arial" w:hAnsi="Arial" w:cs="Arial"/>
+          <w:sz w:val="24"/>
+          <w:szCs w:val="24"/>
+        </w:rPr>
+        <w:t>mis</w:t>
+      </w:r>
+      <w:r>
+        <w:rPr>
+          <w:rFonts w:ascii="Arial" w:hAnsi="Arial" w:cs="Arial"/>
+          <w:sz w:val="24"/>
+          <w:szCs w:val="24"/>
+        </w:rPr>
+        <w:t xml:space="preserve"> en échec.</w:t>
+      </w:r>
+      <w:r>
+        <w:rPr>
+          <w:rFonts w:ascii="Arial" w:hAnsi="Arial" w:cs="Arial"/>
+          <w:sz w:val="24"/>
+          <w:szCs w:val="24"/>
+        </w:rPr>
+        <w:t xml:space="preserve"> On identifie aussi la couleur du joueur.</w:t>
+      </w:r>
+    </w:p>
+    <w:p>
+      <w:pPr>
+        <w:jc w:val="both"/>
+        <w:rPr>
+          <w:rFonts w:ascii="Arial" w:hAnsi="Arial" w:cs="Arial"/>
+          <w:sz w:val="24"/>
+          <w:szCs w:val="24"/>
+        </w:rPr>
+      </w:pPr>
+      <w:r>
+        <w:rPr>
+          <w:rFonts w:ascii="Arial" w:hAnsi="Arial" w:cs="Arial"/>
+          <w:sz w:val="24"/>
+          <w:szCs w:val="24"/>
+        </w:rPr>
+        <w:t>Nous avons rencontré une certaine difficulté avec les pièces du jeu sur la vu</w:t>
+      </w:r>
+      <w:r>
+        <w:rPr>
+          <w:rFonts w:ascii="Arial" w:hAnsi="Arial" w:cs="Arial"/>
+          <w:sz w:val="24"/>
+          <w:szCs w:val="24"/>
+        </w:rPr>
+        <w:t>e</w:t>
+      </w:r>
+      <w:r>
+        <w:rPr>
+          <w:rFonts w:ascii="Arial" w:hAnsi="Arial" w:cs="Arial"/>
+          <w:sz w:val="24"/>
+          <w:szCs w:val="24"/>
+        </w:rPr>
+        <w:t xml:space="preserve">, aussi nous avons encapsulé cette difficulté en leur créant une classe à part dans la vue. Elle hérite de </w:t>
       </w:r>
       <w:proofErr w:type="spellStart"/>
       <w:r>
@@ -696,7 +947,7 @@
           <w:sz w:val="24"/>
           <w:szCs w:val="24"/>
         </w:rPr>
-        <w:t>pionPromu</w:t>
+        <w:t>J_Button</w:t>
       </w:r>
       <w:proofErr w:type="spellEnd"/>
       <w:r>
@@ -705,101 +956,65 @@
           <w:sz w:val="24"/>
           <w:szCs w:val="24"/>
         </w:rPr>
-        <w:t>() agit après la promotion, et permet de changer le nom de la pièce.</w:t>
-      </w:r>
-      <w:r>
-        <w:rPr>
-          <w:rFonts w:ascii="Arial" w:hAnsi="Arial" w:cs="Arial"/>
-          <w:sz w:val="24"/>
-          <w:szCs w:val="24"/>
-        </w:rPr>
-        <w:t xml:space="preserve"> Elle est appelée par la façade.</w:t>
-      </w:r>
-      <w:r>
-        <w:rPr>
-          <w:rFonts w:ascii="Arial" w:hAnsi="Arial" w:cs="Arial"/>
-          <w:sz w:val="24"/>
-          <w:szCs w:val="24"/>
-        </w:rPr>
-        <w:t xml:space="preserve"> La vue s’occupe d’afficher le menu de choix de la pièce et de changer le visuel de la pièce une fois ce choix effectué.</w:t>
-      </w:r>
-    </w:p>
-    <w:p>
-      <w:pPr>
-        <w:rPr>
-          <w:rFonts w:ascii="Arial" w:hAnsi="Arial" w:cs="Arial"/>
-          <w:sz w:val="24"/>
-          <w:szCs w:val="24"/>
-        </w:rPr>
-      </w:pPr>
-      <w:r>
-        <w:rPr>
-          <w:rFonts w:ascii="Arial" w:hAnsi="Arial" w:cs="Arial"/>
-          <w:sz w:val="24"/>
-          <w:szCs w:val="24"/>
-        </w:rPr>
-        <w:t>Chose que nous n’avons pas prévus au départ, nous avons finalement créé une classe joueur. Il s’est avéré que c’était finalement une solution plus simple que de se contenter d’un string pour identifier les deux joueurs. On en profite pour identifier le roi correspondant au joueur, ce qui permet de savoir directement quel joueur a été mit en échec lorsqu’un roi est mit en échec.</w:t>
-      </w:r>
-      <w:r>
-        <w:rPr>
-          <w:rFonts w:ascii="Arial" w:hAnsi="Arial" w:cs="Arial"/>
-          <w:sz w:val="24"/>
-          <w:szCs w:val="24"/>
-        </w:rPr>
-        <w:t xml:space="preserve"> On identifie aussi la couleur du joueur.</w:t>
-      </w:r>
-    </w:p>
-    <w:p>
-      <w:pPr>
-        <w:rPr>
-          <w:rFonts w:ascii="Arial" w:hAnsi="Arial" w:cs="Arial"/>
-          <w:sz w:val="24"/>
-          <w:szCs w:val="24"/>
-        </w:rPr>
-      </w:pPr>
-      <w:r>
-        <w:rPr>
-          <w:rFonts w:ascii="Arial" w:hAnsi="Arial" w:cs="Arial"/>
-          <w:sz w:val="24"/>
-          <w:szCs w:val="24"/>
-        </w:rPr>
-        <w:t xml:space="preserve">Nous avons rencontré une certaine difficulté avec les pièces du jeu sur la </w:t>
-      </w:r>
-      <w:proofErr w:type="spellStart"/>
-      <w:r>
-        <w:rPr>
-          <w:rFonts w:ascii="Arial" w:hAnsi="Arial" w:cs="Arial"/>
-          <w:sz w:val="24"/>
-          <w:szCs w:val="24"/>
-        </w:rPr>
-        <w:t>vué</w:t>
-      </w:r>
-      <w:proofErr w:type="spellEnd"/>
-      <w:r>
-        <w:rPr>
-          <w:rFonts w:ascii="Arial" w:hAnsi="Arial" w:cs="Arial"/>
-          <w:sz w:val="24"/>
-          <w:szCs w:val="24"/>
-        </w:rPr>
-        <w:t xml:space="preserve">, aussi nous avons encapsulé cette difficulté en leur créant une classe à part dans la vue. Elle hérite de </w:t>
-      </w:r>
-      <w:proofErr w:type="spellStart"/>
-      <w:r>
-        <w:rPr>
-          <w:rFonts w:ascii="Arial" w:hAnsi="Arial" w:cs="Arial"/>
-          <w:sz w:val="24"/>
-          <w:szCs w:val="24"/>
-        </w:rPr>
-        <w:t>J_Button</w:t>
-      </w:r>
-      <w:proofErr w:type="spellEnd"/>
-      <w:r>
-        <w:rPr>
-          <w:rFonts w:ascii="Arial" w:hAnsi="Arial" w:cs="Arial"/>
-          <w:sz w:val="24"/>
-          <w:szCs w:val="24"/>
-        </w:rPr>
-        <w:t xml:space="preserve"> et dispose de ses propres propriétés en plus : des coordonnés x et y et un nom.</w:t>
+        <w:t xml:space="preserve"> et dispose de ses propres propriétés en plus : des coordonnés x y et un nom.</w:t>
+      </w:r>
+    </w:p>
+    <w:p>
+      <w:pPr>
+        <w:jc w:val="both"/>
+        <w:rPr>
+          <w:rFonts w:ascii="Arial" w:hAnsi="Arial" w:cs="Arial"/>
+          <w:sz w:val="24"/>
+          <w:szCs w:val="24"/>
+        </w:rPr>
+      </w:pPr>
+      <w:r>
+        <w:rPr>
+          <w:rFonts w:ascii="Arial" w:hAnsi="Arial" w:cs="Arial"/>
+          <w:sz w:val="24"/>
+          <w:szCs w:val="24"/>
+        </w:rPr>
+        <w:t>L’évolution du score au cours</w:t>
+      </w:r>
+      <w:r>
+        <w:rPr>
+          <w:rFonts w:ascii="Arial" w:hAnsi="Arial" w:cs="Arial"/>
+          <w:sz w:val="24"/>
+          <w:szCs w:val="24"/>
+        </w:rPr>
+        <w:t xml:space="preserve"> de la partie</w:t>
+      </w:r>
+      <w:r>
+        <w:rPr>
+          <w:rFonts w:ascii="Arial" w:hAnsi="Arial" w:cs="Arial"/>
+          <w:sz w:val="24"/>
+          <w:szCs w:val="24"/>
+        </w:rPr>
+        <w:t xml:space="preserve"> est étudié</w:t>
+      </w:r>
+      <w:r>
+        <w:rPr>
+          <w:rFonts w:ascii="Arial" w:hAnsi="Arial" w:cs="Arial"/>
+          <w:sz w:val="24"/>
+          <w:szCs w:val="24"/>
+        </w:rPr>
+        <w:t>e</w:t>
+      </w:r>
+      <w:r>
+        <w:rPr>
+          <w:rFonts w:ascii="Arial" w:hAnsi="Arial" w:cs="Arial"/>
+          <w:sz w:val="24"/>
+          <w:szCs w:val="24"/>
+        </w:rPr>
+        <w:t xml:space="preserve"> par l’observer</w:t>
+      </w:r>
+      <w:r>
+        <w:rPr>
+          <w:rFonts w:ascii="Arial" w:hAnsi="Arial" w:cs="Arial"/>
+          <w:sz w:val="24"/>
+          <w:szCs w:val="24"/>
+        </w:rPr>
+        <w:t>, en récupérant le score donné à une pièce selon le type de pièce dont il s’agit. Le score de la pièce est déclaré dans la super classe pièce et initialisé dans la classe correspondant au type de la pièce.</w:t>
       </w:r>
     </w:p>
     <w:sectPr>

</xml_diff>